<commit_message>
moved Q1 to first page because no reason why not to
</commit_message>
<xml_diff>
--- a/A5/Lab5.docx
+++ b/A5/Lab5.docx
@@ -1,10 +1,9 @@
 
 <file path=word/document.xml><?xml version="1.0" encoding="utf-8"?>
-<w:document xmlns:wpc="http://schemas.microsoft.com/office/word/2010/wordprocessingCanvas" xmlns:mc="http://schemas.openxmlformats.org/markup-compatibility/2006" xmlns:o="urn:schemas-microsoft-com:office:office" xmlns:r="http://schemas.openxmlformats.org/officeDocument/2006/relationships" xmlns:m="http://schemas.openxmlformats.org/officeDocument/2006/math" xmlns:v="urn:schemas-microsoft-com:vml" xmlns:wp14="http://schemas.microsoft.com/office/word/2010/wordprocessingDrawing" xmlns:wp="http://schemas.openxmlformats.org/drawingml/2006/wordprocessingDrawing" xmlns:w10="urn:schemas-microsoft-com:office:word" xmlns:w="http://schemas.openxmlformats.org/wordprocessingml/2006/main" xmlns:w14="http://schemas.microsoft.com/office/word/2010/wordml" xmlns:wpg="http://schemas.microsoft.com/office/word/2010/wordprocessingGroup" xmlns:wpi="http://schemas.microsoft.com/office/word/2010/wordprocessingInk" xmlns:wne="http://schemas.microsoft.com/office/word/2006/wordml" xmlns:wps="http://schemas.microsoft.com/office/word/2010/wordprocessingShape" xmlns:a="http://schemas.openxmlformats.org/drawingml/2006/main" xmlns:pic="http://schemas.openxmlformats.org/drawingml/2006/picture" xmlns:a14="http://schemas.microsoft.com/office/drawing/2010/main" mc:Ignorable="w14 wp14">
+<w:document xmlns:wpc="http://schemas.microsoft.com/office/word/2010/wordprocessingCanvas" xmlns:cx="http://schemas.microsoft.com/office/drawing/2014/chartex" xmlns:cx1="http://schemas.microsoft.com/office/drawing/2015/9/8/chartex" xmlns:cx2="http://schemas.microsoft.com/office/drawing/2015/10/21/chartex" xmlns:cx3="http://schemas.microsoft.com/office/drawing/2016/5/9/chartex" xmlns:cx4="http://schemas.microsoft.com/office/drawing/2016/5/10/chartex" xmlns:cx5="http://schemas.microsoft.com/office/drawing/2016/5/11/chartex" xmlns:cx6="http://schemas.microsoft.com/office/drawing/2016/5/12/chartex" xmlns:cx7="http://schemas.microsoft.com/office/drawing/2016/5/13/chartex" xmlns:cx8="http://schemas.microsoft.com/office/drawing/2016/5/14/chartex" xmlns:mc="http://schemas.openxmlformats.org/markup-compatibility/2006" xmlns:aink="http://schemas.microsoft.com/office/drawing/2016/ink" xmlns:am3d="http://schemas.microsoft.com/office/drawing/2017/model3d" xmlns:o="urn:schemas-microsoft-com:office:office" xmlns:r="http://schemas.openxmlformats.org/officeDocument/2006/relationships" xmlns:m="http://schemas.openxmlformats.org/officeDocument/2006/math" xmlns:v="urn:schemas-microsoft-com:vml" xmlns:wp14="http://schemas.microsoft.com/office/word/2010/wordprocessingDrawing" xmlns:wp="http://schemas.openxmlformats.org/drawingml/2006/wordprocessingDrawing" xmlns:w10="urn:schemas-microsoft-com:office:word" xmlns:w="http://schemas.openxmlformats.org/wordprocessingml/2006/main" xmlns:w14="http://schemas.microsoft.com/office/word/2010/wordml" xmlns:w15="http://schemas.microsoft.com/office/word/2012/wordml" xmlns:w16cid="http://schemas.microsoft.com/office/word/2016/wordml/cid" xmlns:w16se="http://schemas.microsoft.com/office/word/2015/wordml/symex" xmlns:wpg="http://schemas.microsoft.com/office/word/2010/wordprocessingGroup" xmlns:wpi="http://schemas.microsoft.com/office/word/2010/wordprocessingInk" xmlns:wne="http://schemas.microsoft.com/office/word/2006/wordml" xmlns:wps="http://schemas.microsoft.com/office/word/2010/wordprocessingShape" mc:Ignorable="w14 w15 w16se w16cid wp14">
   <w:body>
-    <w:p w14:noSpellErr="1">
-      <w:r>
-        <w:rPr/>
+    <w:p>
+      <w:r>
         <w:t>Name:</w:t>
       </w:r>
       <w:r>
@@ -14,9 +13,6 @@
         <w:t xml:space="preserve">     Keith Skinner      </w:t>
       </w:r>
       <w:r>
-        <w:rPr>
-          <w:u w:val="none"/>
-        </w:rPr>
         <w:t xml:space="preserve">                                                                                                                                   </w:t>
       </w:r>
       <w:r>
@@ -41,25 +37,14 @@
         <w:tab/>
       </w:r>
       <w:r>
-        <w:rPr/>
         <w:t xml:space="preserve">Lab </w:t>
       </w:r>
       <w:r>
-        <w:rPr/>
         <w:t>5</w:t>
       </w:r>
-      <w:bookmarkStart w:name="_GoBack" w:id="0"/>
-      <w:bookmarkEnd w:id="0"/>
       <w:r>
         <w:br/>
-      </w:r>
-      <w:r>
-        <w:rPr/>
-        <w:t xml:space="preserve">                                                                                                                                    </w:t>
-      </w:r>
-      <w:r>
-        <w:rPr/>
-        <w:t xml:space="preserve">Database Systems </w:t>
+        <w:t xml:space="preserve">                                                                                                                                    Database Systems </w:t>
       </w:r>
       <w:r>
         <w:tab/>
@@ -89,19 +74,15 @@
         <w:tab/>
       </w:r>
       <w:r>
-        <w:rPr/>
         <w:t>Oct. 3</w:t>
       </w:r>
       <w:r>
-        <w:rPr/>
         <w:t xml:space="preserve">, </w:t>
       </w:r>
       <w:r>
-        <w:rPr/>
         <w:t>201</w:t>
       </w:r>
       <w:r>
-        <w:rPr/>
         <w:t>8</w:t>
       </w:r>
       <w:r>
@@ -113,136 +94,10 @@
         <w:jc w:val="both"/>
       </w:pPr>
       <w:r>
-        <w:rPr/>
-        <w:t>Background</w:t>
-      </w:r>
-      <w:r>
-        <w:rPr/>
-        <w:t xml:space="preserve">: </w:t>
-      </w:r>
-      <w:r>
-        <w:rPr/>
-        <w:t>AirSupplyData-2018.xlsx</w:t>
-      </w:r>
-      <w:r>
-        <w:rPr/>
-        <w:t xml:space="preserve"> contains transactional data from </w:t>
-      </w:r>
-      <w:r>
-        <w:rPr/>
-        <w:t xml:space="preserve">supply orders placed </w:t>
-      </w:r>
-      <w:r>
-        <w:rPr/>
-        <w:t xml:space="preserve">with </w:t>
-      </w:r>
-      <w:r>
-        <w:rPr/>
-        <w:t xml:space="preserve">multiple </w:t>
-      </w:r>
-      <w:r>
-        <w:rPr/>
-        <w:t>vendors</w:t>
-      </w:r>
-      <w:r>
-        <w:rPr/>
-        <w:t xml:space="preserve">. </w:t>
-      </w:r>
-      <w:r>
-        <w:rPr/>
-        <w:t xml:space="preserve">While </w:t>
-      </w:r>
-      <w:r>
-        <w:rPr/>
-        <w:t xml:space="preserve">items </w:t>
-      </w:r>
-      <w:r>
-        <w:rPr/>
-        <w:t xml:space="preserve">may share </w:t>
-      </w:r>
-      <w:r>
-        <w:rPr/>
-        <w:t>product names</w:t>
-      </w:r>
-      <w:r>
-        <w:rPr/>
-        <w:t>, they do not share item number</w:t>
-      </w:r>
-      <w:r>
-        <w:rPr/>
-        <w:t>s or descriptions</w:t>
-      </w:r>
-      <w:r>
-        <w:rPr/>
-        <w:t xml:space="preserve">. </w:t>
-      </w:r>
-      <w:r>
-        <w:rPr/>
-        <w:t>A/P refers to the accounts</w:t>
-      </w:r>
-      <w:r>
-        <w:rPr/>
-        <w:t xml:space="preserve"> / </w:t>
-      </w:r>
-      <w:r>
-        <w:rPr/>
-        <w:t xml:space="preserve">payable, or the number of days before </w:t>
-      </w:r>
-      <w:r>
-        <w:rPr/>
-        <w:t xml:space="preserve">a </w:t>
-      </w:r>
-      <w:r>
-        <w:rPr/>
-        <w:t>payment is due.</w:t>
-      </w:r>
-      <w:r>
-        <w:rPr/>
-        <w:t xml:space="preserve"> The default arrival date should be set to NULL for new orders. </w:t>
-      </w:r>
-      <w:r>
-        <w:rPr/>
-        <w:t xml:space="preserve">Cost per order </w:t>
-      </w:r>
-      <w:r>
-        <w:rPr/>
-        <w:t xml:space="preserve">can be </w:t>
-      </w:r>
-      <w:r>
-        <w:rPr/>
-        <w:t xml:space="preserve">calculated by </w:t>
-      </w:r>
-      <w:r>
-        <w:rPr/>
-        <w:t xml:space="preserve">multiplying </w:t>
-      </w:r>
-      <w:r>
-        <w:rPr/>
-        <w:t xml:space="preserve">item cost </w:t>
-      </w:r>
-      <w:r>
-        <w:rPr/>
-        <w:t xml:space="preserve">with </w:t>
-      </w:r>
-      <w:r>
-        <w:rPr/>
-        <w:t>quantity.</w:t>
-      </w:r>
-      <w:r>
-        <w:rPr/>
-        <w:t xml:space="preserve"> Product price is both transactional (order-level data) and static data (product-level data).</w:t>
-      </w:r>
-    </w:p>
-    <w:p w14:noSpellErr="1">
-      <w:r>
-        <w:br w:type="page"/>
-      </w:r>
-    </w:p>
-    <w:p w14:noSpellErr="1">
-      <w:pPr>
-        <w:pStyle w:val="Normal"/>
-        <w:jc w:val="both"/>
-      </w:pPr>
+        <w:t>Background: AirSupplyData-2018.xlsx contains transactional data from supply orders placed with multiple vendors. While items may share product names, they do not share item numbers or descriptions. A/P refers to the accounts / payable, or the number of days before a payment is due. The default arrival date should be set to NULL for new orders. Cost per order can be calculated by multiplying item cost with quantity. Product price is both transactional (order-level data) and static data (product-level data).</w:t>
+      </w:r>
+      <w:bookmarkStart w:id="0" w:name="_GoBack"/>
+      <w:bookmarkEnd w:id="0"/>
     </w:p>
     <w:p>
       <w:pPr>
@@ -281,7 +136,7 @@
         <w:t>pts)</w:t>
       </w:r>
     </w:p>
-    <w:p w14:noSpellErr="1">
+    <w:p>
       <w:pPr>
         <w:pStyle w:val="ListParagraph"/>
         <w:numPr>
@@ -289,39 +144,37 @@
           <w:numId w:val="35"/>
         </w:numPr>
         <w:jc w:val="both"/>
+      </w:pPr>
+      <w:r>
+        <w:t>Create a normalized database to 3NF for the transactional data found in AirSupplyData-2018.xlsx. Reverse engineer your database in MySQL Workbench and paste the result below.</w:t>
+      </w:r>
+      <w:r>
+        <w:br/>
+      </w:r>
+      <w:r>
         <w:rPr>
-          <w:sz w:val="22"/>
-          <w:szCs w:val="22"/>
+          <w:noProof/>
         </w:rPr>
-      </w:pPr>
-      <w:r>
-        <w:rPr/>
-        <w:t>Create a normalized database to 3NF for the transactional data found in AirSupplyData-2018.xlsx. Reverse engineer your database in MySQL Workbench and paste the result below.</w:t>
-      </w:r>
-      <w:r>
-        <w:br/>
-      </w:r>
-      <w:r>
         <w:drawing>
-          <wp:inline wp14:editId="705EF0FA" wp14:anchorId="747CFB01">
+          <wp:inline distT="0" distB="0" distL="0" distR="0" wp14:anchorId="747CFB01" wp14:editId="705EF0FA">
             <wp:extent cx="3505200" cy="4572000"/>
             <wp:effectExtent l="0" t="0" r="0" b="0"/>
-            <wp:docPr id="924358706" name="picture" title=""/>
+            <wp:docPr id="924358706" name="picture"/>
             <wp:cNvGraphicFramePr>
-              <a:graphicFrameLocks noChangeAspect="1"/>
+              <a:graphicFrameLocks xmlns:a="http://schemas.openxmlformats.org/drawingml/2006/main" noChangeAspect="1"/>
             </wp:cNvGraphicFramePr>
-            <a:graphic>
+            <a:graphic xmlns:a="http://schemas.openxmlformats.org/drawingml/2006/main">
               <a:graphicData uri="http://schemas.openxmlformats.org/drawingml/2006/picture">
-                <pic:pic>
+                <pic:pic xmlns:pic="http://schemas.openxmlformats.org/drawingml/2006/picture">
                   <pic:nvPicPr>
                     <pic:cNvPr id="0" name="picture"/>
                     <pic:cNvPicPr/>
                   </pic:nvPicPr>
                   <pic:blipFill>
-                    <a:blip r:embed="R00d1c9c277794659">
+                    <a:blip r:embed="rId7">
                       <a:extLst>
-                        <a:ext xmlns:a="http://schemas.openxmlformats.org/drawingml/2006/main" uri="{28A0092B-C50C-407E-A947-70E740481C1C}">
-                          <a14:useLocalDpi val="0"/>
+                        <a:ext uri="{28A0092B-C50C-407E-A947-70E740481C1C}">
+                          <a14:useLocalDpi xmlns:a14="http://schemas.microsoft.com/office/drawing/2010/main" val="0"/>
                         </a:ext>
                       </a:extLst>
                     </a:blip>
@@ -345,27 +198,27 @@
         </w:drawing>
       </w:r>
     </w:p>
-    <w:p w14:noSpellErr="1">
-      <w:pPr/>
+    <w:p>
       <w:r>
         <w:br w:type="page"/>
       </w:r>
     </w:p>
-    <w:p w14:noSpellErr="1">
+    <w:p>
       <w:pPr>
         <w:pStyle w:val="ListParagraph"/>
         <w:ind w:left="0"/>
         <w:jc w:val="both"/>
         <w:rPr>
-          <w:b w:val="1"/>
-          <w:bCs w:val="1"/>
+          <w:b/>
+          <w:bCs/>
         </w:rPr>
       </w:pPr>
       <w:r>
         <w:rPr>
-          <w:b w:val="1"/>
-          <w:bCs w:val="1"/>
+          <w:b/>
+          <w:bCs/>
         </w:rPr>
+        <w:lastRenderedPageBreak/>
         <w:t>Part II. Go (5pts)</w:t>
       </w:r>
     </w:p>
@@ -377,30 +230,19 @@
           <w:numId w:val="35"/>
         </w:numPr>
         <w:jc w:val="both"/>
-        <w:rPr/>
-      </w:pPr>
-      <w:r>
-        <w:rPr/>
+      </w:pPr>
+      <w:r>
         <w:t xml:space="preserve">Construct </w:t>
       </w:r>
       <w:r>
         <w:rPr>
-          <w:i w:val="1"/>
-          <w:iCs w:val="1"/>
+          <w:i/>
+          <w:iCs/>
         </w:rPr>
         <w:t xml:space="preserve">n </w:t>
       </w:r>
       <w:r>
-        <w:rPr/>
-        <w:t xml:space="preserve">bulk insert statements (1 per entity) to insert the data found in </w:t>
-      </w:r>
-      <w:r>
-        <w:rPr/>
-        <w:t>AirSupplyData-2018.xlsx</w:t>
-      </w:r>
-      <w:r>
-        <w:rPr/>
-        <w:t>.</w:t>
+        <w:t>bulk insert statements (1 per entity) to insert the data found in AirSupplyData-2018.xlsx.</w:t>
       </w:r>
     </w:p>
     <w:p>
@@ -411,40 +253,39 @@
           <w:numId w:val="35"/>
         </w:numPr>
         <w:jc w:val="both"/>
-        <w:rPr/>
-      </w:pPr>
-      <w:r>
-        <w:rPr/>
+      </w:pPr>
+      <w:r>
         <w:t>Note: Data cleansing may be required. Do not include data for derived attributes.</w:t>
       </w:r>
     </w:p>
-    <w:p w14:noSpellErr="1">
-      <w:pPr>
-        <w:pStyle w:val="Normal"/>
-        <w:ind w:left="0"/>
+    <w:p>
+      <w:pPr>
         <w:jc w:val="both"/>
       </w:pPr>
       <w:r>
+        <w:rPr>
+          <w:noProof/>
+        </w:rPr>
         <w:drawing>
-          <wp:inline wp14:editId="2A7FC056" wp14:anchorId="23A0B90C">
+          <wp:inline distT="0" distB="0" distL="0" distR="0" wp14:anchorId="23A0B90C" wp14:editId="2A7FC056">
             <wp:extent cx="2076450" cy="1857375"/>
             <wp:effectExtent l="0" t="0" r="0" b="0"/>
-            <wp:docPr id="2071868862" name="picture" title=""/>
+            <wp:docPr id="2071868862" name="picture"/>
             <wp:cNvGraphicFramePr>
-              <a:graphicFrameLocks noChangeAspect="1"/>
+              <a:graphicFrameLocks xmlns:a="http://schemas.openxmlformats.org/drawingml/2006/main" noChangeAspect="1"/>
             </wp:cNvGraphicFramePr>
-            <a:graphic>
+            <a:graphic xmlns:a="http://schemas.openxmlformats.org/drawingml/2006/main">
               <a:graphicData uri="http://schemas.openxmlformats.org/drawingml/2006/picture">
-                <pic:pic>
+                <pic:pic xmlns:pic="http://schemas.openxmlformats.org/drawingml/2006/picture">
                   <pic:nvPicPr>
                     <pic:cNvPr id="0" name="picture"/>
                     <pic:cNvPicPr/>
                   </pic:nvPicPr>
                   <pic:blipFill>
-                    <a:blip r:embed="Rda5035e6deb3481c">
+                    <a:blip r:embed="rId8">
                       <a:extLst>
-                        <a:ext xmlns:a="http://schemas.openxmlformats.org/drawingml/2006/main" uri="{28A0092B-C50C-407E-A947-70E740481C1C}">
-                          <a14:useLocalDpi val="0"/>
+                        <a:ext uri="{28A0092B-C50C-407E-A947-70E740481C1C}">
+                          <a14:useLocalDpi xmlns:a14="http://schemas.microsoft.com/office/drawing/2010/main" val="0"/>
                         </a:ext>
                       </a:extLst>
                     </a:blip>
@@ -468,26 +309,29 @@
         </w:drawing>
       </w:r>
       <w:r>
+        <w:rPr>
+          <w:noProof/>
+        </w:rPr>
         <w:drawing>
-          <wp:inline wp14:editId="33FF567B" wp14:anchorId="614D7536">
+          <wp:inline distT="0" distB="0" distL="0" distR="0" wp14:anchorId="614D7536" wp14:editId="33FF567B">
             <wp:extent cx="4572000" cy="1876425"/>
             <wp:effectExtent l="0" t="0" r="0" b="0"/>
-            <wp:docPr id="1315800021" name="picture" title=""/>
+            <wp:docPr id="1315800021" name="picture"/>
             <wp:cNvGraphicFramePr>
-              <a:graphicFrameLocks noChangeAspect="1"/>
+              <a:graphicFrameLocks xmlns:a="http://schemas.openxmlformats.org/drawingml/2006/main" noChangeAspect="1"/>
             </wp:cNvGraphicFramePr>
-            <a:graphic>
+            <a:graphic xmlns:a="http://schemas.openxmlformats.org/drawingml/2006/main">
               <a:graphicData uri="http://schemas.openxmlformats.org/drawingml/2006/picture">
-                <pic:pic>
+                <pic:pic xmlns:pic="http://schemas.openxmlformats.org/drawingml/2006/picture">
                   <pic:nvPicPr>
                     <pic:cNvPr id="0" name="picture"/>
                     <pic:cNvPicPr/>
                   </pic:nvPicPr>
                   <pic:blipFill>
-                    <a:blip r:embed="Raeb2e668f7944696">
+                    <a:blip r:embed="rId9">
                       <a:extLst>
-                        <a:ext xmlns:a="http://schemas.openxmlformats.org/drawingml/2006/main" uri="{28A0092B-C50C-407E-A947-70E740481C1C}">
-                          <a14:useLocalDpi val="0"/>
+                        <a:ext uri="{28A0092B-C50C-407E-A947-70E740481C1C}">
+                          <a14:useLocalDpi xmlns:a14="http://schemas.microsoft.com/office/drawing/2010/main" val="0"/>
                         </a:ext>
                       </a:extLst>
                     </a:blip>
@@ -511,26 +355,29 @@
         </w:drawing>
       </w:r>
       <w:r>
+        <w:rPr>
+          <w:noProof/>
+        </w:rPr>
         <w:drawing>
-          <wp:inline wp14:editId="74072B9A" wp14:anchorId="4611B196">
+          <wp:inline distT="0" distB="0" distL="0" distR="0" wp14:anchorId="4611B196" wp14:editId="74072B9A">
             <wp:extent cx="3276600" cy="2009775"/>
             <wp:effectExtent l="0" t="0" r="0" b="0"/>
-            <wp:docPr id="1345412701" name="picture" title=""/>
+            <wp:docPr id="1345412701" name="picture"/>
             <wp:cNvGraphicFramePr>
-              <a:graphicFrameLocks noChangeAspect="1"/>
+              <a:graphicFrameLocks xmlns:a="http://schemas.openxmlformats.org/drawingml/2006/main" noChangeAspect="1"/>
             </wp:cNvGraphicFramePr>
-            <a:graphic>
+            <a:graphic xmlns:a="http://schemas.openxmlformats.org/drawingml/2006/main">
               <a:graphicData uri="http://schemas.openxmlformats.org/drawingml/2006/picture">
-                <pic:pic>
+                <pic:pic xmlns:pic="http://schemas.openxmlformats.org/drawingml/2006/picture">
                   <pic:nvPicPr>
                     <pic:cNvPr id="0" name="picture"/>
                     <pic:cNvPicPr/>
                   </pic:nvPicPr>
                   <pic:blipFill>
-                    <a:blip r:embed="Rf8359a0da78b4894">
+                    <a:blip r:embed="rId10">
                       <a:extLst>
-                        <a:ext xmlns:a="http://schemas.openxmlformats.org/drawingml/2006/main" uri="{28A0092B-C50C-407E-A947-70E740481C1C}">
-                          <a14:useLocalDpi val="0"/>
+                        <a:ext uri="{28A0092B-C50C-407E-A947-70E740481C1C}">
+                          <a14:useLocalDpi xmlns:a14="http://schemas.microsoft.com/office/drawing/2010/main" val="0"/>
                         </a:ext>
                       </a:extLst>
                     </a:blip>
@@ -554,26 +401,29 @@
         </w:drawing>
       </w:r>
       <w:r>
+        <w:rPr>
+          <w:noProof/>
+        </w:rPr>
         <w:drawing>
-          <wp:inline wp14:editId="5418ED7B" wp14:anchorId="48B5B52B">
+          <wp:inline distT="0" distB="0" distL="0" distR="0" wp14:anchorId="48B5B52B" wp14:editId="5418ED7B">
             <wp:extent cx="2667000" cy="2066925"/>
             <wp:effectExtent l="0" t="0" r="0" b="0"/>
-            <wp:docPr id="603818949" name="picture" title=""/>
+            <wp:docPr id="603818949" name="picture"/>
             <wp:cNvGraphicFramePr>
-              <a:graphicFrameLocks noChangeAspect="1"/>
+              <a:graphicFrameLocks xmlns:a="http://schemas.openxmlformats.org/drawingml/2006/main" noChangeAspect="1"/>
             </wp:cNvGraphicFramePr>
-            <a:graphic>
+            <a:graphic xmlns:a="http://schemas.openxmlformats.org/drawingml/2006/main">
               <a:graphicData uri="http://schemas.openxmlformats.org/drawingml/2006/picture">
-                <pic:pic>
+                <pic:pic xmlns:pic="http://schemas.openxmlformats.org/drawingml/2006/picture">
                   <pic:nvPicPr>
                     <pic:cNvPr id="0" name="picture"/>
                     <pic:cNvPicPr/>
                   </pic:nvPicPr>
                   <pic:blipFill>
-                    <a:blip r:embed="R297c2aee84584d4b">
+                    <a:blip r:embed="rId11">
                       <a:extLst>
-                        <a:ext xmlns:a="http://schemas.openxmlformats.org/drawingml/2006/main" uri="{28A0092B-C50C-407E-A947-70E740481C1C}">
-                          <a14:useLocalDpi val="0"/>
+                        <a:ext uri="{28A0092B-C50C-407E-A947-70E740481C1C}">
+                          <a14:useLocalDpi xmlns:a14="http://schemas.microsoft.com/office/drawing/2010/main" val="0"/>
                         </a:ext>
                       </a:extLst>
                     </a:blip>
@@ -597,11 +447,11 @@
         </w:drawing>
       </w:r>
     </w:p>
-    <w:p w14:noSpellErr="1">
+    <w:p>
       <w:pPr>
         <w:rPr>
-          <w:b w:val="1"/>
-          <w:bCs w:val="1"/>
+          <w:b/>
+          <w:bCs/>
         </w:rPr>
       </w:pPr>
       <w:r>
@@ -609,9 +459,10 @@
       </w:r>
       <w:r>
         <w:rPr>
-          <w:b w:val="1"/>
-          <w:bCs w:val="1"/>
+          <w:b/>
+          <w:bCs/>
         </w:rPr>
+        <w:lastRenderedPageBreak/>
         <w:t>Part III. Go (20pts)</w:t>
       </w:r>
     </w:p>
@@ -645,9 +496,8 @@
         <w:t>.</w:t>
       </w:r>
     </w:p>
-    <w:p w14:noSpellErr="1">
-      <w:pPr>
-        <w:pStyle w:val="Normal"/>
+    <w:p>
+      <w:pPr>
         <w:ind w:left="360"/>
         <w:jc w:val="both"/>
       </w:pPr>
@@ -673,7 +523,7 @@
                     </pic:cNvPicPr>
                   </pic:nvPicPr>
                   <pic:blipFill rotWithShape="1">
-                    <a:blip r:embed="rId8">
+                    <a:blip r:embed="rId12">
                       <a:extLst>
                         <a:ext uri="{28A0092B-C50C-407E-A947-70E740481C1C}">
                           <a14:useLocalDpi xmlns:a14="http://schemas.microsoft.com/office/drawing/2010/main" val="0"/>
@@ -710,26 +560,29 @@
         </w:drawing>
       </w:r>
       <w:r>
+        <w:rPr>
+          <w:noProof/>
+        </w:rPr>
         <w:drawing>
-          <wp:inline wp14:editId="55CF1811" wp14:anchorId="1D2AF161">
+          <wp:inline distT="0" distB="0" distL="0" distR="0" wp14:anchorId="1D2AF161" wp14:editId="55CF1811">
             <wp:extent cx="1552575" cy="1038225"/>
             <wp:effectExtent l="0" t="0" r="0" b="0"/>
-            <wp:docPr id="894267114" name="picture" title=""/>
+            <wp:docPr id="894267114" name="picture"/>
             <wp:cNvGraphicFramePr>
-              <a:graphicFrameLocks noChangeAspect="1"/>
+              <a:graphicFrameLocks xmlns:a="http://schemas.openxmlformats.org/drawingml/2006/main" noChangeAspect="1"/>
             </wp:cNvGraphicFramePr>
-            <a:graphic>
+            <a:graphic xmlns:a="http://schemas.openxmlformats.org/drawingml/2006/main">
               <a:graphicData uri="http://schemas.openxmlformats.org/drawingml/2006/picture">
-                <pic:pic>
+                <pic:pic xmlns:pic="http://schemas.openxmlformats.org/drawingml/2006/picture">
                   <pic:nvPicPr>
                     <pic:cNvPr id="0" name="picture"/>
                     <pic:cNvPicPr/>
                   </pic:nvPicPr>
                   <pic:blipFill>
-                    <a:blip r:embed="Rcb74bff55dfd4470">
+                    <a:blip r:embed="rId13">
                       <a:extLst>
-                        <a:ext xmlns:a="http://schemas.openxmlformats.org/drawingml/2006/main" uri="{28A0092B-C50C-407E-A947-70E740481C1C}">
-                          <a14:useLocalDpi val="0"/>
+                        <a:ext uri="{28A0092B-C50C-407E-A947-70E740481C1C}">
+                          <a14:useLocalDpi xmlns:a14="http://schemas.microsoft.com/office/drawing/2010/main" val="0"/>
                         </a:ext>
                       </a:extLst>
                     </a:blip>
@@ -761,53 +614,47 @@
           <w:numId w:val="35"/>
         </w:numPr>
         <w:jc w:val="both"/>
+      </w:pPr>
+      <w:r>
+        <w:t>Create the view `</w:t>
+      </w:r>
+      <w:proofErr w:type="spellStart"/>
+      <w:r>
+        <w:t>all_orders</w:t>
+      </w:r>
+      <w:proofErr w:type="spellEnd"/>
+      <w:r>
+        <w:t>` that recreates the output found in AirSupplyData-2018.xlsx.</w:t>
+      </w:r>
+    </w:p>
+    <w:p>
+      <w:pPr>
+        <w:jc w:val="both"/>
+      </w:pPr>
+      <w:r>
         <w:rPr>
-          <w:sz w:val="22"/>
-          <w:szCs w:val="22"/>
+          <w:noProof/>
         </w:rPr>
-      </w:pPr>
-      <w:r>
-        <w:rPr/>
-        <w:t>Create the view `</w:t>
-      </w:r>
-      <w:proofErr w:type="spellStart"/>
-      <w:r>
-        <w:rPr/>
-        <w:t>all_orders</w:t>
-      </w:r>
-      <w:proofErr w:type="spellEnd"/>
-      <w:r>
-        <w:rPr/>
-        <w:t>` that recreates the output found in AirSupplyData-2018.xlsx.</w:t>
-      </w:r>
-    </w:p>
-    <w:p w14:noSpellErr="1">
-      <w:pPr>
-        <w:pStyle w:val="Normal"/>
-        <w:ind w:left="0"/>
-        <w:jc w:val="both"/>
-      </w:pPr>
-      <w:r>
         <w:drawing>
-          <wp:inline wp14:editId="0C77E88C" wp14:anchorId="6DB7DC1C">
+          <wp:inline distT="0" distB="0" distL="0" distR="0" wp14:anchorId="6DB7DC1C" wp14:editId="0C77E88C">
             <wp:extent cx="6735118" cy="813827"/>
             <wp:effectExtent l="0" t="0" r="0" b="0"/>
-            <wp:docPr id="1388883742" name="picture" title=""/>
+            <wp:docPr id="1388883742" name="picture"/>
             <wp:cNvGraphicFramePr>
-              <a:graphicFrameLocks noChangeAspect="1"/>
+              <a:graphicFrameLocks xmlns:a="http://schemas.openxmlformats.org/drawingml/2006/main" noChangeAspect="1"/>
             </wp:cNvGraphicFramePr>
-            <a:graphic>
+            <a:graphic xmlns:a="http://schemas.openxmlformats.org/drawingml/2006/main">
               <a:graphicData uri="http://schemas.openxmlformats.org/drawingml/2006/picture">
-                <pic:pic>
+                <pic:pic xmlns:pic="http://schemas.openxmlformats.org/drawingml/2006/picture">
                   <pic:nvPicPr>
                     <pic:cNvPr id="0" name="picture"/>
                     <pic:cNvPicPr/>
                   </pic:nvPicPr>
                   <pic:blipFill>
-                    <a:blip r:embed="R07887a2ebc0247b6">
+                    <a:blip r:embed="rId14">
                       <a:extLst>
-                        <a:ext xmlns:a="http://schemas.openxmlformats.org/drawingml/2006/main" uri="{28A0092B-C50C-407E-A947-70E740481C1C}">
-                          <a14:useLocalDpi val="0"/>
+                        <a:ext uri="{28A0092B-C50C-407E-A947-70E740481C1C}">
+                          <a14:useLocalDpi xmlns:a14="http://schemas.microsoft.com/office/drawing/2010/main" val="0"/>
                         </a:ext>
                       </a:extLst>
                     </a:blip>
@@ -831,7 +678,7 @@
         </w:drawing>
       </w:r>
     </w:p>
-    <w:p w14:noSpellErr="1">
+    <w:p>
       <w:r>
         <w:br w:type="page"/>
       </w:r>
@@ -844,58 +691,48 @@
           <w:numId w:val="35"/>
         </w:numPr>
         <w:jc w:val="both"/>
-        <w:rPr/>
-      </w:pPr>
-      <w:r>
-        <w:rPr/>
+      </w:pPr>
+      <w:r>
+        <w:lastRenderedPageBreak/>
         <w:t>Create the view `</w:t>
       </w:r>
       <w:proofErr w:type="spellStart"/>
       <w:r>
-        <w:rPr/>
         <w:t>vendor_product_count</w:t>
       </w:r>
       <w:proofErr w:type="spellEnd"/>
       <w:r>
-        <w:rPr/>
-        <w:t xml:space="preserve">` </w:t>
-      </w:r>
-      <w:r>
-        <w:rPr/>
-        <w:t xml:space="preserve">that </w:t>
-      </w:r>
-      <w:r>
-        <w:rPr/>
-        <w:t xml:space="preserve">returns a listing of vendors and the number of products provided by each vendor. Sort your results high to low. </w:t>
+        <w:t xml:space="preserve">` that returns a listing of vendors and the number of products provided by each vendor. Sort your results high to low. </w:t>
       </w:r>
     </w:p>
-    <w:p w14:noSpellErr="1">
-      <w:pPr>
-        <w:pStyle w:val="Normal"/>
-        <w:ind w:left="0"/>
+    <w:p>
+      <w:pPr>
         <w:jc w:val="both"/>
       </w:pPr>
       <w:r>
+        <w:rPr>
+          <w:noProof/>
+        </w:rPr>
         <w:drawing>
-          <wp:inline wp14:editId="1F8D96A0" wp14:anchorId="2553E6D3">
+          <wp:inline distT="0" distB="0" distL="0" distR="0" wp14:anchorId="2553E6D3" wp14:editId="1F8D96A0">
             <wp:extent cx="4572000" cy="1819275"/>
             <wp:effectExtent l="0" t="0" r="0" b="0"/>
-            <wp:docPr id="633558681" name="picture" title=""/>
+            <wp:docPr id="633558681" name="picture"/>
             <wp:cNvGraphicFramePr>
-              <a:graphicFrameLocks noChangeAspect="1"/>
+              <a:graphicFrameLocks xmlns:a="http://schemas.openxmlformats.org/drawingml/2006/main" noChangeAspect="1"/>
             </wp:cNvGraphicFramePr>
-            <a:graphic>
+            <a:graphic xmlns:a="http://schemas.openxmlformats.org/drawingml/2006/main">
               <a:graphicData uri="http://schemas.openxmlformats.org/drawingml/2006/picture">
-                <pic:pic>
+                <pic:pic xmlns:pic="http://schemas.openxmlformats.org/drawingml/2006/picture">
                   <pic:nvPicPr>
                     <pic:cNvPr id="0" name="picture"/>
                     <pic:cNvPicPr/>
                   </pic:nvPicPr>
                   <pic:blipFill>
-                    <a:blip r:embed="Redb9f62413ba4cac">
+                    <a:blip r:embed="rId15">
                       <a:extLst>
-                        <a:ext xmlns:a="http://schemas.openxmlformats.org/drawingml/2006/main" uri="{28A0092B-C50C-407E-A947-70E740481C1C}">
-                          <a14:useLocalDpi val="0"/>
+                        <a:ext uri="{28A0092B-C50C-407E-A947-70E740481C1C}">
+                          <a14:useLocalDpi xmlns:a14="http://schemas.microsoft.com/office/drawing/2010/main" val="0"/>
                         </a:ext>
                       </a:extLst>
                     </a:blip>
@@ -919,7 +756,7 @@
         </w:drawing>
       </w:r>
     </w:p>
-    <w:p w14:noSpellErr="1">
+    <w:p>
       <w:r>
         <w:br w:type="page"/>
       </w:r>
@@ -932,50 +769,48 @@
           <w:numId w:val="35"/>
         </w:numPr>
         <w:jc w:val="both"/>
-        <w:rPr/>
-      </w:pPr>
-      <w:r>
-        <w:rPr/>
+      </w:pPr>
+      <w:r>
+        <w:lastRenderedPageBreak/>
         <w:t>Create the view `</w:t>
       </w:r>
       <w:proofErr w:type="spellStart"/>
       <w:r>
-        <w:rPr/>
         <w:t>vendor_purchases</w:t>
       </w:r>
       <w:proofErr w:type="spellEnd"/>
       <w:r>
-        <w:rPr/>
         <w:t>` that returns a listing of vendors and the total amount of purchases made through that vendor. Sort your results from largest to smallest overall dollar amount.</w:t>
       </w:r>
     </w:p>
-    <w:p w14:noSpellErr="1">
-      <w:pPr>
-        <w:pStyle w:val="Normal"/>
-        <w:ind w:left="0"/>
+    <w:p>
+      <w:pPr>
         <w:jc w:val="both"/>
       </w:pPr>
       <w:r>
+        <w:rPr>
+          <w:noProof/>
+        </w:rPr>
         <w:drawing>
-          <wp:inline wp14:editId="6902A6D6" wp14:anchorId="78E75EFB">
+          <wp:inline distT="0" distB="0" distL="0" distR="0" wp14:anchorId="78E75EFB" wp14:editId="6902A6D6">
             <wp:extent cx="4572000" cy="1685925"/>
             <wp:effectExtent l="0" t="0" r="0" b="0"/>
-            <wp:docPr id="900907045" name="picture" title=""/>
+            <wp:docPr id="900907045" name="picture"/>
             <wp:cNvGraphicFramePr>
-              <a:graphicFrameLocks noChangeAspect="1"/>
+              <a:graphicFrameLocks xmlns:a="http://schemas.openxmlformats.org/drawingml/2006/main" noChangeAspect="1"/>
             </wp:cNvGraphicFramePr>
-            <a:graphic>
+            <a:graphic xmlns:a="http://schemas.openxmlformats.org/drawingml/2006/main">
               <a:graphicData uri="http://schemas.openxmlformats.org/drawingml/2006/picture">
-                <pic:pic>
+                <pic:pic xmlns:pic="http://schemas.openxmlformats.org/drawingml/2006/picture">
                   <pic:nvPicPr>
                     <pic:cNvPr id="0" name="picture"/>
                     <pic:cNvPicPr/>
                   </pic:nvPicPr>
                   <pic:blipFill>
-                    <a:blip r:embed="R2d87489028d5445b">
+                    <a:blip r:embed="rId16">
                       <a:extLst>
-                        <a:ext xmlns:a="http://schemas.openxmlformats.org/drawingml/2006/main" uri="{28A0092B-C50C-407E-A947-70E740481C1C}">
-                          <a14:useLocalDpi val="0"/>
+                        <a:ext uri="{28A0092B-C50C-407E-A947-70E740481C1C}">
+                          <a14:useLocalDpi xmlns:a14="http://schemas.microsoft.com/office/drawing/2010/main" val="0"/>
                         </a:ext>
                       </a:extLst>
                     </a:blip>
@@ -999,12 +834,12 @@
         </w:drawing>
       </w:r>
     </w:p>
-    <w:p w14:noSpellErr="1">
+    <w:p>
       <w:r>
         <w:br w:type="page"/>
       </w:r>
     </w:p>
-    <w:p w14:noSpellErr="1">
+    <w:p>
       <w:pPr>
         <w:pStyle w:val="ListParagraph"/>
         <w:numPr>
@@ -1012,54 +847,48 @@
           <w:numId w:val="35"/>
         </w:numPr>
         <w:jc w:val="both"/>
-        <w:rPr/>
-      </w:pPr>
-      <w:r>
-        <w:rPr/>
+      </w:pPr>
+      <w:r>
+        <w:lastRenderedPageBreak/>
         <w:t xml:space="preserve">Create the view `payments` that outputs the future dates for when payments are due. Use the </w:t>
       </w:r>
       <w:proofErr w:type="gramStart"/>
       <w:r>
-        <w:rPr/>
-        <w:t>accounts</w:t>
-      </w:r>
-      <w:r>
-        <w:rPr/>
-        <w:t xml:space="preserve">  /</w:t>
+        <w:t>accounts  /</w:t>
       </w:r>
       <w:proofErr w:type="gramEnd"/>
       <w:r>
-        <w:rPr/>
         <w:t xml:space="preserve"> payable terms to determine the last date for payment. Capture all relevant information from order, item and vendor tables. </w:t>
       </w:r>
     </w:p>
-    <w:p w14:noSpellErr="1">
-      <w:pPr>
-        <w:pStyle w:val="Normal"/>
-        <w:ind w:left="0"/>
+    <w:p>
+      <w:pPr>
         <w:jc w:val="both"/>
       </w:pPr>
       <w:r>
+        <w:rPr>
+          <w:noProof/>
+        </w:rPr>
         <w:drawing>
-          <wp:inline wp14:editId="755D40D0" wp14:anchorId="061DE695">
+          <wp:inline distT="0" distB="0" distL="0" distR="0" wp14:anchorId="061DE695" wp14:editId="755D40D0">
             <wp:extent cx="6736683" cy="1768379"/>
             <wp:effectExtent l="0" t="0" r="0" b="0"/>
-            <wp:docPr id="601857967" name="picture" title=""/>
+            <wp:docPr id="601857967" name="picture"/>
             <wp:cNvGraphicFramePr>
-              <a:graphicFrameLocks noChangeAspect="1"/>
+              <a:graphicFrameLocks xmlns:a="http://schemas.openxmlformats.org/drawingml/2006/main" noChangeAspect="1"/>
             </wp:cNvGraphicFramePr>
-            <a:graphic>
+            <a:graphic xmlns:a="http://schemas.openxmlformats.org/drawingml/2006/main">
               <a:graphicData uri="http://schemas.openxmlformats.org/drawingml/2006/picture">
-                <pic:pic>
+                <pic:pic xmlns:pic="http://schemas.openxmlformats.org/drawingml/2006/picture">
                   <pic:nvPicPr>
                     <pic:cNvPr id="0" name="picture"/>
                     <pic:cNvPicPr/>
                   </pic:nvPicPr>
                   <pic:blipFill>
-                    <a:blip r:embed="R0d2b94971fa9400c">
+                    <a:blip r:embed="rId17">
                       <a:extLst>
-                        <a:ext xmlns:a="http://schemas.openxmlformats.org/drawingml/2006/main" uri="{28A0092B-C50C-407E-A947-70E740481C1C}">
-                          <a14:useLocalDpi val="0"/>
+                        <a:ext uri="{28A0092B-C50C-407E-A947-70E740481C1C}">
+                          <a14:useLocalDpi xmlns:a14="http://schemas.microsoft.com/office/drawing/2010/main" val="0"/>
                         </a:ext>
                       </a:extLst>
                     </a:blip>
@@ -1083,7 +912,7 @@
         </w:drawing>
       </w:r>
     </w:p>
-    <w:p w14:noSpellErr="1">
+    <w:p>
       <w:r>
         <w:br w:type="page"/>
       </w:r>
@@ -1096,58 +925,48 @@
           <w:numId w:val="35"/>
         </w:numPr>
         <w:jc w:val="both"/>
-        <w:rPr/>
-      </w:pPr>
-      <w:r>
-        <w:rPr/>
+      </w:pPr>
+      <w:r>
+        <w:lastRenderedPageBreak/>
         <w:t>Create the view `</w:t>
       </w:r>
       <w:proofErr w:type="spellStart"/>
       <w:r>
-        <w:rPr/>
         <w:t>vendor_shipping_stats</w:t>
       </w:r>
       <w:proofErr w:type="spellEnd"/>
       <w:r>
-        <w:rPr/>
-        <w:t>` that produces a listing of the average ship times for each vendor. Sort the results by longest to shortest</w:t>
-      </w:r>
-      <w:r>
-        <w:rPr/>
-        <w:t xml:space="preserve"> duration</w:t>
-      </w:r>
-      <w:r>
-        <w:rPr/>
-        <w:t>.</w:t>
+        <w:t>` that produces a listing of the average ship times for each vendor. Sort the results by longest to shortest duration.</w:t>
       </w:r>
     </w:p>
-    <w:p w14:noSpellErr="1">
-      <w:pPr>
-        <w:pStyle w:val="Normal"/>
-        <w:ind w:left="0"/>
+    <w:p>
+      <w:pPr>
         <w:jc w:val="both"/>
       </w:pPr>
       <w:r>
+        <w:rPr>
+          <w:noProof/>
+        </w:rPr>
         <w:drawing>
-          <wp:inline wp14:editId="104FB33D" wp14:anchorId="4C463C1A">
+          <wp:inline distT="0" distB="0" distL="0" distR="0" wp14:anchorId="4C463C1A" wp14:editId="104FB33D">
             <wp:extent cx="4572000" cy="1838325"/>
             <wp:effectExtent l="0" t="0" r="0" b="0"/>
-            <wp:docPr id="544870943" name="picture" title=""/>
+            <wp:docPr id="544870943" name="picture"/>
             <wp:cNvGraphicFramePr>
-              <a:graphicFrameLocks noChangeAspect="1"/>
+              <a:graphicFrameLocks xmlns:a="http://schemas.openxmlformats.org/drawingml/2006/main" noChangeAspect="1"/>
             </wp:cNvGraphicFramePr>
-            <a:graphic>
+            <a:graphic xmlns:a="http://schemas.openxmlformats.org/drawingml/2006/main">
               <a:graphicData uri="http://schemas.openxmlformats.org/drawingml/2006/picture">
-                <pic:pic>
+                <pic:pic xmlns:pic="http://schemas.openxmlformats.org/drawingml/2006/picture">
                   <pic:nvPicPr>
                     <pic:cNvPr id="0" name="picture"/>
                     <pic:cNvPicPr/>
                   </pic:nvPicPr>
                   <pic:blipFill>
-                    <a:blip r:embed="Rf497f8e9e31b4879">
+                    <a:blip r:embed="rId18">
                       <a:extLst>
-                        <a:ext xmlns:a="http://schemas.openxmlformats.org/drawingml/2006/main" uri="{28A0092B-C50C-407E-A947-70E740481C1C}">
-                          <a14:useLocalDpi val="0"/>
+                        <a:ext uri="{28A0092B-C50C-407E-A947-70E740481C1C}">
+                          <a14:useLocalDpi xmlns:a14="http://schemas.microsoft.com/office/drawing/2010/main" val="0"/>
                         </a:ext>
                       </a:extLst>
                     </a:blip>
@@ -1171,15 +990,13 @@
         </w:drawing>
       </w:r>
     </w:p>
-    <w:p w14:noSpellErr="1">
+    <w:p>
       <w:r>
         <w:br w:type="page"/>
       </w:r>
     </w:p>
-    <w:p w14:noSpellErr="1">
-      <w:pPr>
-        <w:pStyle w:val="Normal"/>
-        <w:ind w:left="0"/>
+    <w:p>
+      <w:pPr>
         <w:jc w:val="both"/>
       </w:pPr>
     </w:p>
@@ -1191,50 +1008,47 @@
           <w:numId w:val="35"/>
         </w:numPr>
         <w:jc w:val="both"/>
-        <w:rPr/>
-      </w:pPr>
-      <w:r>
-        <w:rPr/>
+      </w:pPr>
+      <w:r>
         <w:t>Create the stored procedure `</w:t>
       </w:r>
       <w:proofErr w:type="spellStart"/>
       <w:r>
-        <w:rPr/>
         <w:t>find_vendor_orders</w:t>
       </w:r>
       <w:proofErr w:type="spellEnd"/>
       <w:r>
-        <w:rPr/>
         <w:t>` that accepts vendor data as input and produces a listing of orders placed with that vendor.</w:t>
       </w:r>
     </w:p>
-    <w:p w14:noSpellErr="1">
-      <w:pPr>
-        <w:pStyle w:val="Normal"/>
-        <w:ind w:left="0"/>
+    <w:p>
+      <w:pPr>
         <w:jc w:val="both"/>
       </w:pPr>
       <w:r>
+        <w:rPr>
+          <w:noProof/>
+        </w:rPr>
         <w:drawing>
-          <wp:inline wp14:editId="49EB69FB" wp14:anchorId="48E56B3E">
+          <wp:inline distT="0" distB="0" distL="0" distR="0" wp14:anchorId="48E56B3E" wp14:editId="49EB69FB">
             <wp:extent cx="4572000" cy="1657350"/>
             <wp:effectExtent l="0" t="0" r="0" b="0"/>
-            <wp:docPr id="740227950" name="picture" title=""/>
+            <wp:docPr id="740227950" name="picture"/>
             <wp:cNvGraphicFramePr>
-              <a:graphicFrameLocks noChangeAspect="1"/>
+              <a:graphicFrameLocks xmlns:a="http://schemas.openxmlformats.org/drawingml/2006/main" noChangeAspect="1"/>
             </wp:cNvGraphicFramePr>
-            <a:graphic>
+            <a:graphic xmlns:a="http://schemas.openxmlformats.org/drawingml/2006/main">
               <a:graphicData uri="http://schemas.openxmlformats.org/drawingml/2006/picture">
-                <pic:pic>
+                <pic:pic xmlns:pic="http://schemas.openxmlformats.org/drawingml/2006/picture">
                   <pic:nvPicPr>
                     <pic:cNvPr id="0" name="picture"/>
                     <pic:cNvPicPr/>
                   </pic:nvPicPr>
                   <pic:blipFill>
-                    <a:blip r:embed="R53afb5d3ca7841a0">
+                    <a:blip r:embed="rId19">
                       <a:extLst>
-                        <a:ext xmlns:a="http://schemas.openxmlformats.org/drawingml/2006/main" uri="{28A0092B-C50C-407E-A947-70E740481C1C}">
-                          <a14:useLocalDpi val="0"/>
+                        <a:ext uri="{28A0092B-C50C-407E-A947-70E740481C1C}">
+                          <a14:useLocalDpi xmlns:a14="http://schemas.microsoft.com/office/drawing/2010/main" val="0"/>
                         </a:ext>
                       </a:extLst>
                     </a:blip>
@@ -1258,7 +1072,7 @@
         </w:drawing>
       </w:r>
     </w:p>
-    <w:p w14:noSpellErr="1">
+    <w:p>
       <w:r>
         <w:br w:type="page"/>
       </w:r>
@@ -1271,50 +1085,48 @@
           <w:numId w:val="35"/>
         </w:numPr>
         <w:jc w:val="both"/>
-        <w:rPr/>
-      </w:pPr>
-      <w:r>
-        <w:rPr/>
+      </w:pPr>
+      <w:r>
+        <w:lastRenderedPageBreak/>
         <w:t>Create the stored procedure `</w:t>
       </w:r>
       <w:proofErr w:type="spellStart"/>
       <w:r>
-        <w:rPr/>
         <w:t>show_vendor_purchases</w:t>
       </w:r>
       <w:proofErr w:type="spellEnd"/>
       <w:r>
-        <w:rPr/>
         <w:t>` that accepts a vendor number as input and returns the total cost of goods purchased through that vendor. Sort by the total cost highest to lowest and capture all relevant information from order, item and vendor tables.</w:t>
       </w:r>
     </w:p>
-    <w:p w14:noSpellErr="1">
-      <w:pPr>
-        <w:pStyle w:val="Normal"/>
-        <w:ind w:left="0"/>
+    <w:p>
+      <w:pPr>
         <w:jc w:val="both"/>
       </w:pPr>
       <w:r>
+        <w:rPr>
+          <w:noProof/>
+        </w:rPr>
         <w:drawing>
-          <wp:inline wp14:editId="2CEBC956" wp14:anchorId="67AC8415">
+          <wp:inline distT="0" distB="0" distL="0" distR="0" wp14:anchorId="67AC8415" wp14:editId="2CEBC956">
             <wp:extent cx="4572000" cy="2124075"/>
             <wp:effectExtent l="0" t="0" r="0" b="0"/>
-            <wp:docPr id="1624236844" name="picture" title=""/>
+            <wp:docPr id="1624236844" name="picture"/>
             <wp:cNvGraphicFramePr>
-              <a:graphicFrameLocks noChangeAspect="1"/>
+              <a:graphicFrameLocks xmlns:a="http://schemas.openxmlformats.org/drawingml/2006/main" noChangeAspect="1"/>
             </wp:cNvGraphicFramePr>
-            <a:graphic>
+            <a:graphic xmlns:a="http://schemas.openxmlformats.org/drawingml/2006/main">
               <a:graphicData uri="http://schemas.openxmlformats.org/drawingml/2006/picture">
-                <pic:pic>
+                <pic:pic xmlns:pic="http://schemas.openxmlformats.org/drawingml/2006/picture">
                   <pic:nvPicPr>
                     <pic:cNvPr id="0" name="picture"/>
                     <pic:cNvPicPr/>
                   </pic:nvPicPr>
                   <pic:blipFill>
-                    <a:blip r:embed="R7e8873811aa74366">
+                    <a:blip r:embed="rId20">
                       <a:extLst>
-                        <a:ext xmlns:a="http://schemas.openxmlformats.org/drawingml/2006/main" uri="{28A0092B-C50C-407E-A947-70E740481C1C}">
-                          <a14:useLocalDpi val="0"/>
+                        <a:ext uri="{28A0092B-C50C-407E-A947-70E740481C1C}">
+                          <a14:useLocalDpi xmlns:a14="http://schemas.microsoft.com/office/drawing/2010/main" val="0"/>
                         </a:ext>
                       </a:extLst>
                     </a:blip>
@@ -1338,7 +1150,7 @@
         </w:drawing>
       </w:r>
     </w:p>
-    <w:p w14:noSpellErr="1">
+    <w:p>
       <w:r>
         <w:br w:type="page"/>
       </w:r>
@@ -1351,50 +1163,48 @@
           <w:numId w:val="35"/>
         </w:numPr>
         <w:jc w:val="both"/>
-        <w:rPr/>
-      </w:pPr>
-      <w:r>
-        <w:rPr/>
+      </w:pPr>
+      <w:r>
+        <w:lastRenderedPageBreak/>
         <w:t>Create the stored procedure `</w:t>
       </w:r>
       <w:proofErr w:type="spellStart"/>
       <w:r>
-        <w:rPr/>
         <w:t>find_products</w:t>
       </w:r>
       <w:proofErr w:type="spellEnd"/>
       <w:r>
-        <w:rPr/>
         <w:t xml:space="preserve">` that accepts a vendor number as input and outputs all relevant product information for products manufactured by that vendor, including item number, description and cost. Sort by vendor lowest to highest. </w:t>
       </w:r>
     </w:p>
-    <w:p w14:noSpellErr="1">
-      <w:pPr>
-        <w:pStyle w:val="Normal"/>
-        <w:ind w:left="0"/>
+    <w:p>
+      <w:pPr>
         <w:jc w:val="both"/>
       </w:pPr>
       <w:r>
+        <w:rPr>
+          <w:noProof/>
+        </w:rPr>
         <w:drawing>
-          <wp:inline wp14:editId="25091293" wp14:anchorId="742879B1">
+          <wp:inline distT="0" distB="0" distL="0" distR="0" wp14:anchorId="742879B1" wp14:editId="25091293">
             <wp:extent cx="6560674" cy="1134450"/>
             <wp:effectExtent l="0" t="0" r="0" b="0"/>
-            <wp:docPr id="1647847068" name="picture" title=""/>
+            <wp:docPr id="1647847068" name="picture"/>
             <wp:cNvGraphicFramePr>
-              <a:graphicFrameLocks noChangeAspect="1"/>
+              <a:graphicFrameLocks xmlns:a="http://schemas.openxmlformats.org/drawingml/2006/main" noChangeAspect="1"/>
             </wp:cNvGraphicFramePr>
-            <a:graphic>
+            <a:graphic xmlns:a="http://schemas.openxmlformats.org/drawingml/2006/main">
               <a:graphicData uri="http://schemas.openxmlformats.org/drawingml/2006/picture">
-                <pic:pic>
+                <pic:pic xmlns:pic="http://schemas.openxmlformats.org/drawingml/2006/picture">
                   <pic:nvPicPr>
                     <pic:cNvPr id="0" name="picture"/>
                     <pic:cNvPicPr/>
                   </pic:nvPicPr>
                   <pic:blipFill>
-                    <a:blip r:embed="R6d04c904c9994925">
+                    <a:blip r:embed="rId21">
                       <a:extLst>
-                        <a:ext xmlns:a="http://schemas.openxmlformats.org/drawingml/2006/main" uri="{28A0092B-C50C-407E-A947-70E740481C1C}">
-                          <a14:useLocalDpi val="0"/>
+                        <a:ext uri="{28A0092B-C50C-407E-A947-70E740481C1C}">
+                          <a14:useLocalDpi xmlns:a14="http://schemas.microsoft.com/office/drawing/2010/main" val="0"/>
                         </a:ext>
                       </a:extLst>
                     </a:blip>
@@ -1418,7 +1228,7 @@
         </w:drawing>
       </w:r>
     </w:p>
-    <w:p w14:noSpellErr="1">
+    <w:p>
       <w:r>
         <w:br w:type="page"/>
       </w:r>
@@ -1431,58 +1241,48 @@
           <w:numId w:val="35"/>
         </w:numPr>
         <w:jc w:val="both"/>
-        <w:rPr/>
-      </w:pPr>
-      <w:r>
-        <w:rPr/>
+      </w:pPr>
+      <w:r>
+        <w:lastRenderedPageBreak/>
         <w:t>Create the stored procedure `</w:t>
       </w:r>
       <w:proofErr w:type="spellStart"/>
       <w:r>
-        <w:rPr/>
         <w:t>show_product_pricing</w:t>
       </w:r>
       <w:proofErr w:type="spellEnd"/>
       <w:r>
-        <w:rPr/>
-        <w:t>` that accepts an item description</w:t>
-      </w:r>
-      <w:r>
-        <w:rPr/>
-        <w:t xml:space="preserve"> </w:t>
-      </w:r>
-      <w:r>
-        <w:rPr/>
-        <w:t xml:space="preserve">(NAME?) as input and returns a listing of vendors and their prices for that specific product. Sort results by item cost low to high.  </w:t>
+        <w:t xml:space="preserve">` that accepts an item description (NAME?) as input and returns a listing of vendors and their prices for that specific product. Sort results by item cost low to high.  </w:t>
       </w:r>
     </w:p>
-    <w:p w14:noSpellErr="1">
-      <w:pPr>
-        <w:pStyle w:val="Normal"/>
-        <w:ind w:left="0"/>
+    <w:p>
+      <w:pPr>
         <w:jc w:val="both"/>
       </w:pPr>
       <w:r>
+        <w:rPr>
+          <w:noProof/>
+        </w:rPr>
         <w:drawing>
-          <wp:inline wp14:editId="5C55C37A" wp14:anchorId="6FA6FB52">
+          <wp:inline distT="0" distB="0" distL="0" distR="0" wp14:anchorId="6FA6FB52" wp14:editId="5C55C37A">
             <wp:extent cx="4572000" cy="1162050"/>
             <wp:effectExtent l="0" t="0" r="0" b="0"/>
-            <wp:docPr id="1469051916" name="picture" title=""/>
+            <wp:docPr id="1469051916" name="picture"/>
             <wp:cNvGraphicFramePr>
-              <a:graphicFrameLocks noChangeAspect="1"/>
+              <a:graphicFrameLocks xmlns:a="http://schemas.openxmlformats.org/drawingml/2006/main" noChangeAspect="1"/>
             </wp:cNvGraphicFramePr>
-            <a:graphic>
+            <a:graphic xmlns:a="http://schemas.openxmlformats.org/drawingml/2006/main">
               <a:graphicData uri="http://schemas.openxmlformats.org/drawingml/2006/picture">
-                <pic:pic>
+                <pic:pic xmlns:pic="http://schemas.openxmlformats.org/drawingml/2006/picture">
                   <pic:nvPicPr>
                     <pic:cNvPr id="0" name="picture"/>
                     <pic:cNvPicPr/>
                   </pic:nvPicPr>
                   <pic:blipFill>
-                    <a:blip r:embed="R05342fb921a94e06">
+                    <a:blip r:embed="rId22">
                       <a:extLst>
-                        <a:ext xmlns:a="http://schemas.openxmlformats.org/drawingml/2006/main" uri="{28A0092B-C50C-407E-A947-70E740481C1C}">
-                          <a14:useLocalDpi val="0"/>
+                        <a:ext uri="{28A0092B-C50C-407E-A947-70E740481C1C}">
+                          <a14:useLocalDpi xmlns:a14="http://schemas.microsoft.com/office/drawing/2010/main" val="0"/>
                         </a:ext>
                       </a:extLst>
                     </a:blip>
@@ -1506,7 +1306,7 @@
         </w:drawing>
       </w:r>
     </w:p>
-    <w:p w14:noSpellErr="1">
+    <w:p>
       <w:r>
         <w:br w:type="page"/>
       </w:r>
@@ -1519,50 +1319,48 @@
           <w:numId w:val="35"/>
         </w:numPr>
         <w:jc w:val="both"/>
-        <w:rPr/>
-      </w:pPr>
-      <w:r>
-        <w:rPr/>
+      </w:pPr>
+      <w:r>
+        <w:lastRenderedPageBreak/>
         <w:t>Create the stored procedure `</w:t>
       </w:r>
       <w:proofErr w:type="spellStart"/>
       <w:r>
-        <w:rPr/>
         <w:t>show_orders_by_date</w:t>
       </w:r>
       <w:proofErr w:type="spellEnd"/>
       <w:r>
-        <w:rPr/>
         <w:t>` that accepts a start date and end date as parameters and returns all order, product and vendor information for orders placed on or between those dates sorted by order date. Capture all relevant information from order, item and vendor tables.</w:t>
       </w:r>
     </w:p>
-    <w:p w14:noSpellErr="1">
-      <w:pPr>
-        <w:pStyle w:val="Normal"/>
-        <w:ind w:left="0"/>
+    <w:p>
+      <w:pPr>
         <w:jc w:val="both"/>
       </w:pPr>
       <w:r>
+        <w:rPr>
+          <w:noProof/>
+        </w:rPr>
         <w:drawing>
-          <wp:inline wp14:editId="6A3B0764" wp14:anchorId="17D46559">
+          <wp:inline distT="0" distB="0" distL="0" distR="0" wp14:anchorId="17D46559" wp14:editId="6A3B0764">
             <wp:extent cx="6494384" cy="1231227"/>
             <wp:effectExtent l="0" t="0" r="0" b="0"/>
-            <wp:docPr id="1441855228" name="picture" title=""/>
+            <wp:docPr id="1441855228" name="picture"/>
             <wp:cNvGraphicFramePr>
-              <a:graphicFrameLocks noChangeAspect="1"/>
+              <a:graphicFrameLocks xmlns:a="http://schemas.openxmlformats.org/drawingml/2006/main" noChangeAspect="1"/>
             </wp:cNvGraphicFramePr>
-            <a:graphic>
+            <a:graphic xmlns:a="http://schemas.openxmlformats.org/drawingml/2006/main">
               <a:graphicData uri="http://schemas.openxmlformats.org/drawingml/2006/picture">
-                <pic:pic>
+                <pic:pic xmlns:pic="http://schemas.openxmlformats.org/drawingml/2006/picture">
                   <pic:nvPicPr>
                     <pic:cNvPr id="0" name="picture"/>
                     <pic:cNvPicPr/>
                   </pic:nvPicPr>
                   <pic:blipFill>
-                    <a:blip r:embed="R7991128a776546ae">
+                    <a:blip r:embed="rId23">
                       <a:extLst>
-                        <a:ext xmlns:a="http://schemas.openxmlformats.org/drawingml/2006/main" uri="{28A0092B-C50C-407E-A947-70E740481C1C}">
-                          <a14:useLocalDpi val="0"/>
+                        <a:ext uri="{28A0092B-C50C-407E-A947-70E740481C1C}">
+                          <a14:useLocalDpi xmlns:a14="http://schemas.microsoft.com/office/drawing/2010/main" val="0"/>
                         </a:ext>
                       </a:extLst>
                     </a:blip>
@@ -1587,19 +1385,19 @@
       </w:r>
     </w:p>
     <w:sectPr>
-      <w:pgSz w:w="12240" w:h="15840" w:orient="portrait"/>
+      <w:headerReference w:type="default" r:id="rId24"/>
+      <w:footerReference w:type="default" r:id="rId25"/>
+      <w:pgSz w:w="12240" w:h="15840"/>
       <w:pgMar w:top="1440" w:right="1440" w:bottom="1440" w:left="1440" w:header="720" w:footer="720" w:gutter="0"/>
       <w:cols w:space="720"/>
       <w:docGrid w:linePitch="360"/>
-      <w:headerReference w:type="default" r:id="Re64618f238364883"/>
-      <w:footerReference w:type="default" r:id="Raef2bc49a8b640c5"/>
     </w:sectPr>
   </w:body>
 </w:document>
 </file>
 
 <file path=word/endnotes.xml><?xml version="1.0" encoding="utf-8"?>
-<w:endnotes xmlns:wpc="http://schemas.microsoft.com/office/word/2010/wordprocessingCanvas" xmlns:mc="http://schemas.openxmlformats.org/markup-compatibility/2006" xmlns:o="urn:schemas-microsoft-com:office:office" xmlns:r="http://schemas.openxmlformats.org/officeDocument/2006/relationships" xmlns:m="http://schemas.openxmlformats.org/officeDocument/2006/math" xmlns:v="urn:schemas-microsoft-com:vml" xmlns:wp14="http://schemas.microsoft.com/office/word/2010/wordprocessingDrawing" xmlns:wp="http://schemas.openxmlformats.org/drawingml/2006/wordprocessingDrawing" xmlns:w10="urn:schemas-microsoft-com:office:word" xmlns:w="http://schemas.openxmlformats.org/wordprocessingml/2006/main" xmlns:w14="http://schemas.microsoft.com/office/word/2010/wordml" xmlns:wpg="http://schemas.microsoft.com/office/word/2010/wordprocessingGroup" xmlns:wpi="http://schemas.microsoft.com/office/word/2010/wordprocessingInk" xmlns:wne="http://schemas.microsoft.com/office/word/2006/wordml" xmlns:wps="http://schemas.microsoft.com/office/word/2010/wordprocessingShape" mc:Ignorable="w14 wp14">
+<w:endnotes xmlns:wpc="http://schemas.microsoft.com/office/word/2010/wordprocessingCanvas" xmlns:cx="http://schemas.microsoft.com/office/drawing/2014/chartex" xmlns:cx1="http://schemas.microsoft.com/office/drawing/2015/9/8/chartex" xmlns:cx2="http://schemas.microsoft.com/office/drawing/2015/10/21/chartex" xmlns:cx3="http://schemas.microsoft.com/office/drawing/2016/5/9/chartex" xmlns:cx4="http://schemas.microsoft.com/office/drawing/2016/5/10/chartex" xmlns:cx5="http://schemas.microsoft.com/office/drawing/2016/5/11/chartex" xmlns:cx6="http://schemas.microsoft.com/office/drawing/2016/5/12/chartex" xmlns:cx7="http://schemas.microsoft.com/office/drawing/2016/5/13/chartex" xmlns:cx8="http://schemas.microsoft.com/office/drawing/2016/5/14/chartex" xmlns:mc="http://schemas.openxmlformats.org/markup-compatibility/2006" xmlns:aink="http://schemas.microsoft.com/office/drawing/2016/ink" xmlns:am3d="http://schemas.microsoft.com/office/drawing/2017/model3d" xmlns:o="urn:schemas-microsoft-com:office:office" xmlns:r="http://schemas.openxmlformats.org/officeDocument/2006/relationships" xmlns:m="http://schemas.openxmlformats.org/officeDocument/2006/math" xmlns:v="urn:schemas-microsoft-com:vml" xmlns:wp14="http://schemas.microsoft.com/office/word/2010/wordprocessingDrawing" xmlns:wp="http://schemas.openxmlformats.org/drawingml/2006/wordprocessingDrawing" xmlns:w10="urn:schemas-microsoft-com:office:word" xmlns:w="http://schemas.openxmlformats.org/wordprocessingml/2006/main" xmlns:w14="http://schemas.microsoft.com/office/word/2010/wordml" xmlns:w15="http://schemas.microsoft.com/office/word/2012/wordml" xmlns:w16cid="http://schemas.microsoft.com/office/word/2016/wordml/cid" xmlns:w16se="http://schemas.microsoft.com/office/word/2015/wordml/symex" xmlns:wpg="http://schemas.microsoft.com/office/word/2010/wordprocessingGroup" xmlns:wpi="http://schemas.microsoft.com/office/word/2010/wordprocessingInk" xmlns:wne="http://schemas.microsoft.com/office/word/2006/wordml" xmlns:wps="http://schemas.microsoft.com/office/word/2010/wordprocessingShape" mc:Ignorable="w14 w15 w16se w16cid wp14">
   <w:endnote w:type="separator" w:id="-1">
     <w:p>
       <w:pPr>
@@ -1623,12 +1421,10 @@
 </w:endnotes>
 </file>
 
-<file path=word/footer.xml><?xml version="1.0" encoding="utf-8"?>
-<w:ftr xmlns:w14="http://schemas.microsoft.com/office/word/2010/wordml" xmlns:w="http://schemas.openxmlformats.org/wordprocessingml/2006/main">
+<file path=word/footer1.xml><?xml version="1.0" encoding="utf-8"?>
+<w:ftr xmlns:wpc="http://schemas.microsoft.com/office/word/2010/wordprocessingCanvas" xmlns:cx="http://schemas.microsoft.com/office/drawing/2014/chartex" xmlns:cx1="http://schemas.microsoft.com/office/drawing/2015/9/8/chartex" xmlns:cx2="http://schemas.microsoft.com/office/drawing/2015/10/21/chartex" xmlns:cx3="http://schemas.microsoft.com/office/drawing/2016/5/9/chartex" xmlns:cx4="http://schemas.microsoft.com/office/drawing/2016/5/10/chartex" xmlns:cx5="http://schemas.microsoft.com/office/drawing/2016/5/11/chartex" xmlns:cx6="http://schemas.microsoft.com/office/drawing/2016/5/12/chartex" xmlns:cx7="http://schemas.microsoft.com/office/drawing/2016/5/13/chartex" xmlns:cx8="http://schemas.microsoft.com/office/drawing/2016/5/14/chartex" xmlns:mc="http://schemas.openxmlformats.org/markup-compatibility/2006" xmlns:aink="http://schemas.microsoft.com/office/drawing/2016/ink" xmlns:am3d="http://schemas.microsoft.com/office/drawing/2017/model3d" xmlns:o="urn:schemas-microsoft-com:office:office" xmlns:r="http://schemas.openxmlformats.org/officeDocument/2006/relationships" xmlns:m="http://schemas.openxmlformats.org/officeDocument/2006/math" xmlns:v="urn:schemas-microsoft-com:vml" xmlns:wp14="http://schemas.microsoft.com/office/word/2010/wordprocessingDrawing" xmlns:wp="http://schemas.openxmlformats.org/drawingml/2006/wordprocessingDrawing" xmlns:w10="urn:schemas-microsoft-com:office:word" xmlns:w="http://schemas.openxmlformats.org/wordprocessingml/2006/main" xmlns:w14="http://schemas.microsoft.com/office/word/2010/wordml" xmlns:w15="http://schemas.microsoft.com/office/word/2012/wordml" xmlns:w16cid="http://schemas.microsoft.com/office/word/2016/wordml/cid" xmlns:w16se="http://schemas.microsoft.com/office/word/2015/wordml/symex" xmlns:wpg="http://schemas.microsoft.com/office/word/2010/wordprocessingGroup" xmlns:wpi="http://schemas.microsoft.com/office/word/2010/wordprocessingInk" xmlns:wne="http://schemas.microsoft.com/office/word/2006/wordml" xmlns:wps="http://schemas.microsoft.com/office/word/2010/wordprocessingShape" mc:Ignorable="w14 w15 w16se w16cid wp14">
   <w:tbl>
     <w:tblPr>
-      <w:tblStyle w:val="TableNormal"/>
-      <w:bidiVisual w:val="0"/>
       <w:tblW w:w="0" w:type="auto"/>
       <w:tblLayout w:type="fixed"/>
       <w:tblLook w:val="04A0" w:firstRow="1" w:lastRow="0" w:firstColumn="1" w:lastColumn="0" w:noHBand="0" w:noVBand="1"/>
@@ -1642,26 +1438,21 @@
       <w:tc>
         <w:tcPr>
           <w:tcW w:w="3120" w:type="dxa"/>
-          <w:tcMar/>
         </w:tcPr>
         <w:p>
           <w:pPr>
             <w:pStyle w:val="Header"/>
-            <w:bidi w:val="0"/>
             <w:ind w:left="-115"/>
-            <w:jc w:val="left"/>
           </w:pPr>
         </w:p>
       </w:tc>
       <w:tc>
         <w:tcPr>
           <w:tcW w:w="3120" w:type="dxa"/>
-          <w:tcMar/>
         </w:tcPr>
         <w:p>
           <w:pPr>
             <w:pStyle w:val="Header"/>
-            <w:bidi w:val="0"/>
             <w:jc w:val="center"/>
           </w:pPr>
         </w:p>
@@ -1669,12 +1460,10 @@
       <w:tc>
         <w:tcPr>
           <w:tcW w:w="3120" w:type="dxa"/>
-          <w:tcMar/>
         </w:tcPr>
         <w:p>
           <w:pPr>
             <w:pStyle w:val="Header"/>
-            <w:bidi w:val="0"/>
             <w:ind w:right="-115"/>
             <w:jc w:val="right"/>
           </w:pPr>
@@ -1685,14 +1474,13 @@
   <w:p>
     <w:pPr>
       <w:pStyle w:val="Footer"/>
-      <w:bidi w:val="0"/>
     </w:pPr>
   </w:p>
 </w:ftr>
 </file>
 
 <file path=word/footnotes.xml><?xml version="1.0" encoding="utf-8"?>
-<w:footnotes xmlns:wpc="http://schemas.microsoft.com/office/word/2010/wordprocessingCanvas" xmlns:mc="http://schemas.openxmlformats.org/markup-compatibility/2006" xmlns:o="urn:schemas-microsoft-com:office:office" xmlns:r="http://schemas.openxmlformats.org/officeDocument/2006/relationships" xmlns:m="http://schemas.openxmlformats.org/officeDocument/2006/math" xmlns:v="urn:schemas-microsoft-com:vml" xmlns:wp14="http://schemas.microsoft.com/office/word/2010/wordprocessingDrawing" xmlns:wp="http://schemas.openxmlformats.org/drawingml/2006/wordprocessingDrawing" xmlns:w10="urn:schemas-microsoft-com:office:word" xmlns:w="http://schemas.openxmlformats.org/wordprocessingml/2006/main" xmlns:w14="http://schemas.microsoft.com/office/word/2010/wordml" xmlns:wpg="http://schemas.microsoft.com/office/word/2010/wordprocessingGroup" xmlns:wpi="http://schemas.microsoft.com/office/word/2010/wordprocessingInk" xmlns:wne="http://schemas.microsoft.com/office/word/2006/wordml" xmlns:wps="http://schemas.microsoft.com/office/word/2010/wordprocessingShape" mc:Ignorable="w14 wp14">
+<w:footnotes xmlns:wpc="http://schemas.microsoft.com/office/word/2010/wordprocessingCanvas" xmlns:cx="http://schemas.microsoft.com/office/drawing/2014/chartex" xmlns:cx1="http://schemas.microsoft.com/office/drawing/2015/9/8/chartex" xmlns:cx2="http://schemas.microsoft.com/office/drawing/2015/10/21/chartex" xmlns:cx3="http://schemas.microsoft.com/office/drawing/2016/5/9/chartex" xmlns:cx4="http://schemas.microsoft.com/office/drawing/2016/5/10/chartex" xmlns:cx5="http://schemas.microsoft.com/office/drawing/2016/5/11/chartex" xmlns:cx6="http://schemas.microsoft.com/office/drawing/2016/5/12/chartex" xmlns:cx7="http://schemas.microsoft.com/office/drawing/2016/5/13/chartex" xmlns:cx8="http://schemas.microsoft.com/office/drawing/2016/5/14/chartex" xmlns:mc="http://schemas.openxmlformats.org/markup-compatibility/2006" xmlns:aink="http://schemas.microsoft.com/office/drawing/2016/ink" xmlns:am3d="http://schemas.microsoft.com/office/drawing/2017/model3d" xmlns:o="urn:schemas-microsoft-com:office:office" xmlns:r="http://schemas.openxmlformats.org/officeDocument/2006/relationships" xmlns:m="http://schemas.openxmlformats.org/officeDocument/2006/math" xmlns:v="urn:schemas-microsoft-com:vml" xmlns:wp14="http://schemas.microsoft.com/office/word/2010/wordprocessingDrawing" xmlns:wp="http://schemas.openxmlformats.org/drawingml/2006/wordprocessingDrawing" xmlns:w10="urn:schemas-microsoft-com:office:word" xmlns:w="http://schemas.openxmlformats.org/wordprocessingml/2006/main" xmlns:w14="http://schemas.microsoft.com/office/word/2010/wordml" xmlns:w15="http://schemas.microsoft.com/office/word/2012/wordml" xmlns:w16cid="http://schemas.microsoft.com/office/word/2016/wordml/cid" xmlns:w16se="http://schemas.microsoft.com/office/word/2015/wordml/symex" xmlns:wpg="http://schemas.microsoft.com/office/word/2010/wordprocessingGroup" xmlns:wpi="http://schemas.microsoft.com/office/word/2010/wordprocessingInk" xmlns:wne="http://schemas.microsoft.com/office/word/2006/wordml" xmlns:wps="http://schemas.microsoft.com/office/word/2010/wordprocessingShape" mc:Ignorable="w14 w15 w16se w16cid wp14">
   <w:footnote w:type="separator" w:id="-1">
     <w:p>
       <w:pPr>
@@ -1716,12 +1504,10 @@
 </w:footnotes>
 </file>
 
-<file path=word/header.xml><?xml version="1.0" encoding="utf-8"?>
-<w:hdr xmlns:w14="http://schemas.microsoft.com/office/word/2010/wordml" xmlns:w="http://schemas.openxmlformats.org/wordprocessingml/2006/main">
+<file path=word/header1.xml><?xml version="1.0" encoding="utf-8"?>
+<w:hdr xmlns:wpc="http://schemas.microsoft.com/office/word/2010/wordprocessingCanvas" xmlns:cx="http://schemas.microsoft.com/office/drawing/2014/chartex" xmlns:cx1="http://schemas.microsoft.com/office/drawing/2015/9/8/chartex" xmlns:cx2="http://schemas.microsoft.com/office/drawing/2015/10/21/chartex" xmlns:cx3="http://schemas.microsoft.com/office/drawing/2016/5/9/chartex" xmlns:cx4="http://schemas.microsoft.com/office/drawing/2016/5/10/chartex" xmlns:cx5="http://schemas.microsoft.com/office/drawing/2016/5/11/chartex" xmlns:cx6="http://schemas.microsoft.com/office/drawing/2016/5/12/chartex" xmlns:cx7="http://schemas.microsoft.com/office/drawing/2016/5/13/chartex" xmlns:cx8="http://schemas.microsoft.com/office/drawing/2016/5/14/chartex" xmlns:mc="http://schemas.openxmlformats.org/markup-compatibility/2006" xmlns:aink="http://schemas.microsoft.com/office/drawing/2016/ink" xmlns:am3d="http://schemas.microsoft.com/office/drawing/2017/model3d" xmlns:o="urn:schemas-microsoft-com:office:office" xmlns:r="http://schemas.openxmlformats.org/officeDocument/2006/relationships" xmlns:m="http://schemas.openxmlformats.org/officeDocument/2006/math" xmlns:v="urn:schemas-microsoft-com:vml" xmlns:wp14="http://schemas.microsoft.com/office/word/2010/wordprocessingDrawing" xmlns:wp="http://schemas.openxmlformats.org/drawingml/2006/wordprocessingDrawing" xmlns:w10="urn:schemas-microsoft-com:office:word" xmlns:w="http://schemas.openxmlformats.org/wordprocessingml/2006/main" xmlns:w14="http://schemas.microsoft.com/office/word/2010/wordml" xmlns:w15="http://schemas.microsoft.com/office/word/2012/wordml" xmlns:w16cid="http://schemas.microsoft.com/office/word/2016/wordml/cid" xmlns:w16se="http://schemas.microsoft.com/office/word/2015/wordml/symex" xmlns:wpg="http://schemas.microsoft.com/office/word/2010/wordprocessingGroup" xmlns:wpi="http://schemas.microsoft.com/office/word/2010/wordprocessingInk" xmlns:wne="http://schemas.microsoft.com/office/word/2006/wordml" xmlns:wps="http://schemas.microsoft.com/office/word/2010/wordprocessingShape" mc:Ignorable="w14 w15 w16se w16cid wp14">
   <w:tbl>
     <w:tblPr>
-      <w:tblStyle w:val="TableNormal"/>
-      <w:bidiVisual w:val="0"/>
       <w:tblW w:w="0" w:type="auto"/>
       <w:tblLayout w:type="fixed"/>
       <w:tblLook w:val="04A0" w:firstRow="1" w:lastRow="0" w:firstColumn="1" w:lastColumn="0" w:noHBand="0" w:noVBand="1"/>
@@ -1735,26 +1521,21 @@
       <w:tc>
         <w:tcPr>
           <w:tcW w:w="3120" w:type="dxa"/>
-          <w:tcMar/>
         </w:tcPr>
         <w:p>
           <w:pPr>
             <w:pStyle w:val="Header"/>
-            <w:bidi w:val="0"/>
             <w:ind w:left="-115"/>
-            <w:jc w:val="left"/>
           </w:pPr>
         </w:p>
       </w:tc>
       <w:tc>
         <w:tcPr>
           <w:tcW w:w="3120" w:type="dxa"/>
-          <w:tcMar/>
         </w:tcPr>
         <w:p>
           <w:pPr>
             <w:pStyle w:val="Header"/>
-            <w:bidi w:val="0"/>
             <w:jc w:val="center"/>
           </w:pPr>
         </w:p>
@@ -1762,12 +1543,10 @@
       <w:tc>
         <w:tcPr>
           <w:tcW w:w="3120" w:type="dxa"/>
-          <w:tcMar/>
         </w:tcPr>
         <w:p>
           <w:pPr>
             <w:pStyle w:val="Header"/>
-            <w:bidi w:val="0"/>
             <w:ind w:right="-115"/>
             <w:jc w:val="right"/>
           </w:pPr>
@@ -1778,15 +1557,14 @@
   <w:p>
     <w:pPr>
       <w:pStyle w:val="Header"/>
-      <w:bidi w:val="0"/>
     </w:pPr>
   </w:p>
 </w:hdr>
 </file>
 
 <file path=word/numbering.xml><?xml version="1.0" encoding="utf-8"?>
-<w:numbering xmlns:wpc="http://schemas.microsoft.com/office/word/2010/wordprocessingCanvas" xmlns:mc="http://schemas.openxmlformats.org/markup-compatibility/2006" xmlns:o="urn:schemas-microsoft-com:office:office" xmlns:r="http://schemas.openxmlformats.org/officeDocument/2006/relationships" xmlns:m="http://schemas.openxmlformats.org/officeDocument/2006/math" xmlns:v="urn:schemas-microsoft-com:vml" xmlns:wp14="http://schemas.microsoft.com/office/word/2010/wordprocessingDrawing" xmlns:wp="http://schemas.openxmlformats.org/drawingml/2006/wordprocessingDrawing" xmlns:w10="urn:schemas-microsoft-com:office:word" xmlns:w="http://schemas.openxmlformats.org/wordprocessingml/2006/main" xmlns:w14="http://schemas.microsoft.com/office/word/2010/wordml" xmlns:wpg="http://schemas.microsoft.com/office/word/2010/wordprocessingGroup" xmlns:wpi="http://schemas.microsoft.com/office/word/2010/wordprocessingInk" xmlns:wne="http://schemas.microsoft.com/office/word/2006/wordml" xmlns:wps="http://schemas.microsoft.com/office/word/2010/wordprocessingShape" mc:Ignorable="w14 wp14">
-  <w:abstractNum w:abstractNumId="0">
+<w:numbering xmlns:wpc="http://schemas.microsoft.com/office/word/2010/wordprocessingCanvas" xmlns:cx="http://schemas.microsoft.com/office/drawing/2014/chartex" xmlns:cx1="http://schemas.microsoft.com/office/drawing/2015/9/8/chartex" xmlns:cx2="http://schemas.microsoft.com/office/drawing/2015/10/21/chartex" xmlns:cx3="http://schemas.microsoft.com/office/drawing/2016/5/9/chartex" xmlns:cx4="http://schemas.microsoft.com/office/drawing/2016/5/10/chartex" xmlns:cx5="http://schemas.microsoft.com/office/drawing/2016/5/11/chartex" xmlns:cx6="http://schemas.microsoft.com/office/drawing/2016/5/12/chartex" xmlns:cx7="http://schemas.microsoft.com/office/drawing/2016/5/13/chartex" xmlns:cx8="http://schemas.microsoft.com/office/drawing/2016/5/14/chartex" xmlns:mc="http://schemas.openxmlformats.org/markup-compatibility/2006" xmlns:aink="http://schemas.microsoft.com/office/drawing/2016/ink" xmlns:am3d="http://schemas.microsoft.com/office/drawing/2017/model3d" xmlns:o="urn:schemas-microsoft-com:office:office" xmlns:r="http://schemas.openxmlformats.org/officeDocument/2006/relationships" xmlns:m="http://schemas.openxmlformats.org/officeDocument/2006/math" xmlns:v="urn:schemas-microsoft-com:vml" xmlns:wp14="http://schemas.microsoft.com/office/word/2010/wordprocessingDrawing" xmlns:wp="http://schemas.openxmlformats.org/drawingml/2006/wordprocessingDrawing" xmlns:w10="urn:schemas-microsoft-com:office:word" xmlns:w="http://schemas.openxmlformats.org/wordprocessingml/2006/main" xmlns:w14="http://schemas.microsoft.com/office/word/2010/wordml" xmlns:w15="http://schemas.microsoft.com/office/word/2012/wordml" xmlns:w16cid="http://schemas.microsoft.com/office/word/2016/wordml/cid" xmlns:w16se="http://schemas.microsoft.com/office/word/2015/wordml/symex" xmlns:wpg="http://schemas.microsoft.com/office/word/2010/wordprocessingGroup" xmlns:wpi="http://schemas.microsoft.com/office/word/2010/wordprocessingInk" xmlns:wne="http://schemas.microsoft.com/office/word/2006/wordml" xmlns:wps="http://schemas.microsoft.com/office/word/2010/wordprocessingShape" mc:Ignorable="w14 w15 w16se w16cid wp14">
+  <w:abstractNum w:abstractNumId="0" w15:restartNumberingAfterBreak="0">
     <w:nsid w:val="05832CCE"/>
     <w:multiLevelType w:val="hybridMultilevel"/>
     <w:tmpl w:val="07882BEE"/>
@@ -1872,7 +1650,7 @@
       </w:pPr>
     </w:lvl>
   </w:abstractNum>
-  <w:abstractNum w:abstractNumId="1">
+  <w:abstractNum w:abstractNumId="1" w15:restartNumberingAfterBreak="0">
     <w:nsid w:val="0A9F234F"/>
     <w:multiLevelType w:val="hybridMultilevel"/>
     <w:tmpl w:val="8650215E"/>
@@ -1901,7 +1679,7 @@
         <w:ind w:left="810" w:hanging="225"/>
       </w:pPr>
       <w:rPr>
-        <w:rFonts w:hint="default" w:ascii="Times New Roman" w:hAnsi="Times New Roman" w:eastAsia="Times New Roman"/>
+        <w:rFonts w:ascii="Times New Roman" w:eastAsia="Times New Roman" w:hAnsi="Times New Roman" w:hint="default"/>
         <w:spacing w:val="6"/>
         <w:w w:val="102"/>
         <w:sz w:val="22"/>
@@ -1993,7 +1771,7 @@
       </w:rPr>
     </w:lvl>
   </w:abstractNum>
-  <w:abstractNum w:abstractNumId="2">
+  <w:abstractNum w:abstractNumId="2" w15:restartNumberingAfterBreak="0">
     <w:nsid w:val="0D163A4E"/>
     <w:multiLevelType w:val="hybridMultilevel"/>
     <w:tmpl w:val="F8880726"/>
@@ -2079,7 +1857,7 @@
       </w:pPr>
     </w:lvl>
   </w:abstractNum>
-  <w:abstractNum w:abstractNumId="3">
+  <w:abstractNum w:abstractNumId="3" w15:restartNumberingAfterBreak="0">
     <w:nsid w:val="0F834DDE"/>
     <w:multiLevelType w:val="hybridMultilevel"/>
     <w:tmpl w:val="F52A05AA"/>
@@ -2104,7 +1882,7 @@
         <w:ind w:left="1440" w:hanging="360"/>
       </w:pPr>
       <w:rPr>
-        <w:rFonts w:hint="default" w:ascii="Courier New" w:hAnsi="Courier New" w:cs="Courier New"/>
+        <w:rFonts w:ascii="Courier New" w:hAnsi="Courier New" w:cs="Courier New" w:hint="default"/>
       </w:rPr>
     </w:lvl>
     <w:lvl w:ilvl="2" w:tplc="04090005" w:tentative="1">
@@ -2116,7 +1894,7 @@
         <w:ind w:left="2160" w:hanging="360"/>
       </w:pPr>
       <w:rPr>
-        <w:rFonts w:hint="default" w:ascii="Wingdings" w:hAnsi="Wingdings"/>
+        <w:rFonts w:ascii="Wingdings" w:hAnsi="Wingdings" w:hint="default"/>
       </w:rPr>
     </w:lvl>
     <w:lvl w:ilvl="3" w:tplc="04090001" w:tentative="1">
@@ -2128,7 +1906,7 @@
         <w:ind w:left="2880" w:hanging="360"/>
       </w:pPr>
       <w:rPr>
-        <w:rFonts w:hint="default" w:ascii="Symbol" w:hAnsi="Symbol"/>
+        <w:rFonts w:ascii="Symbol" w:hAnsi="Symbol" w:hint="default"/>
       </w:rPr>
     </w:lvl>
     <w:lvl w:ilvl="4" w:tplc="04090003" w:tentative="1">
@@ -2140,7 +1918,7 @@
         <w:ind w:left="3600" w:hanging="360"/>
       </w:pPr>
       <w:rPr>
-        <w:rFonts w:hint="default" w:ascii="Courier New" w:hAnsi="Courier New" w:cs="Courier New"/>
+        <w:rFonts w:ascii="Courier New" w:hAnsi="Courier New" w:cs="Courier New" w:hint="default"/>
       </w:rPr>
     </w:lvl>
     <w:lvl w:ilvl="5" w:tplc="04090005" w:tentative="1">
@@ -2152,7 +1930,7 @@
         <w:ind w:left="4320" w:hanging="360"/>
       </w:pPr>
       <w:rPr>
-        <w:rFonts w:hint="default" w:ascii="Wingdings" w:hAnsi="Wingdings"/>
+        <w:rFonts w:ascii="Wingdings" w:hAnsi="Wingdings" w:hint="default"/>
       </w:rPr>
     </w:lvl>
     <w:lvl w:ilvl="6" w:tplc="04090001" w:tentative="1">
@@ -2164,7 +1942,7 @@
         <w:ind w:left="5040" w:hanging="360"/>
       </w:pPr>
       <w:rPr>
-        <w:rFonts w:hint="default" w:ascii="Symbol" w:hAnsi="Symbol"/>
+        <w:rFonts w:ascii="Symbol" w:hAnsi="Symbol" w:hint="default"/>
       </w:rPr>
     </w:lvl>
     <w:lvl w:ilvl="7" w:tplc="04090003" w:tentative="1">
@@ -2176,7 +1954,7 @@
         <w:ind w:left="5760" w:hanging="360"/>
       </w:pPr>
       <w:rPr>
-        <w:rFonts w:hint="default" w:ascii="Courier New" w:hAnsi="Courier New" w:cs="Courier New"/>
+        <w:rFonts w:ascii="Courier New" w:hAnsi="Courier New" w:cs="Courier New" w:hint="default"/>
       </w:rPr>
     </w:lvl>
     <w:lvl w:ilvl="8" w:tplc="04090005" w:tentative="1">
@@ -2188,11 +1966,11 @@
         <w:ind w:left="6480" w:hanging="360"/>
       </w:pPr>
       <w:rPr>
-        <w:rFonts w:hint="default" w:ascii="Wingdings" w:hAnsi="Wingdings"/>
+        <w:rFonts w:ascii="Wingdings" w:hAnsi="Wingdings" w:hint="default"/>
       </w:rPr>
     </w:lvl>
   </w:abstractNum>
-  <w:abstractNum w:abstractNumId="4">
+  <w:abstractNum w:abstractNumId="4" w15:restartNumberingAfterBreak="0">
     <w:nsid w:val="19A44B89"/>
     <w:multiLevelType w:val="hybridMultilevel"/>
     <w:tmpl w:val="1D745540"/>
@@ -2223,7 +2001,7 @@
         <w:ind w:left="1800" w:hanging="180"/>
       </w:pPr>
       <w:rPr>
-        <w:rFonts w:hint="default" w:ascii="Symbol" w:hAnsi="Symbol"/>
+        <w:rFonts w:ascii="Symbol" w:hAnsi="Symbol" w:hint="default"/>
       </w:rPr>
     </w:lvl>
     <w:lvl w:ilvl="3" w:tplc="0409000F" w:tentative="1">
@@ -2281,7 +2059,7 @@
       </w:pPr>
     </w:lvl>
   </w:abstractNum>
-  <w:abstractNum w:abstractNumId="5">
+  <w:abstractNum w:abstractNumId="5" w15:restartNumberingAfterBreak="0">
     <w:nsid w:val="1ACD50A0"/>
     <w:multiLevelType w:val="hybridMultilevel"/>
     <w:tmpl w:val="A3267244"/>
@@ -2306,7 +2084,7 @@
         <w:ind w:left="1440" w:hanging="360"/>
       </w:pPr>
       <w:rPr>
-        <w:rFonts w:hint="default" w:ascii="Courier New" w:hAnsi="Courier New" w:cs="Courier New"/>
+        <w:rFonts w:ascii="Courier New" w:hAnsi="Courier New" w:cs="Courier New" w:hint="default"/>
       </w:rPr>
     </w:lvl>
     <w:lvl w:ilvl="2" w:tplc="04090005" w:tentative="1">
@@ -2318,7 +2096,7 @@
         <w:ind w:left="2160" w:hanging="360"/>
       </w:pPr>
       <w:rPr>
-        <w:rFonts w:hint="default" w:ascii="Wingdings" w:hAnsi="Wingdings"/>
+        <w:rFonts w:ascii="Wingdings" w:hAnsi="Wingdings" w:hint="default"/>
       </w:rPr>
     </w:lvl>
     <w:lvl w:ilvl="3" w:tplc="04090001" w:tentative="1">
@@ -2330,7 +2108,7 @@
         <w:ind w:left="2880" w:hanging="360"/>
       </w:pPr>
       <w:rPr>
-        <w:rFonts w:hint="default" w:ascii="Symbol" w:hAnsi="Symbol"/>
+        <w:rFonts w:ascii="Symbol" w:hAnsi="Symbol" w:hint="default"/>
       </w:rPr>
     </w:lvl>
     <w:lvl w:ilvl="4" w:tplc="04090003" w:tentative="1">
@@ -2342,7 +2120,7 @@
         <w:ind w:left="3600" w:hanging="360"/>
       </w:pPr>
       <w:rPr>
-        <w:rFonts w:hint="default" w:ascii="Courier New" w:hAnsi="Courier New" w:cs="Courier New"/>
+        <w:rFonts w:ascii="Courier New" w:hAnsi="Courier New" w:cs="Courier New" w:hint="default"/>
       </w:rPr>
     </w:lvl>
     <w:lvl w:ilvl="5" w:tplc="04090005" w:tentative="1">
@@ -2354,7 +2132,7 @@
         <w:ind w:left="4320" w:hanging="360"/>
       </w:pPr>
       <w:rPr>
-        <w:rFonts w:hint="default" w:ascii="Wingdings" w:hAnsi="Wingdings"/>
+        <w:rFonts w:ascii="Wingdings" w:hAnsi="Wingdings" w:hint="default"/>
       </w:rPr>
     </w:lvl>
     <w:lvl w:ilvl="6" w:tplc="04090001" w:tentative="1">
@@ -2366,7 +2144,7 @@
         <w:ind w:left="5040" w:hanging="360"/>
       </w:pPr>
       <w:rPr>
-        <w:rFonts w:hint="default" w:ascii="Symbol" w:hAnsi="Symbol"/>
+        <w:rFonts w:ascii="Symbol" w:hAnsi="Symbol" w:hint="default"/>
       </w:rPr>
     </w:lvl>
     <w:lvl w:ilvl="7" w:tplc="04090003" w:tentative="1">
@@ -2378,7 +2156,7 @@
         <w:ind w:left="5760" w:hanging="360"/>
       </w:pPr>
       <w:rPr>
-        <w:rFonts w:hint="default" w:ascii="Courier New" w:hAnsi="Courier New" w:cs="Courier New"/>
+        <w:rFonts w:ascii="Courier New" w:hAnsi="Courier New" w:cs="Courier New" w:hint="default"/>
       </w:rPr>
     </w:lvl>
     <w:lvl w:ilvl="8" w:tplc="04090005" w:tentative="1">
@@ -2390,11 +2168,11 @@
         <w:ind w:left="6480" w:hanging="360"/>
       </w:pPr>
       <w:rPr>
-        <w:rFonts w:hint="default" w:ascii="Wingdings" w:hAnsi="Wingdings"/>
+        <w:rFonts w:ascii="Wingdings" w:hAnsi="Wingdings" w:hint="default"/>
       </w:rPr>
     </w:lvl>
   </w:abstractNum>
-  <w:abstractNum w:abstractNumId="6">
+  <w:abstractNum w:abstractNumId="6" w15:restartNumberingAfterBreak="0">
     <w:nsid w:val="1F7B74D0"/>
     <w:multiLevelType w:val="hybridMultilevel"/>
     <w:tmpl w:val="20BACECA"/>
@@ -2483,7 +2261,7 @@
       </w:pPr>
     </w:lvl>
   </w:abstractNum>
-  <w:abstractNum w:abstractNumId="7">
+  <w:abstractNum w:abstractNumId="7" w15:restartNumberingAfterBreak="0">
     <w:nsid w:val="262C1A8D"/>
     <w:multiLevelType w:val="hybridMultilevel"/>
     <w:tmpl w:val="13EEDAA4"/>
@@ -2572,11 +2350,11 @@
       </w:pPr>
     </w:lvl>
   </w:abstractNum>
-  <w:abstractNum w:abstractNumId="8">
+  <w:abstractNum w:abstractNumId="8" w15:restartNumberingAfterBreak="0">
     <w:nsid w:val="2BB87E03"/>
     <w:multiLevelType w:val="hybridMultilevel"/>
     <w:tmpl w:val="6CB6F0D8"/>
-    <w:lvl w:ilvl="0">
+    <w:lvl w:ilvl="0" w:tplc="FFFFFFFF">
       <w:start w:val="1"/>
       <w:numFmt w:val="decimal"/>
       <w:lvlText w:val="%1."/>
@@ -2658,7 +2436,7 @@
       </w:pPr>
     </w:lvl>
   </w:abstractNum>
-  <w:abstractNum w:abstractNumId="9">
+  <w:abstractNum w:abstractNumId="9" w15:restartNumberingAfterBreak="0">
     <w:nsid w:val="301008B5"/>
     <w:multiLevelType w:val="hybridMultilevel"/>
     <w:tmpl w:val="91BEB542"/>
@@ -2747,7 +2525,7 @@
       </w:pPr>
     </w:lvl>
   </w:abstractNum>
-  <w:abstractNum w:abstractNumId="10">
+  <w:abstractNum w:abstractNumId="10" w15:restartNumberingAfterBreak="0">
     <w:nsid w:val="31485FDB"/>
     <w:multiLevelType w:val="hybridMultilevel"/>
     <w:tmpl w:val="35E03CD0"/>
@@ -2772,7 +2550,7 @@
         <w:ind w:left="1440" w:hanging="360"/>
       </w:pPr>
       <w:rPr>
-        <w:rFonts w:hint="default" w:ascii="Courier New" w:hAnsi="Courier New"/>
+        <w:rFonts w:ascii="Courier New" w:hAnsi="Courier New" w:hint="default"/>
       </w:rPr>
     </w:lvl>
     <w:lvl w:ilvl="2" w:tplc="04090005" w:tentative="1">
@@ -2784,7 +2562,7 @@
         <w:ind w:left="2160" w:hanging="360"/>
       </w:pPr>
       <w:rPr>
-        <w:rFonts w:hint="default" w:ascii="Wingdings" w:hAnsi="Wingdings"/>
+        <w:rFonts w:ascii="Wingdings" w:hAnsi="Wingdings" w:hint="default"/>
       </w:rPr>
     </w:lvl>
     <w:lvl w:ilvl="3" w:tplc="04090001" w:tentative="1">
@@ -2796,7 +2574,7 @@
         <w:ind w:left="2880" w:hanging="360"/>
       </w:pPr>
       <w:rPr>
-        <w:rFonts w:hint="default" w:ascii="Symbol" w:hAnsi="Symbol"/>
+        <w:rFonts w:ascii="Symbol" w:hAnsi="Symbol" w:hint="default"/>
       </w:rPr>
     </w:lvl>
     <w:lvl w:ilvl="4" w:tplc="04090003" w:tentative="1">
@@ -2808,7 +2586,7 @@
         <w:ind w:left="3600" w:hanging="360"/>
       </w:pPr>
       <w:rPr>
-        <w:rFonts w:hint="default" w:ascii="Courier New" w:hAnsi="Courier New"/>
+        <w:rFonts w:ascii="Courier New" w:hAnsi="Courier New" w:hint="default"/>
       </w:rPr>
     </w:lvl>
     <w:lvl w:ilvl="5" w:tplc="04090005" w:tentative="1">
@@ -2820,7 +2598,7 @@
         <w:ind w:left="4320" w:hanging="360"/>
       </w:pPr>
       <w:rPr>
-        <w:rFonts w:hint="default" w:ascii="Wingdings" w:hAnsi="Wingdings"/>
+        <w:rFonts w:ascii="Wingdings" w:hAnsi="Wingdings" w:hint="default"/>
       </w:rPr>
     </w:lvl>
     <w:lvl w:ilvl="6" w:tplc="04090001" w:tentative="1">
@@ -2832,7 +2610,7 @@
         <w:ind w:left="5040" w:hanging="360"/>
       </w:pPr>
       <w:rPr>
-        <w:rFonts w:hint="default" w:ascii="Symbol" w:hAnsi="Symbol"/>
+        <w:rFonts w:ascii="Symbol" w:hAnsi="Symbol" w:hint="default"/>
       </w:rPr>
     </w:lvl>
     <w:lvl w:ilvl="7" w:tplc="04090003" w:tentative="1">
@@ -2844,7 +2622,7 @@
         <w:ind w:left="5760" w:hanging="360"/>
       </w:pPr>
       <w:rPr>
-        <w:rFonts w:hint="default" w:ascii="Courier New" w:hAnsi="Courier New"/>
+        <w:rFonts w:ascii="Courier New" w:hAnsi="Courier New" w:hint="default"/>
       </w:rPr>
     </w:lvl>
     <w:lvl w:ilvl="8" w:tplc="04090005" w:tentative="1">
@@ -2856,11 +2634,11 @@
         <w:ind w:left="6480" w:hanging="360"/>
       </w:pPr>
       <w:rPr>
-        <w:rFonts w:hint="default" w:ascii="Wingdings" w:hAnsi="Wingdings"/>
+        <w:rFonts w:ascii="Wingdings" w:hAnsi="Wingdings" w:hint="default"/>
       </w:rPr>
     </w:lvl>
   </w:abstractNum>
-  <w:abstractNum w:abstractNumId="11">
+  <w:abstractNum w:abstractNumId="11" w15:restartNumberingAfterBreak="0">
     <w:nsid w:val="31EA1873"/>
     <w:multiLevelType w:val="hybridMultilevel"/>
     <w:tmpl w:val="47A60EE2"/>
@@ -2949,7 +2727,7 @@
       </w:pPr>
     </w:lvl>
   </w:abstractNum>
-  <w:abstractNum w:abstractNumId="12">
+  <w:abstractNum w:abstractNumId="12" w15:restartNumberingAfterBreak="0">
     <w:nsid w:val="32262AE4"/>
     <w:multiLevelType w:val="hybridMultilevel"/>
     <w:tmpl w:val="DA52FFE6"/>
@@ -3038,7 +2816,7 @@
       </w:pPr>
     </w:lvl>
   </w:abstractNum>
-  <w:abstractNum w:abstractNumId="13">
+  <w:abstractNum w:abstractNumId="13" w15:restartNumberingAfterBreak="0">
     <w:nsid w:val="3ABD19F2"/>
     <w:multiLevelType w:val="hybridMultilevel"/>
     <w:tmpl w:val="15827328"/>
@@ -3050,7 +2828,7 @@
         <w:ind w:left="720" w:hanging="360"/>
       </w:pPr>
       <w:rPr>
-        <w:rFonts w:hint="default" w:ascii="Symbol" w:hAnsi="Symbol" w:eastAsiaTheme="minorHAnsi" w:cstheme="minorBidi"/>
+        <w:rFonts w:ascii="Symbol" w:eastAsiaTheme="minorHAnsi" w:hAnsi="Symbol" w:cstheme="minorBidi" w:hint="default"/>
       </w:rPr>
     </w:lvl>
     <w:lvl w:ilvl="1" w:tplc="04090003" w:tentative="1">
@@ -3062,7 +2840,7 @@
         <w:ind w:left="1440" w:hanging="360"/>
       </w:pPr>
       <w:rPr>
-        <w:rFonts w:hint="default" w:ascii="Courier New" w:hAnsi="Courier New"/>
+        <w:rFonts w:ascii="Courier New" w:hAnsi="Courier New" w:hint="default"/>
       </w:rPr>
     </w:lvl>
     <w:lvl w:ilvl="2" w:tplc="04090005" w:tentative="1">
@@ -3074,7 +2852,7 @@
         <w:ind w:left="2160" w:hanging="360"/>
       </w:pPr>
       <w:rPr>
-        <w:rFonts w:hint="default" w:ascii="Wingdings" w:hAnsi="Wingdings"/>
+        <w:rFonts w:ascii="Wingdings" w:hAnsi="Wingdings" w:hint="default"/>
       </w:rPr>
     </w:lvl>
     <w:lvl w:ilvl="3" w:tplc="04090001" w:tentative="1">
@@ -3086,7 +2864,7 @@
         <w:ind w:left="2880" w:hanging="360"/>
       </w:pPr>
       <w:rPr>
-        <w:rFonts w:hint="default" w:ascii="Symbol" w:hAnsi="Symbol"/>
+        <w:rFonts w:ascii="Symbol" w:hAnsi="Symbol" w:hint="default"/>
       </w:rPr>
     </w:lvl>
     <w:lvl w:ilvl="4" w:tplc="04090003" w:tentative="1">
@@ -3098,7 +2876,7 @@
         <w:ind w:left="3600" w:hanging="360"/>
       </w:pPr>
       <w:rPr>
-        <w:rFonts w:hint="default" w:ascii="Courier New" w:hAnsi="Courier New"/>
+        <w:rFonts w:ascii="Courier New" w:hAnsi="Courier New" w:hint="default"/>
       </w:rPr>
     </w:lvl>
     <w:lvl w:ilvl="5" w:tplc="04090005" w:tentative="1">
@@ -3110,7 +2888,7 @@
         <w:ind w:left="4320" w:hanging="360"/>
       </w:pPr>
       <w:rPr>
-        <w:rFonts w:hint="default" w:ascii="Wingdings" w:hAnsi="Wingdings"/>
+        <w:rFonts w:ascii="Wingdings" w:hAnsi="Wingdings" w:hint="default"/>
       </w:rPr>
     </w:lvl>
     <w:lvl w:ilvl="6" w:tplc="04090001" w:tentative="1">
@@ -3122,7 +2900,7 @@
         <w:ind w:left="5040" w:hanging="360"/>
       </w:pPr>
       <w:rPr>
-        <w:rFonts w:hint="default" w:ascii="Symbol" w:hAnsi="Symbol"/>
+        <w:rFonts w:ascii="Symbol" w:hAnsi="Symbol" w:hint="default"/>
       </w:rPr>
     </w:lvl>
     <w:lvl w:ilvl="7" w:tplc="04090003" w:tentative="1">
@@ -3134,7 +2912,7 @@
         <w:ind w:left="5760" w:hanging="360"/>
       </w:pPr>
       <w:rPr>
-        <w:rFonts w:hint="default" w:ascii="Courier New" w:hAnsi="Courier New"/>
+        <w:rFonts w:ascii="Courier New" w:hAnsi="Courier New" w:hint="default"/>
       </w:rPr>
     </w:lvl>
     <w:lvl w:ilvl="8" w:tplc="04090005" w:tentative="1">
@@ -3146,11 +2924,11 @@
         <w:ind w:left="6480" w:hanging="360"/>
       </w:pPr>
       <w:rPr>
-        <w:rFonts w:hint="default" w:ascii="Wingdings" w:hAnsi="Wingdings"/>
+        <w:rFonts w:ascii="Wingdings" w:hAnsi="Wingdings" w:hint="default"/>
       </w:rPr>
     </w:lvl>
   </w:abstractNum>
-  <w:abstractNum w:abstractNumId="14">
+  <w:abstractNum w:abstractNumId="14" w15:restartNumberingAfterBreak="0">
     <w:nsid w:val="3CDA2CE4"/>
     <w:multiLevelType w:val="hybridMultilevel"/>
     <w:tmpl w:val="CD7ED8FC"/>
@@ -3175,7 +2953,7 @@
         <w:ind w:left="1440" w:hanging="360"/>
       </w:pPr>
       <w:rPr>
-        <w:rFonts w:hint="default" w:ascii="Courier New" w:hAnsi="Courier New"/>
+        <w:rFonts w:ascii="Courier New" w:hAnsi="Courier New" w:hint="default"/>
       </w:rPr>
     </w:lvl>
     <w:lvl w:ilvl="2" w:tplc="04090005" w:tentative="1">
@@ -3187,7 +2965,7 @@
         <w:ind w:left="2160" w:hanging="360"/>
       </w:pPr>
       <w:rPr>
-        <w:rFonts w:hint="default" w:ascii="Wingdings" w:hAnsi="Wingdings"/>
+        <w:rFonts w:ascii="Wingdings" w:hAnsi="Wingdings" w:hint="default"/>
       </w:rPr>
     </w:lvl>
     <w:lvl w:ilvl="3" w:tplc="04090001" w:tentative="1">
@@ -3199,7 +2977,7 @@
         <w:ind w:left="2880" w:hanging="360"/>
       </w:pPr>
       <w:rPr>
-        <w:rFonts w:hint="default" w:ascii="Symbol" w:hAnsi="Symbol"/>
+        <w:rFonts w:ascii="Symbol" w:hAnsi="Symbol" w:hint="default"/>
       </w:rPr>
     </w:lvl>
     <w:lvl w:ilvl="4" w:tplc="04090003" w:tentative="1">
@@ -3211,7 +2989,7 @@
         <w:ind w:left="3600" w:hanging="360"/>
       </w:pPr>
       <w:rPr>
-        <w:rFonts w:hint="default" w:ascii="Courier New" w:hAnsi="Courier New"/>
+        <w:rFonts w:ascii="Courier New" w:hAnsi="Courier New" w:hint="default"/>
       </w:rPr>
     </w:lvl>
     <w:lvl w:ilvl="5" w:tplc="04090005" w:tentative="1">
@@ -3223,7 +3001,7 @@
         <w:ind w:left="4320" w:hanging="360"/>
       </w:pPr>
       <w:rPr>
-        <w:rFonts w:hint="default" w:ascii="Wingdings" w:hAnsi="Wingdings"/>
+        <w:rFonts w:ascii="Wingdings" w:hAnsi="Wingdings" w:hint="default"/>
       </w:rPr>
     </w:lvl>
     <w:lvl w:ilvl="6" w:tplc="04090001" w:tentative="1">
@@ -3235,7 +3013,7 @@
         <w:ind w:left="5040" w:hanging="360"/>
       </w:pPr>
       <w:rPr>
-        <w:rFonts w:hint="default" w:ascii="Symbol" w:hAnsi="Symbol"/>
+        <w:rFonts w:ascii="Symbol" w:hAnsi="Symbol" w:hint="default"/>
       </w:rPr>
     </w:lvl>
     <w:lvl w:ilvl="7" w:tplc="04090003" w:tentative="1">
@@ -3247,7 +3025,7 @@
         <w:ind w:left="5760" w:hanging="360"/>
       </w:pPr>
       <w:rPr>
-        <w:rFonts w:hint="default" w:ascii="Courier New" w:hAnsi="Courier New"/>
+        <w:rFonts w:ascii="Courier New" w:hAnsi="Courier New" w:hint="default"/>
       </w:rPr>
     </w:lvl>
     <w:lvl w:ilvl="8" w:tplc="04090005" w:tentative="1">
@@ -3259,11 +3037,11 @@
         <w:ind w:left="6480" w:hanging="360"/>
       </w:pPr>
       <w:rPr>
-        <w:rFonts w:hint="default" w:ascii="Wingdings" w:hAnsi="Wingdings"/>
+        <w:rFonts w:ascii="Wingdings" w:hAnsi="Wingdings" w:hint="default"/>
       </w:rPr>
     </w:lvl>
   </w:abstractNum>
-  <w:abstractNum w:abstractNumId="15">
+  <w:abstractNum w:abstractNumId="15" w15:restartNumberingAfterBreak="0">
     <w:nsid w:val="3D4F40A7"/>
     <w:multiLevelType w:val="hybridMultilevel"/>
     <w:tmpl w:val="91BEB542"/>
@@ -3352,7 +3130,7 @@
       </w:pPr>
     </w:lvl>
   </w:abstractNum>
-  <w:abstractNum w:abstractNumId="16">
+  <w:abstractNum w:abstractNumId="16" w15:restartNumberingAfterBreak="0">
     <w:nsid w:val="44106864"/>
     <w:multiLevelType w:val="hybridMultilevel"/>
     <w:tmpl w:val="1B74A944"/>
@@ -3438,7 +3216,7 @@
       </w:pPr>
     </w:lvl>
   </w:abstractNum>
-  <w:abstractNum w:abstractNumId="17">
+  <w:abstractNum w:abstractNumId="17" w15:restartNumberingAfterBreak="0">
     <w:nsid w:val="45825D9D"/>
     <w:multiLevelType w:val="hybridMultilevel"/>
     <w:tmpl w:val="E1946AC8"/>
@@ -3450,7 +3228,7 @@
         <w:ind w:left="720" w:hanging="360"/>
       </w:pPr>
       <w:rPr>
-        <w:rFonts w:hint="default" w:ascii="Symbol" w:hAnsi="Symbol" w:eastAsiaTheme="minorHAnsi" w:cstheme="minorBidi"/>
+        <w:rFonts w:ascii="Symbol" w:eastAsiaTheme="minorHAnsi" w:hAnsi="Symbol" w:cstheme="minorBidi" w:hint="default"/>
       </w:rPr>
     </w:lvl>
     <w:lvl w:ilvl="1" w:tplc="04090003" w:tentative="1">
@@ -3462,7 +3240,7 @@
         <w:ind w:left="1440" w:hanging="360"/>
       </w:pPr>
       <w:rPr>
-        <w:rFonts w:hint="default" w:ascii="Courier New" w:hAnsi="Courier New"/>
+        <w:rFonts w:ascii="Courier New" w:hAnsi="Courier New" w:hint="default"/>
       </w:rPr>
     </w:lvl>
     <w:lvl w:ilvl="2" w:tplc="04090005" w:tentative="1">
@@ -3474,7 +3252,7 @@
         <w:ind w:left="2160" w:hanging="360"/>
       </w:pPr>
       <w:rPr>
-        <w:rFonts w:hint="default" w:ascii="Wingdings" w:hAnsi="Wingdings"/>
+        <w:rFonts w:ascii="Wingdings" w:hAnsi="Wingdings" w:hint="default"/>
       </w:rPr>
     </w:lvl>
     <w:lvl w:ilvl="3" w:tplc="04090001" w:tentative="1">
@@ -3486,7 +3264,7 @@
         <w:ind w:left="2880" w:hanging="360"/>
       </w:pPr>
       <w:rPr>
-        <w:rFonts w:hint="default" w:ascii="Symbol" w:hAnsi="Symbol"/>
+        <w:rFonts w:ascii="Symbol" w:hAnsi="Symbol" w:hint="default"/>
       </w:rPr>
     </w:lvl>
     <w:lvl w:ilvl="4" w:tplc="04090003" w:tentative="1">
@@ -3498,7 +3276,7 @@
         <w:ind w:left="3600" w:hanging="360"/>
       </w:pPr>
       <w:rPr>
-        <w:rFonts w:hint="default" w:ascii="Courier New" w:hAnsi="Courier New"/>
+        <w:rFonts w:ascii="Courier New" w:hAnsi="Courier New" w:hint="default"/>
       </w:rPr>
     </w:lvl>
     <w:lvl w:ilvl="5" w:tplc="04090005" w:tentative="1">
@@ -3510,7 +3288,7 @@
         <w:ind w:left="4320" w:hanging="360"/>
       </w:pPr>
       <w:rPr>
-        <w:rFonts w:hint="default" w:ascii="Wingdings" w:hAnsi="Wingdings"/>
+        <w:rFonts w:ascii="Wingdings" w:hAnsi="Wingdings" w:hint="default"/>
       </w:rPr>
     </w:lvl>
     <w:lvl w:ilvl="6" w:tplc="04090001" w:tentative="1">
@@ -3522,7 +3300,7 @@
         <w:ind w:left="5040" w:hanging="360"/>
       </w:pPr>
       <w:rPr>
-        <w:rFonts w:hint="default" w:ascii="Symbol" w:hAnsi="Symbol"/>
+        <w:rFonts w:ascii="Symbol" w:hAnsi="Symbol" w:hint="default"/>
       </w:rPr>
     </w:lvl>
     <w:lvl w:ilvl="7" w:tplc="04090003" w:tentative="1">
@@ -3534,7 +3312,7 @@
         <w:ind w:left="5760" w:hanging="360"/>
       </w:pPr>
       <w:rPr>
-        <w:rFonts w:hint="default" w:ascii="Courier New" w:hAnsi="Courier New"/>
+        <w:rFonts w:ascii="Courier New" w:hAnsi="Courier New" w:hint="default"/>
       </w:rPr>
     </w:lvl>
     <w:lvl w:ilvl="8" w:tplc="04090005" w:tentative="1">
@@ -3546,11 +3324,11 @@
         <w:ind w:left="6480" w:hanging="360"/>
       </w:pPr>
       <w:rPr>
-        <w:rFonts w:hint="default" w:ascii="Wingdings" w:hAnsi="Wingdings"/>
+        <w:rFonts w:ascii="Wingdings" w:hAnsi="Wingdings" w:hint="default"/>
       </w:rPr>
     </w:lvl>
   </w:abstractNum>
-  <w:abstractNum w:abstractNumId="18">
+  <w:abstractNum w:abstractNumId="18" w15:restartNumberingAfterBreak="0">
     <w:nsid w:val="45866DAB"/>
     <w:multiLevelType w:val="hybridMultilevel"/>
     <w:tmpl w:val="0706D7D2"/>
@@ -3636,7 +3414,7 @@
       </w:pPr>
     </w:lvl>
   </w:abstractNum>
-  <w:abstractNum w:abstractNumId="19">
+  <w:abstractNum w:abstractNumId="19" w15:restartNumberingAfterBreak="0">
     <w:nsid w:val="45D95D95"/>
     <w:multiLevelType w:val="hybridMultilevel"/>
     <w:tmpl w:val="82B82AB4"/>
@@ -3648,7 +3426,7 @@
         <w:ind w:left="720" w:hanging="360"/>
       </w:pPr>
       <w:rPr>
-        <w:rFonts w:hint="default" w:ascii="Symbol" w:hAnsi="Symbol" w:eastAsiaTheme="minorHAnsi" w:cstheme="minorBidi"/>
+        <w:rFonts w:ascii="Symbol" w:eastAsiaTheme="minorHAnsi" w:hAnsi="Symbol" w:cstheme="minorBidi" w:hint="default"/>
       </w:rPr>
     </w:lvl>
     <w:lvl w:ilvl="1" w:tplc="04090003" w:tentative="1">
@@ -3660,7 +3438,7 @@
         <w:ind w:left="1440" w:hanging="360"/>
       </w:pPr>
       <w:rPr>
-        <w:rFonts w:hint="default" w:ascii="Courier New" w:hAnsi="Courier New"/>
+        <w:rFonts w:ascii="Courier New" w:hAnsi="Courier New" w:hint="default"/>
       </w:rPr>
     </w:lvl>
     <w:lvl w:ilvl="2" w:tplc="04090005" w:tentative="1">
@@ -3672,7 +3450,7 @@
         <w:ind w:left="2160" w:hanging="360"/>
       </w:pPr>
       <w:rPr>
-        <w:rFonts w:hint="default" w:ascii="Wingdings" w:hAnsi="Wingdings"/>
+        <w:rFonts w:ascii="Wingdings" w:hAnsi="Wingdings" w:hint="default"/>
       </w:rPr>
     </w:lvl>
     <w:lvl w:ilvl="3" w:tplc="04090001" w:tentative="1">
@@ -3684,7 +3462,7 @@
         <w:ind w:left="2880" w:hanging="360"/>
       </w:pPr>
       <w:rPr>
-        <w:rFonts w:hint="default" w:ascii="Symbol" w:hAnsi="Symbol"/>
+        <w:rFonts w:ascii="Symbol" w:hAnsi="Symbol" w:hint="default"/>
       </w:rPr>
     </w:lvl>
     <w:lvl w:ilvl="4" w:tplc="04090003" w:tentative="1">
@@ -3696,7 +3474,7 @@
         <w:ind w:left="3600" w:hanging="360"/>
       </w:pPr>
       <w:rPr>
-        <w:rFonts w:hint="default" w:ascii="Courier New" w:hAnsi="Courier New"/>
+        <w:rFonts w:ascii="Courier New" w:hAnsi="Courier New" w:hint="default"/>
       </w:rPr>
     </w:lvl>
     <w:lvl w:ilvl="5" w:tplc="04090005" w:tentative="1">
@@ -3708,7 +3486,7 @@
         <w:ind w:left="4320" w:hanging="360"/>
       </w:pPr>
       <w:rPr>
-        <w:rFonts w:hint="default" w:ascii="Wingdings" w:hAnsi="Wingdings"/>
+        <w:rFonts w:ascii="Wingdings" w:hAnsi="Wingdings" w:hint="default"/>
       </w:rPr>
     </w:lvl>
     <w:lvl w:ilvl="6" w:tplc="04090001" w:tentative="1">
@@ -3720,7 +3498,7 @@
         <w:ind w:left="5040" w:hanging="360"/>
       </w:pPr>
       <w:rPr>
-        <w:rFonts w:hint="default" w:ascii="Symbol" w:hAnsi="Symbol"/>
+        <w:rFonts w:ascii="Symbol" w:hAnsi="Symbol" w:hint="default"/>
       </w:rPr>
     </w:lvl>
     <w:lvl w:ilvl="7" w:tplc="04090003" w:tentative="1">
@@ -3732,7 +3510,7 @@
         <w:ind w:left="5760" w:hanging="360"/>
       </w:pPr>
       <w:rPr>
-        <w:rFonts w:hint="default" w:ascii="Courier New" w:hAnsi="Courier New"/>
+        <w:rFonts w:ascii="Courier New" w:hAnsi="Courier New" w:hint="default"/>
       </w:rPr>
     </w:lvl>
     <w:lvl w:ilvl="8" w:tplc="04090005" w:tentative="1">
@@ -3744,11 +3522,11 @@
         <w:ind w:left="6480" w:hanging="360"/>
       </w:pPr>
       <w:rPr>
-        <w:rFonts w:hint="default" w:ascii="Wingdings" w:hAnsi="Wingdings"/>
+        <w:rFonts w:ascii="Wingdings" w:hAnsi="Wingdings" w:hint="default"/>
       </w:rPr>
     </w:lvl>
   </w:abstractNum>
-  <w:abstractNum w:abstractNumId="20">
+  <w:abstractNum w:abstractNumId="20" w15:restartNumberingAfterBreak="0">
     <w:nsid w:val="4632255F"/>
     <w:multiLevelType w:val="hybridMultilevel"/>
     <w:tmpl w:val="F7C0098E"/>
@@ -3837,7 +3615,7 @@
       </w:pPr>
     </w:lvl>
   </w:abstractNum>
-  <w:abstractNum w:abstractNumId="21">
+  <w:abstractNum w:abstractNumId="21" w15:restartNumberingAfterBreak="0">
     <w:nsid w:val="47694D67"/>
     <w:multiLevelType w:val="hybridMultilevel"/>
     <w:tmpl w:val="A23A181E"/>
@@ -3926,7 +3704,7 @@
       </w:pPr>
     </w:lvl>
   </w:abstractNum>
-  <w:abstractNum w:abstractNumId="22">
+  <w:abstractNum w:abstractNumId="22" w15:restartNumberingAfterBreak="0">
     <w:nsid w:val="4A5A3191"/>
     <w:multiLevelType w:val="hybridMultilevel"/>
     <w:tmpl w:val="91BEB542"/>
@@ -4015,7 +3793,7 @@
       </w:pPr>
     </w:lvl>
   </w:abstractNum>
-  <w:abstractNum w:abstractNumId="23">
+  <w:abstractNum w:abstractNumId="23" w15:restartNumberingAfterBreak="0">
     <w:nsid w:val="4A75220C"/>
     <w:multiLevelType w:val="hybridMultilevel"/>
     <w:tmpl w:val="91BEB542"/>
@@ -4104,7 +3882,7 @@
       </w:pPr>
     </w:lvl>
   </w:abstractNum>
-  <w:abstractNum w:abstractNumId="24">
+  <w:abstractNum w:abstractNumId="24" w15:restartNumberingAfterBreak="0">
     <w:nsid w:val="4FE01D22"/>
     <w:multiLevelType w:val="hybridMultilevel"/>
     <w:tmpl w:val="13F4F6A6"/>
@@ -4116,7 +3894,7 @@
         <w:ind w:left="720" w:hanging="360"/>
       </w:pPr>
       <w:rPr>
-        <w:rFonts w:hint="default" w:ascii="Symbol" w:hAnsi="Symbol" w:eastAsiaTheme="minorHAnsi" w:cstheme="minorBidi"/>
+        <w:rFonts w:ascii="Symbol" w:eastAsiaTheme="minorHAnsi" w:hAnsi="Symbol" w:cstheme="minorBidi" w:hint="default"/>
       </w:rPr>
     </w:lvl>
     <w:lvl w:ilvl="1" w:tplc="04090003" w:tentative="1">
@@ -4128,7 +3906,7 @@
         <w:ind w:left="1440" w:hanging="360"/>
       </w:pPr>
       <w:rPr>
-        <w:rFonts w:hint="default" w:ascii="Courier New" w:hAnsi="Courier New" w:cs="Courier New"/>
+        <w:rFonts w:ascii="Courier New" w:hAnsi="Courier New" w:cs="Courier New" w:hint="default"/>
       </w:rPr>
     </w:lvl>
     <w:lvl w:ilvl="2" w:tplc="04090005" w:tentative="1">
@@ -4140,7 +3918,7 @@
         <w:ind w:left="2160" w:hanging="360"/>
       </w:pPr>
       <w:rPr>
-        <w:rFonts w:hint="default" w:ascii="Wingdings" w:hAnsi="Wingdings"/>
+        <w:rFonts w:ascii="Wingdings" w:hAnsi="Wingdings" w:hint="default"/>
       </w:rPr>
     </w:lvl>
     <w:lvl w:ilvl="3" w:tplc="04090001" w:tentative="1">
@@ -4152,7 +3930,7 @@
         <w:ind w:left="2880" w:hanging="360"/>
       </w:pPr>
       <w:rPr>
-        <w:rFonts w:hint="default" w:ascii="Symbol" w:hAnsi="Symbol"/>
+        <w:rFonts w:ascii="Symbol" w:hAnsi="Symbol" w:hint="default"/>
       </w:rPr>
     </w:lvl>
     <w:lvl w:ilvl="4" w:tplc="04090003" w:tentative="1">
@@ -4164,7 +3942,7 @@
         <w:ind w:left="3600" w:hanging="360"/>
       </w:pPr>
       <w:rPr>
-        <w:rFonts w:hint="default" w:ascii="Courier New" w:hAnsi="Courier New" w:cs="Courier New"/>
+        <w:rFonts w:ascii="Courier New" w:hAnsi="Courier New" w:cs="Courier New" w:hint="default"/>
       </w:rPr>
     </w:lvl>
     <w:lvl w:ilvl="5" w:tplc="04090005" w:tentative="1">
@@ -4176,7 +3954,7 @@
         <w:ind w:left="4320" w:hanging="360"/>
       </w:pPr>
       <w:rPr>
-        <w:rFonts w:hint="default" w:ascii="Wingdings" w:hAnsi="Wingdings"/>
+        <w:rFonts w:ascii="Wingdings" w:hAnsi="Wingdings" w:hint="default"/>
       </w:rPr>
     </w:lvl>
     <w:lvl w:ilvl="6" w:tplc="04090001" w:tentative="1">
@@ -4188,7 +3966,7 @@
         <w:ind w:left="5040" w:hanging="360"/>
       </w:pPr>
       <w:rPr>
-        <w:rFonts w:hint="default" w:ascii="Symbol" w:hAnsi="Symbol"/>
+        <w:rFonts w:ascii="Symbol" w:hAnsi="Symbol" w:hint="default"/>
       </w:rPr>
     </w:lvl>
     <w:lvl w:ilvl="7" w:tplc="04090003" w:tentative="1">
@@ -4200,7 +3978,7 @@
         <w:ind w:left="5760" w:hanging="360"/>
       </w:pPr>
       <w:rPr>
-        <w:rFonts w:hint="default" w:ascii="Courier New" w:hAnsi="Courier New" w:cs="Courier New"/>
+        <w:rFonts w:ascii="Courier New" w:hAnsi="Courier New" w:cs="Courier New" w:hint="default"/>
       </w:rPr>
     </w:lvl>
     <w:lvl w:ilvl="8" w:tplc="04090005" w:tentative="1">
@@ -4212,11 +3990,11 @@
         <w:ind w:left="6480" w:hanging="360"/>
       </w:pPr>
       <w:rPr>
-        <w:rFonts w:hint="default" w:ascii="Wingdings" w:hAnsi="Wingdings"/>
+        <w:rFonts w:ascii="Wingdings" w:hAnsi="Wingdings" w:hint="default"/>
       </w:rPr>
     </w:lvl>
   </w:abstractNum>
-  <w:abstractNum w:abstractNumId="25">
+  <w:abstractNum w:abstractNumId="25" w15:restartNumberingAfterBreak="0">
     <w:nsid w:val="515607CD"/>
     <w:multiLevelType w:val="hybridMultilevel"/>
     <w:tmpl w:val="F8880726"/>
@@ -4302,7 +4080,7 @@
       </w:pPr>
     </w:lvl>
   </w:abstractNum>
-  <w:abstractNum w:abstractNumId="26">
+  <w:abstractNum w:abstractNumId="26" w15:restartNumberingAfterBreak="0">
     <w:nsid w:val="52B945C7"/>
     <w:multiLevelType w:val="hybridMultilevel"/>
     <w:tmpl w:val="A42243AA"/>
@@ -4314,7 +4092,7 @@
         <w:ind w:left="720" w:hanging="360"/>
       </w:pPr>
       <w:rPr>
-        <w:rFonts w:hint="default" w:ascii="Symbol" w:hAnsi="Symbol" w:eastAsiaTheme="minorHAnsi" w:cstheme="minorBidi"/>
+        <w:rFonts w:ascii="Symbol" w:eastAsiaTheme="minorHAnsi" w:hAnsi="Symbol" w:cstheme="minorBidi" w:hint="default"/>
       </w:rPr>
     </w:lvl>
     <w:lvl w:ilvl="1" w:tplc="04090003" w:tentative="1">
@@ -4326,7 +4104,7 @@
         <w:ind w:left="1440" w:hanging="360"/>
       </w:pPr>
       <w:rPr>
-        <w:rFonts w:hint="default" w:ascii="Courier New" w:hAnsi="Courier New"/>
+        <w:rFonts w:ascii="Courier New" w:hAnsi="Courier New" w:hint="default"/>
       </w:rPr>
     </w:lvl>
     <w:lvl w:ilvl="2" w:tplc="04090005" w:tentative="1">
@@ -4338,7 +4116,7 @@
         <w:ind w:left="2160" w:hanging="360"/>
       </w:pPr>
       <w:rPr>
-        <w:rFonts w:hint="default" w:ascii="Wingdings" w:hAnsi="Wingdings"/>
+        <w:rFonts w:ascii="Wingdings" w:hAnsi="Wingdings" w:hint="default"/>
       </w:rPr>
     </w:lvl>
     <w:lvl w:ilvl="3" w:tplc="04090001" w:tentative="1">
@@ -4350,7 +4128,7 @@
         <w:ind w:left="2880" w:hanging="360"/>
       </w:pPr>
       <w:rPr>
-        <w:rFonts w:hint="default" w:ascii="Symbol" w:hAnsi="Symbol"/>
+        <w:rFonts w:ascii="Symbol" w:hAnsi="Symbol" w:hint="default"/>
       </w:rPr>
     </w:lvl>
     <w:lvl w:ilvl="4" w:tplc="04090003" w:tentative="1">
@@ -4362,7 +4140,7 @@
         <w:ind w:left="3600" w:hanging="360"/>
       </w:pPr>
       <w:rPr>
-        <w:rFonts w:hint="default" w:ascii="Courier New" w:hAnsi="Courier New"/>
+        <w:rFonts w:ascii="Courier New" w:hAnsi="Courier New" w:hint="default"/>
       </w:rPr>
     </w:lvl>
     <w:lvl w:ilvl="5" w:tplc="04090005" w:tentative="1">
@@ -4374,7 +4152,7 @@
         <w:ind w:left="4320" w:hanging="360"/>
       </w:pPr>
       <w:rPr>
-        <w:rFonts w:hint="default" w:ascii="Wingdings" w:hAnsi="Wingdings"/>
+        <w:rFonts w:ascii="Wingdings" w:hAnsi="Wingdings" w:hint="default"/>
       </w:rPr>
     </w:lvl>
     <w:lvl w:ilvl="6" w:tplc="04090001" w:tentative="1">
@@ -4386,7 +4164,7 @@
         <w:ind w:left="5040" w:hanging="360"/>
       </w:pPr>
       <w:rPr>
-        <w:rFonts w:hint="default" w:ascii="Symbol" w:hAnsi="Symbol"/>
+        <w:rFonts w:ascii="Symbol" w:hAnsi="Symbol" w:hint="default"/>
       </w:rPr>
     </w:lvl>
     <w:lvl w:ilvl="7" w:tplc="04090003" w:tentative="1">
@@ -4398,7 +4176,7 @@
         <w:ind w:left="5760" w:hanging="360"/>
       </w:pPr>
       <w:rPr>
-        <w:rFonts w:hint="default" w:ascii="Courier New" w:hAnsi="Courier New"/>
+        <w:rFonts w:ascii="Courier New" w:hAnsi="Courier New" w:hint="default"/>
       </w:rPr>
     </w:lvl>
     <w:lvl w:ilvl="8" w:tplc="04090005" w:tentative="1">
@@ -4410,11 +4188,11 @@
         <w:ind w:left="6480" w:hanging="360"/>
       </w:pPr>
       <w:rPr>
-        <w:rFonts w:hint="default" w:ascii="Wingdings" w:hAnsi="Wingdings"/>
+        <w:rFonts w:ascii="Wingdings" w:hAnsi="Wingdings" w:hint="default"/>
       </w:rPr>
     </w:lvl>
   </w:abstractNum>
-  <w:abstractNum w:abstractNumId="27">
+  <w:abstractNum w:abstractNumId="27" w15:restartNumberingAfterBreak="0">
     <w:nsid w:val="5A6764D2"/>
     <w:multiLevelType w:val="hybridMultilevel"/>
     <w:tmpl w:val="9C503D78"/>
@@ -4439,7 +4217,7 @@
         <w:ind w:left="1440" w:hanging="360"/>
       </w:pPr>
       <w:rPr>
-        <w:rFonts w:hint="default" w:ascii="Courier New" w:hAnsi="Courier New" w:cs="Courier New"/>
+        <w:rFonts w:ascii="Courier New" w:hAnsi="Courier New" w:cs="Courier New" w:hint="default"/>
       </w:rPr>
     </w:lvl>
     <w:lvl w:ilvl="2" w:tplc="04090005" w:tentative="1">
@@ -4451,7 +4229,7 @@
         <w:ind w:left="2160" w:hanging="360"/>
       </w:pPr>
       <w:rPr>
-        <w:rFonts w:hint="default" w:ascii="Wingdings" w:hAnsi="Wingdings"/>
+        <w:rFonts w:ascii="Wingdings" w:hAnsi="Wingdings" w:hint="default"/>
       </w:rPr>
     </w:lvl>
     <w:lvl w:ilvl="3" w:tplc="04090001" w:tentative="1">
@@ -4463,7 +4241,7 @@
         <w:ind w:left="2880" w:hanging="360"/>
       </w:pPr>
       <w:rPr>
-        <w:rFonts w:hint="default" w:ascii="Symbol" w:hAnsi="Symbol"/>
+        <w:rFonts w:ascii="Symbol" w:hAnsi="Symbol" w:hint="default"/>
       </w:rPr>
     </w:lvl>
     <w:lvl w:ilvl="4" w:tplc="04090003" w:tentative="1">
@@ -4475,7 +4253,7 @@
         <w:ind w:left="3600" w:hanging="360"/>
       </w:pPr>
       <w:rPr>
-        <w:rFonts w:hint="default" w:ascii="Courier New" w:hAnsi="Courier New" w:cs="Courier New"/>
+        <w:rFonts w:ascii="Courier New" w:hAnsi="Courier New" w:cs="Courier New" w:hint="default"/>
       </w:rPr>
     </w:lvl>
     <w:lvl w:ilvl="5" w:tplc="04090005" w:tentative="1">
@@ -4487,7 +4265,7 @@
         <w:ind w:left="4320" w:hanging="360"/>
       </w:pPr>
       <w:rPr>
-        <w:rFonts w:hint="default" w:ascii="Wingdings" w:hAnsi="Wingdings"/>
+        <w:rFonts w:ascii="Wingdings" w:hAnsi="Wingdings" w:hint="default"/>
       </w:rPr>
     </w:lvl>
     <w:lvl w:ilvl="6" w:tplc="04090001" w:tentative="1">
@@ -4499,7 +4277,7 @@
         <w:ind w:left="5040" w:hanging="360"/>
       </w:pPr>
       <w:rPr>
-        <w:rFonts w:hint="default" w:ascii="Symbol" w:hAnsi="Symbol"/>
+        <w:rFonts w:ascii="Symbol" w:hAnsi="Symbol" w:hint="default"/>
       </w:rPr>
     </w:lvl>
     <w:lvl w:ilvl="7" w:tplc="04090003" w:tentative="1">
@@ -4511,7 +4289,7 @@
         <w:ind w:left="5760" w:hanging="360"/>
       </w:pPr>
       <w:rPr>
-        <w:rFonts w:hint="default" w:ascii="Courier New" w:hAnsi="Courier New" w:cs="Courier New"/>
+        <w:rFonts w:ascii="Courier New" w:hAnsi="Courier New" w:cs="Courier New" w:hint="default"/>
       </w:rPr>
     </w:lvl>
     <w:lvl w:ilvl="8" w:tplc="04090005" w:tentative="1">
@@ -4523,11 +4301,11 @@
         <w:ind w:left="6480" w:hanging="360"/>
       </w:pPr>
       <w:rPr>
-        <w:rFonts w:hint="default" w:ascii="Wingdings" w:hAnsi="Wingdings"/>
+        <w:rFonts w:ascii="Wingdings" w:hAnsi="Wingdings" w:hint="default"/>
       </w:rPr>
     </w:lvl>
   </w:abstractNum>
-  <w:abstractNum w:abstractNumId="28">
+  <w:abstractNum w:abstractNumId="28" w15:restartNumberingAfterBreak="0">
     <w:nsid w:val="5FD6584C"/>
     <w:multiLevelType w:val="hybridMultilevel"/>
     <w:tmpl w:val="45A889A0"/>
@@ -4552,7 +4330,7 @@
         <w:ind w:left="1440" w:hanging="360"/>
       </w:pPr>
       <w:rPr>
-        <w:rFonts w:hint="default" w:ascii="Courier New" w:hAnsi="Courier New"/>
+        <w:rFonts w:ascii="Courier New" w:hAnsi="Courier New" w:hint="default"/>
       </w:rPr>
     </w:lvl>
     <w:lvl w:ilvl="2" w:tplc="04090005" w:tentative="1">
@@ -4564,7 +4342,7 @@
         <w:ind w:left="2160" w:hanging="360"/>
       </w:pPr>
       <w:rPr>
-        <w:rFonts w:hint="default" w:ascii="Wingdings" w:hAnsi="Wingdings"/>
+        <w:rFonts w:ascii="Wingdings" w:hAnsi="Wingdings" w:hint="default"/>
       </w:rPr>
     </w:lvl>
     <w:lvl w:ilvl="3" w:tplc="04090001" w:tentative="1">
@@ -4576,7 +4354,7 @@
         <w:ind w:left="2880" w:hanging="360"/>
       </w:pPr>
       <w:rPr>
-        <w:rFonts w:hint="default" w:ascii="Symbol" w:hAnsi="Symbol"/>
+        <w:rFonts w:ascii="Symbol" w:hAnsi="Symbol" w:hint="default"/>
       </w:rPr>
     </w:lvl>
     <w:lvl w:ilvl="4" w:tplc="04090003" w:tentative="1">
@@ -4588,7 +4366,7 @@
         <w:ind w:left="3600" w:hanging="360"/>
       </w:pPr>
       <w:rPr>
-        <w:rFonts w:hint="default" w:ascii="Courier New" w:hAnsi="Courier New"/>
+        <w:rFonts w:ascii="Courier New" w:hAnsi="Courier New" w:hint="default"/>
       </w:rPr>
     </w:lvl>
     <w:lvl w:ilvl="5" w:tplc="04090005" w:tentative="1">
@@ -4600,7 +4378,7 @@
         <w:ind w:left="4320" w:hanging="360"/>
       </w:pPr>
       <w:rPr>
-        <w:rFonts w:hint="default" w:ascii="Wingdings" w:hAnsi="Wingdings"/>
+        <w:rFonts w:ascii="Wingdings" w:hAnsi="Wingdings" w:hint="default"/>
       </w:rPr>
     </w:lvl>
     <w:lvl w:ilvl="6" w:tplc="04090001" w:tentative="1">
@@ -4612,7 +4390,7 @@
         <w:ind w:left="5040" w:hanging="360"/>
       </w:pPr>
       <w:rPr>
-        <w:rFonts w:hint="default" w:ascii="Symbol" w:hAnsi="Symbol"/>
+        <w:rFonts w:ascii="Symbol" w:hAnsi="Symbol" w:hint="default"/>
       </w:rPr>
     </w:lvl>
     <w:lvl w:ilvl="7" w:tplc="04090003" w:tentative="1">
@@ -4624,7 +4402,7 @@
         <w:ind w:left="5760" w:hanging="360"/>
       </w:pPr>
       <w:rPr>
-        <w:rFonts w:hint="default" w:ascii="Courier New" w:hAnsi="Courier New"/>
+        <w:rFonts w:ascii="Courier New" w:hAnsi="Courier New" w:hint="default"/>
       </w:rPr>
     </w:lvl>
     <w:lvl w:ilvl="8" w:tplc="04090005" w:tentative="1">
@@ -4636,11 +4414,11 @@
         <w:ind w:left="6480" w:hanging="360"/>
       </w:pPr>
       <w:rPr>
-        <w:rFonts w:hint="default" w:ascii="Wingdings" w:hAnsi="Wingdings"/>
+        <w:rFonts w:ascii="Wingdings" w:hAnsi="Wingdings" w:hint="default"/>
       </w:rPr>
     </w:lvl>
   </w:abstractNum>
-  <w:abstractNum w:abstractNumId="29">
+  <w:abstractNum w:abstractNumId="29" w15:restartNumberingAfterBreak="0">
     <w:nsid w:val="688C1DCB"/>
     <w:multiLevelType w:val="hybridMultilevel"/>
     <w:tmpl w:val="588E94AE"/>
@@ -4726,7 +4504,7 @@
       </w:pPr>
     </w:lvl>
   </w:abstractNum>
-  <w:abstractNum w:abstractNumId="30">
+  <w:abstractNum w:abstractNumId="30" w15:restartNumberingAfterBreak="0">
     <w:nsid w:val="6BBC4AA4"/>
     <w:multiLevelType w:val="hybridMultilevel"/>
     <w:tmpl w:val="92D80D60"/>
@@ -4738,7 +4516,7 @@
         <w:ind w:left="720" w:hanging="360"/>
       </w:pPr>
       <w:rPr>
-        <w:rFonts w:hint="default" w:ascii="Symbol" w:hAnsi="Symbol" w:eastAsiaTheme="minorHAnsi" w:cstheme="minorBidi"/>
+        <w:rFonts w:ascii="Symbol" w:eastAsiaTheme="minorHAnsi" w:hAnsi="Symbol" w:cstheme="minorBidi" w:hint="default"/>
       </w:rPr>
     </w:lvl>
     <w:lvl w:ilvl="1" w:tplc="04090003" w:tentative="1">
@@ -4750,7 +4528,7 @@
         <w:ind w:left="1440" w:hanging="360"/>
       </w:pPr>
       <w:rPr>
-        <w:rFonts w:hint="default" w:ascii="Courier New" w:hAnsi="Courier New" w:cs="Courier New"/>
+        <w:rFonts w:ascii="Courier New" w:hAnsi="Courier New" w:cs="Courier New" w:hint="default"/>
       </w:rPr>
     </w:lvl>
     <w:lvl w:ilvl="2" w:tplc="04090005" w:tentative="1">
@@ -4762,7 +4540,7 @@
         <w:ind w:left="2160" w:hanging="360"/>
       </w:pPr>
       <w:rPr>
-        <w:rFonts w:hint="default" w:ascii="Wingdings" w:hAnsi="Wingdings"/>
+        <w:rFonts w:ascii="Wingdings" w:hAnsi="Wingdings" w:hint="default"/>
       </w:rPr>
     </w:lvl>
     <w:lvl w:ilvl="3" w:tplc="04090001" w:tentative="1">
@@ -4774,7 +4552,7 @@
         <w:ind w:left="2880" w:hanging="360"/>
       </w:pPr>
       <w:rPr>
-        <w:rFonts w:hint="default" w:ascii="Symbol" w:hAnsi="Symbol"/>
+        <w:rFonts w:ascii="Symbol" w:hAnsi="Symbol" w:hint="default"/>
       </w:rPr>
     </w:lvl>
     <w:lvl w:ilvl="4" w:tplc="04090003" w:tentative="1">
@@ -4786,7 +4564,7 @@
         <w:ind w:left="3600" w:hanging="360"/>
       </w:pPr>
       <w:rPr>
-        <w:rFonts w:hint="default" w:ascii="Courier New" w:hAnsi="Courier New" w:cs="Courier New"/>
+        <w:rFonts w:ascii="Courier New" w:hAnsi="Courier New" w:cs="Courier New" w:hint="default"/>
       </w:rPr>
     </w:lvl>
     <w:lvl w:ilvl="5" w:tplc="04090005" w:tentative="1">
@@ -4798,7 +4576,7 @@
         <w:ind w:left="4320" w:hanging="360"/>
       </w:pPr>
       <w:rPr>
-        <w:rFonts w:hint="default" w:ascii="Wingdings" w:hAnsi="Wingdings"/>
+        <w:rFonts w:ascii="Wingdings" w:hAnsi="Wingdings" w:hint="default"/>
       </w:rPr>
     </w:lvl>
     <w:lvl w:ilvl="6" w:tplc="04090001" w:tentative="1">
@@ -4810,7 +4588,7 @@
         <w:ind w:left="5040" w:hanging="360"/>
       </w:pPr>
       <w:rPr>
-        <w:rFonts w:hint="default" w:ascii="Symbol" w:hAnsi="Symbol"/>
+        <w:rFonts w:ascii="Symbol" w:hAnsi="Symbol" w:hint="default"/>
       </w:rPr>
     </w:lvl>
     <w:lvl w:ilvl="7" w:tplc="04090003" w:tentative="1">
@@ -4822,7 +4600,7 @@
         <w:ind w:left="5760" w:hanging="360"/>
       </w:pPr>
       <w:rPr>
-        <w:rFonts w:hint="default" w:ascii="Courier New" w:hAnsi="Courier New" w:cs="Courier New"/>
+        <w:rFonts w:ascii="Courier New" w:hAnsi="Courier New" w:cs="Courier New" w:hint="default"/>
       </w:rPr>
     </w:lvl>
     <w:lvl w:ilvl="8" w:tplc="04090005" w:tentative="1">
@@ -4834,11 +4612,11 @@
         <w:ind w:left="6480" w:hanging="360"/>
       </w:pPr>
       <w:rPr>
-        <w:rFonts w:hint="default" w:ascii="Wingdings" w:hAnsi="Wingdings"/>
+        <w:rFonts w:ascii="Wingdings" w:hAnsi="Wingdings" w:hint="default"/>
       </w:rPr>
     </w:lvl>
   </w:abstractNum>
-  <w:abstractNum w:abstractNumId="31">
+  <w:abstractNum w:abstractNumId="31" w15:restartNumberingAfterBreak="0">
     <w:nsid w:val="6CD73952"/>
     <w:multiLevelType w:val="hybridMultilevel"/>
     <w:tmpl w:val="8E8CFE3E"/>
@@ -4859,7 +4637,7 @@
         <w:ind w:left="720" w:hanging="360"/>
       </w:pPr>
       <w:rPr>
-        <w:rFonts w:hint="default" w:ascii="Symbol" w:hAnsi="Symbol" w:eastAsiaTheme="minorHAnsi" w:cstheme="minorBidi"/>
+        <w:rFonts w:ascii="Symbol" w:eastAsiaTheme="minorHAnsi" w:hAnsi="Symbol" w:cstheme="minorBidi" w:hint="default"/>
       </w:rPr>
     </w:lvl>
     <w:lvl w:ilvl="2" w:tplc="0409001B">
@@ -4926,7 +4704,7 @@
       </w:pPr>
     </w:lvl>
   </w:abstractNum>
-  <w:abstractNum w:abstractNumId="32">
+  <w:abstractNum w:abstractNumId="32" w15:restartNumberingAfterBreak="0">
     <w:nsid w:val="6D761BFB"/>
     <w:multiLevelType w:val="hybridMultilevel"/>
     <w:tmpl w:val="23DC21CE"/>
@@ -5014,7 +4792,7 @@
       </w:pPr>
     </w:lvl>
   </w:abstractNum>
-  <w:abstractNum w:abstractNumId="33">
+  <w:abstractNum w:abstractNumId="33" w15:restartNumberingAfterBreak="0">
     <w:nsid w:val="725E579A"/>
     <w:multiLevelType w:val="hybridMultilevel"/>
     <w:tmpl w:val="424E0AD6"/>
@@ -5103,7 +4881,7 @@
       </w:pPr>
     </w:lvl>
   </w:abstractNum>
-  <w:abstractNum w:abstractNumId="34">
+  <w:abstractNum w:abstractNumId="34" w15:restartNumberingAfterBreak="0">
     <w:nsid w:val="78F3586F"/>
     <w:multiLevelType w:val="hybridMultilevel"/>
     <w:tmpl w:val="D556FB3C"/>
@@ -5128,7 +4906,7 @@
         <w:ind w:left="1440" w:hanging="360"/>
       </w:pPr>
       <w:rPr>
-        <w:rFonts w:hint="default" w:ascii="Courier New" w:hAnsi="Courier New"/>
+        <w:rFonts w:ascii="Courier New" w:hAnsi="Courier New" w:hint="default"/>
       </w:rPr>
     </w:lvl>
     <w:lvl w:ilvl="2" w:tplc="04090005" w:tentative="1">
@@ -5140,7 +4918,7 @@
         <w:ind w:left="2160" w:hanging="360"/>
       </w:pPr>
       <w:rPr>
-        <w:rFonts w:hint="default" w:ascii="Wingdings" w:hAnsi="Wingdings"/>
+        <w:rFonts w:ascii="Wingdings" w:hAnsi="Wingdings" w:hint="default"/>
       </w:rPr>
     </w:lvl>
     <w:lvl w:ilvl="3" w:tplc="04090001" w:tentative="1">
@@ -5152,7 +4930,7 @@
         <w:ind w:left="2880" w:hanging="360"/>
       </w:pPr>
       <w:rPr>
-        <w:rFonts w:hint="default" w:ascii="Symbol" w:hAnsi="Symbol"/>
+        <w:rFonts w:ascii="Symbol" w:hAnsi="Symbol" w:hint="default"/>
       </w:rPr>
     </w:lvl>
     <w:lvl w:ilvl="4" w:tplc="04090003" w:tentative="1">
@@ -5164,7 +4942,7 @@
         <w:ind w:left="3600" w:hanging="360"/>
       </w:pPr>
       <w:rPr>
-        <w:rFonts w:hint="default" w:ascii="Courier New" w:hAnsi="Courier New"/>
+        <w:rFonts w:ascii="Courier New" w:hAnsi="Courier New" w:hint="default"/>
       </w:rPr>
     </w:lvl>
     <w:lvl w:ilvl="5" w:tplc="04090005" w:tentative="1">
@@ -5176,7 +4954,7 @@
         <w:ind w:left="4320" w:hanging="360"/>
       </w:pPr>
       <w:rPr>
-        <w:rFonts w:hint="default" w:ascii="Wingdings" w:hAnsi="Wingdings"/>
+        <w:rFonts w:ascii="Wingdings" w:hAnsi="Wingdings" w:hint="default"/>
       </w:rPr>
     </w:lvl>
     <w:lvl w:ilvl="6" w:tplc="04090001" w:tentative="1">
@@ -5188,7 +4966,7 @@
         <w:ind w:left="5040" w:hanging="360"/>
       </w:pPr>
       <w:rPr>
-        <w:rFonts w:hint="default" w:ascii="Symbol" w:hAnsi="Symbol"/>
+        <w:rFonts w:ascii="Symbol" w:hAnsi="Symbol" w:hint="default"/>
       </w:rPr>
     </w:lvl>
     <w:lvl w:ilvl="7" w:tplc="04090003" w:tentative="1">
@@ -5200,7 +4978,7 @@
         <w:ind w:left="5760" w:hanging="360"/>
       </w:pPr>
       <w:rPr>
-        <w:rFonts w:hint="default" w:ascii="Courier New" w:hAnsi="Courier New"/>
+        <w:rFonts w:ascii="Courier New" w:hAnsi="Courier New" w:hint="default"/>
       </w:rPr>
     </w:lvl>
     <w:lvl w:ilvl="8" w:tplc="04090005" w:tentative="1">
@@ -5212,11 +4990,11 @@
         <w:ind w:left="6480" w:hanging="360"/>
       </w:pPr>
       <w:rPr>
-        <w:rFonts w:hint="default" w:ascii="Wingdings" w:hAnsi="Wingdings"/>
+        <w:rFonts w:ascii="Wingdings" w:hAnsi="Wingdings" w:hint="default"/>
       </w:rPr>
     </w:lvl>
   </w:abstractNum>
-  <w:abstractNum w:abstractNumId="35">
+  <w:abstractNum w:abstractNumId="35" w15:restartNumberingAfterBreak="0">
     <w:nsid w:val="7C4C552D"/>
     <w:multiLevelType w:val="hybridMultilevel"/>
     <w:tmpl w:val="DA708FEA"/>
@@ -5228,7 +5006,7 @@
         <w:ind w:left="720" w:hanging="360"/>
       </w:pPr>
       <w:rPr>
-        <w:rFonts w:hint="default" w:ascii="Symbol" w:hAnsi="Symbol" w:eastAsiaTheme="minorHAnsi" w:cstheme="minorBidi"/>
+        <w:rFonts w:ascii="Symbol" w:eastAsiaTheme="minorHAnsi" w:hAnsi="Symbol" w:cstheme="minorBidi" w:hint="default"/>
       </w:rPr>
     </w:lvl>
     <w:lvl w:ilvl="1" w:tplc="04090003" w:tentative="1">
@@ -5240,7 +5018,7 @@
         <w:ind w:left="1440" w:hanging="360"/>
       </w:pPr>
       <w:rPr>
-        <w:rFonts w:hint="default" w:ascii="Courier New" w:hAnsi="Courier New"/>
+        <w:rFonts w:ascii="Courier New" w:hAnsi="Courier New" w:hint="default"/>
       </w:rPr>
     </w:lvl>
     <w:lvl w:ilvl="2" w:tplc="04090005" w:tentative="1">
@@ -5252,7 +5030,7 @@
         <w:ind w:left="2160" w:hanging="360"/>
       </w:pPr>
       <w:rPr>
-        <w:rFonts w:hint="default" w:ascii="Wingdings" w:hAnsi="Wingdings"/>
+        <w:rFonts w:ascii="Wingdings" w:hAnsi="Wingdings" w:hint="default"/>
       </w:rPr>
     </w:lvl>
     <w:lvl w:ilvl="3" w:tplc="04090001" w:tentative="1">
@@ -5264,7 +5042,7 @@
         <w:ind w:left="2880" w:hanging="360"/>
       </w:pPr>
       <w:rPr>
-        <w:rFonts w:hint="default" w:ascii="Symbol" w:hAnsi="Symbol"/>
+        <w:rFonts w:ascii="Symbol" w:hAnsi="Symbol" w:hint="default"/>
       </w:rPr>
     </w:lvl>
     <w:lvl w:ilvl="4" w:tplc="04090003" w:tentative="1">
@@ -5276,7 +5054,7 @@
         <w:ind w:left="3600" w:hanging="360"/>
       </w:pPr>
       <w:rPr>
-        <w:rFonts w:hint="default" w:ascii="Courier New" w:hAnsi="Courier New"/>
+        <w:rFonts w:ascii="Courier New" w:hAnsi="Courier New" w:hint="default"/>
       </w:rPr>
     </w:lvl>
     <w:lvl w:ilvl="5" w:tplc="04090005" w:tentative="1">
@@ -5288,7 +5066,7 @@
         <w:ind w:left="4320" w:hanging="360"/>
       </w:pPr>
       <w:rPr>
-        <w:rFonts w:hint="default" w:ascii="Wingdings" w:hAnsi="Wingdings"/>
+        <w:rFonts w:ascii="Wingdings" w:hAnsi="Wingdings" w:hint="default"/>
       </w:rPr>
     </w:lvl>
     <w:lvl w:ilvl="6" w:tplc="04090001" w:tentative="1">
@@ -5300,7 +5078,7 @@
         <w:ind w:left="5040" w:hanging="360"/>
       </w:pPr>
       <w:rPr>
-        <w:rFonts w:hint="default" w:ascii="Symbol" w:hAnsi="Symbol"/>
+        <w:rFonts w:ascii="Symbol" w:hAnsi="Symbol" w:hint="default"/>
       </w:rPr>
     </w:lvl>
     <w:lvl w:ilvl="7" w:tplc="04090003" w:tentative="1">
@@ -5312,7 +5090,7 @@
         <w:ind w:left="5760" w:hanging="360"/>
       </w:pPr>
       <w:rPr>
-        <w:rFonts w:hint="default" w:ascii="Courier New" w:hAnsi="Courier New"/>
+        <w:rFonts w:ascii="Courier New" w:hAnsi="Courier New" w:hint="default"/>
       </w:rPr>
     </w:lvl>
     <w:lvl w:ilvl="8" w:tplc="04090005" w:tentative="1">
@@ -5324,11 +5102,11 @@
         <w:ind w:left="6480" w:hanging="360"/>
       </w:pPr>
       <w:rPr>
-        <w:rFonts w:hint="default" w:ascii="Wingdings" w:hAnsi="Wingdings"/>
+        <w:rFonts w:ascii="Wingdings" w:hAnsi="Wingdings" w:hint="default"/>
       </w:rPr>
     </w:lvl>
   </w:abstractNum>
-  <w:abstractNum w:abstractNumId="36">
+  <w:abstractNum w:abstractNumId="36" w15:restartNumberingAfterBreak="0">
     <w:nsid w:val="7C9949CC"/>
     <w:multiLevelType w:val="hybridMultilevel"/>
     <w:tmpl w:val="C60066CE"/>
@@ -5414,7 +5192,7 @@
       </w:pPr>
     </w:lvl>
   </w:abstractNum>
-  <w:abstractNum w:abstractNumId="37">
+  <w:abstractNum w:abstractNumId="37" w15:restartNumberingAfterBreak="0">
     <w:nsid w:val="7FC02C59"/>
     <w:multiLevelType w:val="hybridMultilevel"/>
     <w:tmpl w:val="6B5E92CA"/>
@@ -5426,7 +5204,7 @@
         <w:ind w:left="720" w:hanging="360"/>
       </w:pPr>
       <w:rPr>
-        <w:rFonts w:hint="default" w:ascii="Symbol" w:hAnsi="Symbol" w:eastAsiaTheme="minorHAnsi" w:cstheme="minorBidi"/>
+        <w:rFonts w:ascii="Symbol" w:eastAsiaTheme="minorHAnsi" w:hAnsi="Symbol" w:cstheme="minorBidi" w:hint="default"/>
       </w:rPr>
     </w:lvl>
     <w:lvl w:ilvl="1" w:tplc="04090003">
@@ -5438,7 +5216,7 @@
         <w:ind w:left="1440" w:hanging="360"/>
       </w:pPr>
       <w:rPr>
-        <w:rFonts w:hint="default" w:ascii="Courier New" w:hAnsi="Courier New"/>
+        <w:rFonts w:ascii="Courier New" w:hAnsi="Courier New" w:hint="default"/>
       </w:rPr>
     </w:lvl>
     <w:lvl w:ilvl="2" w:tplc="04090005" w:tentative="1">
@@ -5450,7 +5228,7 @@
         <w:ind w:left="2160" w:hanging="360"/>
       </w:pPr>
       <w:rPr>
-        <w:rFonts w:hint="default" w:ascii="Wingdings" w:hAnsi="Wingdings"/>
+        <w:rFonts w:ascii="Wingdings" w:hAnsi="Wingdings" w:hint="default"/>
       </w:rPr>
     </w:lvl>
     <w:lvl w:ilvl="3" w:tplc="04090001" w:tentative="1">
@@ -5462,7 +5240,7 @@
         <w:ind w:left="2880" w:hanging="360"/>
       </w:pPr>
       <w:rPr>
-        <w:rFonts w:hint="default" w:ascii="Symbol" w:hAnsi="Symbol"/>
+        <w:rFonts w:ascii="Symbol" w:hAnsi="Symbol" w:hint="default"/>
       </w:rPr>
     </w:lvl>
     <w:lvl w:ilvl="4" w:tplc="04090003" w:tentative="1">
@@ -5474,7 +5252,7 @@
         <w:ind w:left="3600" w:hanging="360"/>
       </w:pPr>
       <w:rPr>
-        <w:rFonts w:hint="default" w:ascii="Courier New" w:hAnsi="Courier New"/>
+        <w:rFonts w:ascii="Courier New" w:hAnsi="Courier New" w:hint="default"/>
       </w:rPr>
     </w:lvl>
     <w:lvl w:ilvl="5" w:tplc="04090005" w:tentative="1">
@@ -5486,7 +5264,7 @@
         <w:ind w:left="4320" w:hanging="360"/>
       </w:pPr>
       <w:rPr>
-        <w:rFonts w:hint="default" w:ascii="Wingdings" w:hAnsi="Wingdings"/>
+        <w:rFonts w:ascii="Wingdings" w:hAnsi="Wingdings" w:hint="default"/>
       </w:rPr>
     </w:lvl>
     <w:lvl w:ilvl="6" w:tplc="04090001" w:tentative="1">
@@ -5498,7 +5276,7 @@
         <w:ind w:left="5040" w:hanging="360"/>
       </w:pPr>
       <w:rPr>
-        <w:rFonts w:hint="default" w:ascii="Symbol" w:hAnsi="Symbol"/>
+        <w:rFonts w:ascii="Symbol" w:hAnsi="Symbol" w:hint="default"/>
       </w:rPr>
     </w:lvl>
     <w:lvl w:ilvl="7" w:tplc="04090003" w:tentative="1">
@@ -5510,7 +5288,7 @@
         <w:ind w:left="5760" w:hanging="360"/>
       </w:pPr>
       <w:rPr>
-        <w:rFonts w:hint="default" w:ascii="Courier New" w:hAnsi="Courier New"/>
+        <w:rFonts w:ascii="Courier New" w:hAnsi="Courier New" w:hint="default"/>
       </w:rPr>
     </w:lvl>
     <w:lvl w:ilvl="8" w:tplc="04090005" w:tentative="1">
@@ -5522,7 +5300,7 @@
         <w:ind w:left="6480" w:hanging="360"/>
       </w:pPr>
       <w:rPr>
-        <w:rFonts w:hint="default" w:ascii="Wingdings" w:hAnsi="Wingdings"/>
+        <w:rFonts w:ascii="Wingdings" w:hAnsi="Wingdings" w:hint="default"/>
       </w:rPr>
     </w:lvl>
   </w:abstractNum>
@@ -5644,302 +5422,7 @@
 </file>
 
 <file path=word/styles.xml><?xml version="1.0" encoding="utf-8"?>
-<w:styles xmlns:mc="http://schemas.openxmlformats.org/markup-compatibility/2006" xmlns:r="http://schemas.openxmlformats.org/officeDocument/2006/relationships" xmlns:w="http://schemas.openxmlformats.org/wordprocessingml/2006/main" xmlns:w14="http://schemas.microsoft.com/office/word/2010/wordml" mc:Ignorable="w14">
-  <w:docDefaults>
-    <w:rPrDefault>
-      <w:rPr>
-        <w:rFonts w:asciiTheme="minorHAnsi" w:hAnsiTheme="minorHAnsi" w:eastAsiaTheme="minorHAnsi" w:cstheme="minorBidi"/>
-        <w:sz w:val="22"/>
-        <w:szCs w:val="22"/>
-        <w:lang w:val="en-US" w:eastAsia="en-US" w:bidi="ar-SA"/>
-      </w:rPr>
-    </w:rPrDefault>
-    <w:pPrDefault>
-      <w:pPr>
-        <w:spacing w:after="200" w:line="276" w:lineRule="auto"/>
-      </w:pPr>
-    </w:pPrDefault>
-  </w:docDefaults>
-  <w:latentStyles w:defLockedState="0" w:defUIPriority="99" w:defSemiHidden="1" w:defUnhideWhenUsed="1" w:defQFormat="0" w:count="267">
-    <w:lsdException w:name="Normal" w:uiPriority="0" w:semiHidden="0" w:unhideWhenUsed="0" w:qFormat="1"/>
-    <w:lsdException w:name="heading 1" w:uiPriority="9" w:semiHidden="0" w:unhideWhenUsed="0" w:qFormat="1"/>
-    <w:lsdException w:name="heading 2" w:uiPriority="9" w:qFormat="1"/>
-    <w:lsdException w:name="heading 3" w:uiPriority="9" w:qFormat="1"/>
-    <w:lsdException w:name="heading 4" w:uiPriority="9" w:qFormat="1"/>
-    <w:lsdException w:name="heading 5" w:uiPriority="9" w:qFormat="1"/>
-    <w:lsdException w:name="heading 6" w:uiPriority="9" w:qFormat="1"/>
-    <w:lsdException w:name="heading 7" w:uiPriority="9" w:qFormat="1"/>
-    <w:lsdException w:name="heading 8" w:uiPriority="9" w:qFormat="1"/>
-    <w:lsdException w:name="heading 9" w:uiPriority="9" w:qFormat="1"/>
-    <w:lsdException w:name="toc 1" w:uiPriority="39"/>
-    <w:lsdException w:name="toc 2" w:uiPriority="39"/>
-    <w:lsdException w:name="toc 3" w:uiPriority="39"/>
-    <w:lsdException w:name="toc 4" w:uiPriority="39"/>
-    <w:lsdException w:name="toc 5" w:uiPriority="39"/>
-    <w:lsdException w:name="toc 6" w:uiPriority="39"/>
-    <w:lsdException w:name="toc 7" w:uiPriority="39"/>
-    <w:lsdException w:name="toc 8" w:uiPriority="39"/>
-    <w:lsdException w:name="toc 9" w:uiPriority="39"/>
-    <w:lsdException w:name="caption" w:uiPriority="35" w:qFormat="1"/>
-    <w:lsdException w:name="Title" w:uiPriority="10" w:semiHidden="0" w:unhideWhenUsed="0" w:qFormat="1"/>
-    <w:lsdException w:name="Default Paragraph Font" w:uiPriority="1"/>
-    <w:lsdException w:name="Subtitle" w:uiPriority="11" w:semiHidden="0" w:unhideWhenUsed="0" w:qFormat="1"/>
-    <w:lsdException w:name="Strong" w:uiPriority="22" w:semiHidden="0" w:unhideWhenUsed="0" w:qFormat="1"/>
-    <w:lsdException w:name="Emphasis" w:uiPriority="20" w:semiHidden="0" w:unhideWhenUsed="0" w:qFormat="1"/>
-    <w:lsdException w:name="Table Grid" w:uiPriority="59"/>
-    <w:lsdException w:name="Placeholder Text" w:unhideWhenUsed="0"/>
-    <w:lsdException w:name="No Spacing" w:uiPriority="1" w:semiHidden="0" w:unhideWhenUsed="0" w:qFormat="1"/>
-    <w:lsdException w:name="Light Shading" w:uiPriority="60" w:semiHidden="0" w:unhideWhenUsed="0"/>
-    <w:lsdException w:name="Light List" w:uiPriority="61" w:semiHidden="0" w:unhideWhenUsed="0"/>
-    <w:lsdException w:name="Light Grid" w:uiPriority="62" w:semiHidden="0" w:unhideWhenUsed="0"/>
-    <w:lsdException w:name="Medium Shading 1" w:uiPriority="63" w:semiHidden="0" w:unhideWhenUsed="0"/>
-    <w:lsdException w:name="Medium Shading 2" w:uiPriority="64" w:semiHidden="0" w:unhideWhenUsed="0"/>
-    <w:lsdException w:name="Medium List 1" w:uiPriority="65" w:semiHidden="0" w:unhideWhenUsed="0"/>
-    <w:lsdException w:name="Medium List 2" w:uiPriority="66" w:semiHidden="0" w:unhideWhenUsed="0"/>
-    <w:lsdException w:name="Medium Grid 1" w:uiPriority="67" w:semiHidden="0" w:unhideWhenUsed="0"/>
-    <w:lsdException w:name="Medium Grid 2" w:uiPriority="68" w:semiHidden="0" w:unhideWhenUsed="0"/>
-    <w:lsdException w:name="Medium Grid 3" w:uiPriority="69" w:semiHidden="0" w:unhideWhenUsed="0"/>
-    <w:lsdException w:name="Dark List" w:uiPriority="70" w:semiHidden="0" w:unhideWhenUsed="0"/>
-    <w:lsdException w:name="Colorful Shading" w:uiPriority="71" w:semiHidden="0" w:unhideWhenUsed="0"/>
-    <w:lsdException w:name="Colorful List" w:uiPriority="72" w:semiHidden="0" w:unhideWhenUsed="0"/>
-    <w:lsdException w:name="Colorful Grid" w:uiPriority="73" w:semiHidden="0" w:unhideWhenUsed="0"/>
-    <w:lsdException w:name="Light Shading Accent 1" w:uiPriority="60" w:semiHidden="0" w:unhideWhenUsed="0"/>
-    <w:lsdException w:name="Light List Accent 1" w:uiPriority="61" w:semiHidden="0" w:unhideWhenUsed="0"/>
-    <w:lsdException w:name="Light Grid Accent 1" w:uiPriority="62" w:semiHidden="0" w:unhideWhenUsed="0"/>
-    <w:lsdException w:name="Medium Shading 1 Accent 1" w:uiPriority="63" w:semiHidden="0" w:unhideWhenUsed="0"/>
-    <w:lsdException w:name="Medium Shading 2 Accent 1" w:uiPriority="64" w:semiHidden="0" w:unhideWhenUsed="0"/>
-    <w:lsdException w:name="Medium List 1 Accent 1" w:uiPriority="65" w:semiHidden="0" w:unhideWhenUsed="0"/>
-    <w:lsdException w:name="Revision" w:unhideWhenUsed="0"/>
-    <w:lsdException w:name="List Paragraph" w:uiPriority="34" w:semiHidden="0" w:unhideWhenUsed="0" w:qFormat="1"/>
-    <w:lsdException w:name="Quote" w:uiPriority="29" w:semiHidden="0" w:unhideWhenUsed="0" w:qFormat="1"/>
-    <w:lsdException w:name="Intense Quote" w:uiPriority="30" w:semiHidden="0" w:unhideWhenUsed="0" w:qFormat="1"/>
-    <w:lsdException w:name="Medium List 2 Accent 1" w:uiPriority="66" w:semiHidden="0" w:unhideWhenUsed="0"/>
-    <w:lsdException w:name="Medium Grid 1 Accent 1" w:uiPriority="67" w:semiHidden="0" w:unhideWhenUsed="0"/>
-    <w:lsdException w:name="Medium Grid 2 Accent 1" w:uiPriority="68" w:semiHidden="0" w:unhideWhenUsed="0"/>
-    <w:lsdException w:name="Medium Grid 3 Accent 1" w:uiPriority="69" w:semiHidden="0" w:unhideWhenUsed="0"/>
-    <w:lsdException w:name="Dark List Accent 1" w:uiPriority="70" w:semiHidden="0" w:unhideWhenUsed="0"/>
-    <w:lsdException w:name="Colorful Shading Accent 1" w:uiPriority="71" w:semiHidden="0" w:unhideWhenUsed="0"/>
-    <w:lsdException w:name="Colorful List Accent 1" w:uiPriority="72" w:semiHidden="0" w:unhideWhenUsed="0"/>
-    <w:lsdException w:name="Colorful Grid Accent 1" w:uiPriority="73" w:semiHidden="0" w:unhideWhenUsed="0"/>
-    <w:lsdException w:name="Light Shading Accent 2" w:uiPriority="60" w:semiHidden="0" w:unhideWhenUsed="0"/>
-    <w:lsdException w:name="Light List Accent 2" w:uiPriority="61" w:semiHidden="0" w:unhideWhenUsed="0"/>
-    <w:lsdException w:name="Light Grid Accent 2" w:uiPriority="62" w:semiHidden="0" w:unhideWhenUsed="0"/>
-    <w:lsdException w:name="Medium Shading 1 Accent 2" w:uiPriority="63" w:semiHidden="0" w:unhideWhenUsed="0"/>
-    <w:lsdException w:name="Medium Shading 2 Accent 2" w:uiPriority="64" w:semiHidden="0" w:unhideWhenUsed="0"/>
-    <w:lsdException w:name="Medium List 1 Accent 2" w:uiPriority="65" w:semiHidden="0" w:unhideWhenUsed="0"/>
-    <w:lsdException w:name="Medium List 2 Accent 2" w:uiPriority="66" w:semiHidden="0" w:unhideWhenUsed="0"/>
-    <w:lsdException w:name="Medium Grid 1 Accent 2" w:uiPriority="67" w:semiHidden="0" w:unhideWhenUsed="0"/>
-    <w:lsdException w:name="Medium Grid 2 Accent 2" w:uiPriority="68" w:semiHidden="0" w:unhideWhenUsed="0"/>
-    <w:lsdException w:name="Medium Grid 3 Accent 2" w:uiPriority="69" w:semiHidden="0" w:unhideWhenUsed="0"/>
-    <w:lsdException w:name="Dark List Accent 2" w:uiPriority="70" w:semiHidden="0" w:unhideWhenUsed="0"/>
-    <w:lsdException w:name="Colorful Shading Accent 2" w:uiPriority="71" w:semiHidden="0" w:unhideWhenUsed="0"/>
-    <w:lsdException w:name="Colorful List Accent 2" w:uiPriority="72" w:semiHidden="0" w:unhideWhenUsed="0"/>
-    <w:lsdException w:name="Colorful Grid Accent 2" w:uiPriority="73" w:semiHidden="0" w:unhideWhenUsed="0"/>
-    <w:lsdException w:name="Light Shading Accent 3" w:uiPriority="60" w:semiHidden="0" w:unhideWhenUsed="0"/>
-    <w:lsdException w:name="Light List Accent 3" w:uiPriority="61" w:semiHidden="0" w:unhideWhenUsed="0"/>
-    <w:lsdException w:name="Light Grid Accent 3" w:uiPriority="62" w:semiHidden="0" w:unhideWhenUsed="0"/>
-    <w:lsdException w:name="Medium Shading 1 Accent 3" w:uiPriority="63" w:semiHidden="0" w:unhideWhenUsed="0"/>
-    <w:lsdException w:name="Medium Shading 2 Accent 3" w:uiPriority="64" w:semiHidden="0" w:unhideWhenUsed="0"/>
-    <w:lsdException w:name="Medium List 1 Accent 3" w:uiPriority="65" w:semiHidden="0" w:unhideWhenUsed="0"/>
-    <w:lsdException w:name="Medium List 2 Accent 3" w:uiPriority="66" w:semiHidden="0" w:unhideWhenUsed="0"/>
-    <w:lsdException w:name="Medium Grid 1 Accent 3" w:uiPriority="67" w:semiHidden="0" w:unhideWhenUsed="0"/>
-    <w:lsdException w:name="Medium Grid 2 Accent 3" w:uiPriority="68" w:semiHidden="0" w:unhideWhenUsed="0"/>
-    <w:lsdException w:name="Medium Grid 3 Accent 3" w:uiPriority="69" w:semiHidden="0" w:unhideWhenUsed="0"/>
-    <w:lsdException w:name="Dark List Accent 3" w:uiPriority="70" w:semiHidden="0" w:unhideWhenUsed="0"/>
-    <w:lsdException w:name="Colorful Shading Accent 3" w:uiPriority="71" w:semiHidden="0" w:unhideWhenUsed="0"/>
-    <w:lsdException w:name="Colorful List Accent 3" w:uiPriority="72" w:semiHidden="0" w:unhideWhenUsed="0"/>
-    <w:lsdException w:name="Colorful Grid Accent 3" w:uiPriority="73" w:semiHidden="0" w:unhideWhenUsed="0"/>
-    <w:lsdException w:name="Light Shading Accent 4" w:uiPriority="60" w:semiHidden="0" w:unhideWhenUsed="0"/>
-    <w:lsdException w:name="Light List Accent 4" w:uiPriority="61" w:semiHidden="0" w:unhideWhenUsed="0"/>
-    <w:lsdException w:name="Light Grid Accent 4" w:uiPriority="62" w:semiHidden="0" w:unhideWhenUsed="0"/>
-    <w:lsdException w:name="Medium Shading 1 Accent 4" w:uiPriority="63" w:semiHidden="0" w:unhideWhenUsed="0"/>
-    <w:lsdException w:name="Medium Shading 2 Accent 4" w:uiPriority="64" w:semiHidden="0" w:unhideWhenUsed="0"/>
-    <w:lsdException w:name="Medium List 1 Accent 4" w:uiPriority="65" w:semiHidden="0" w:unhideWhenUsed="0"/>
-    <w:lsdException w:name="Medium List 2 Accent 4" w:uiPriority="66" w:semiHidden="0" w:unhideWhenUsed="0"/>
-    <w:lsdException w:name="Medium Grid 1 Accent 4" w:uiPriority="67" w:semiHidden="0" w:unhideWhenUsed="0"/>
-    <w:lsdException w:name="Medium Grid 2 Accent 4" w:uiPriority="68" w:semiHidden="0" w:unhideWhenUsed="0"/>
-    <w:lsdException w:name="Medium Grid 3 Accent 4" w:uiPriority="69" w:semiHidden="0" w:unhideWhenUsed="0"/>
-    <w:lsdException w:name="Dark List Accent 4" w:uiPriority="70" w:semiHidden="0" w:unhideWhenUsed="0"/>
-    <w:lsdException w:name="Colorful Shading Accent 4" w:uiPriority="71" w:semiHidden="0" w:unhideWhenUsed="0"/>
-    <w:lsdException w:name="Colorful List Accent 4" w:uiPriority="72" w:semiHidden="0" w:unhideWhenUsed="0"/>
-    <w:lsdException w:name="Colorful Grid Accent 4" w:uiPriority="73" w:semiHidden="0" w:unhideWhenUsed="0"/>
-    <w:lsdException w:name="Light Shading Accent 5" w:uiPriority="60" w:semiHidden="0" w:unhideWhenUsed="0"/>
-    <w:lsdException w:name="Light List Accent 5" w:uiPriority="61" w:semiHidden="0" w:unhideWhenUsed="0"/>
-    <w:lsdException w:name="Light Grid Accent 5" w:uiPriority="62" w:semiHidden="0" w:unhideWhenUsed="0"/>
-    <w:lsdException w:name="Medium Shading 1 Accent 5" w:uiPriority="63" w:semiHidden="0" w:unhideWhenUsed="0"/>
-    <w:lsdException w:name="Medium Shading 2 Accent 5" w:uiPriority="64" w:semiHidden="0" w:unhideWhenUsed="0"/>
-    <w:lsdException w:name="Medium List 1 Accent 5" w:uiPriority="65" w:semiHidden="0" w:unhideWhenUsed="0"/>
-    <w:lsdException w:name="Medium List 2 Accent 5" w:uiPriority="66" w:semiHidden="0" w:unhideWhenUsed="0"/>
-    <w:lsdException w:name="Medium Grid 1 Accent 5" w:uiPriority="67" w:semiHidden="0" w:unhideWhenUsed="0"/>
-    <w:lsdException w:name="Medium Grid 2 Accent 5" w:uiPriority="68" w:semiHidden="0" w:unhideWhenUsed="0"/>
-    <w:lsdException w:name="Medium Grid 3 Accent 5" w:uiPriority="69" w:semiHidden="0" w:unhideWhenUsed="0"/>
-    <w:lsdException w:name="Dark List Accent 5" w:uiPriority="70" w:semiHidden="0" w:unhideWhenUsed="0"/>
-    <w:lsdException w:name="Colorful Shading Accent 5" w:uiPriority="71" w:semiHidden="0" w:unhideWhenUsed="0"/>
-    <w:lsdException w:name="Colorful List Accent 5" w:uiPriority="72" w:semiHidden="0" w:unhideWhenUsed="0"/>
-    <w:lsdException w:name="Colorful Grid Accent 5" w:uiPriority="73" w:semiHidden="0" w:unhideWhenUsed="0"/>
-    <w:lsdException w:name="Light Shading Accent 6" w:uiPriority="60" w:semiHidden="0" w:unhideWhenUsed="0"/>
-    <w:lsdException w:name="Light List Accent 6" w:uiPriority="61" w:semiHidden="0" w:unhideWhenUsed="0"/>
-    <w:lsdException w:name="Light Grid Accent 6" w:uiPriority="62" w:semiHidden="0" w:unhideWhenUsed="0"/>
-    <w:lsdException w:name="Medium Shading 1 Accent 6" w:uiPriority="63" w:semiHidden="0" w:unhideWhenUsed="0"/>
-    <w:lsdException w:name="Medium Shading 2 Accent 6" w:uiPriority="64" w:semiHidden="0" w:unhideWhenUsed="0"/>
-    <w:lsdException w:name="Medium List 1 Accent 6" w:uiPriority="65" w:semiHidden="0" w:unhideWhenUsed="0"/>
-    <w:lsdException w:name="Medium List 2 Accent 6" w:uiPriority="66" w:semiHidden="0" w:unhideWhenUsed="0"/>
-    <w:lsdException w:name="Medium Grid 1 Accent 6" w:uiPriority="67" w:semiHidden="0" w:unhideWhenUsed="0"/>
-    <w:lsdException w:name="Medium Grid 2 Accent 6" w:uiPriority="68" w:semiHidden="0" w:unhideWhenUsed="0"/>
-    <w:lsdException w:name="Medium Grid 3 Accent 6" w:uiPriority="69" w:semiHidden="0" w:unhideWhenUsed="0"/>
-    <w:lsdException w:name="Dark List Accent 6" w:uiPriority="70" w:semiHidden="0" w:unhideWhenUsed="0"/>
-    <w:lsdException w:name="Colorful Shading Accent 6" w:uiPriority="71" w:semiHidden="0" w:unhideWhenUsed="0"/>
-    <w:lsdException w:name="Colorful List Accent 6" w:uiPriority="72" w:semiHidden="0" w:unhideWhenUsed="0"/>
-    <w:lsdException w:name="Colorful Grid Accent 6" w:uiPriority="73" w:semiHidden="0" w:unhideWhenUsed="0"/>
-    <w:lsdException w:name="Subtle Emphasis" w:uiPriority="19" w:semiHidden="0" w:unhideWhenUsed="0" w:qFormat="1"/>
-    <w:lsdException w:name="Intense Emphasis" w:uiPriority="21" w:semiHidden="0" w:unhideWhenUsed="0" w:qFormat="1"/>
-    <w:lsdException w:name="Subtle Reference" w:uiPriority="31" w:semiHidden="0" w:unhideWhenUsed="0" w:qFormat="1"/>
-    <w:lsdException w:name="Intense Reference" w:uiPriority="32" w:semiHidden="0" w:unhideWhenUsed="0" w:qFormat="1"/>
-    <w:lsdException w:name="Book Title" w:uiPriority="33" w:semiHidden="0" w:unhideWhenUsed="0" w:qFormat="1"/>
-    <w:lsdException w:name="Bibliography" w:uiPriority="37"/>
-    <w:lsdException w:name="TOC Heading" w:uiPriority="39" w:qFormat="1"/>
-  </w:latentStyles>
-  <w:style w:type="paragraph" w:styleId="Normal" w:default="1">
-    <w:name w:val="Normal"/>
-    <w:qFormat/>
-    <w:rsid w:val="003F2B55"/>
-  </w:style>
-  <w:style w:type="character" w:styleId="DefaultParagraphFont" w:default="1">
-    <w:name w:val="Default Paragraph Font"/>
-    <w:uiPriority w:val="1"/>
-    <w:semiHidden/>
-    <w:unhideWhenUsed/>
-  </w:style>
-  <w:style w:type="table" w:styleId="TableNormal" w:default="1">
-    <w:name w:val="Normal Table"/>
-    <w:uiPriority w:val="99"/>
-    <w:semiHidden/>
-    <w:unhideWhenUsed/>
-    <w:tblPr>
-      <w:tblInd w:w="0" w:type="dxa"/>
-      <w:tblCellMar>
-        <w:top w:w="0" w:type="dxa"/>
-        <w:left w:w="108" w:type="dxa"/>
-        <w:bottom w:w="0" w:type="dxa"/>
-        <w:right w:w="108" w:type="dxa"/>
-      </w:tblCellMar>
-    </w:tblPr>
-  </w:style>
-  <w:style w:type="numbering" w:styleId="NoList" w:default="1">
-    <w:name w:val="No List"/>
-    <w:uiPriority w:val="99"/>
-    <w:semiHidden/>
-    <w:unhideWhenUsed/>
-  </w:style>
-  <w:style w:type="paragraph" w:styleId="ListParagraph">
-    <w:name w:val="List Paragraph"/>
-    <w:basedOn w:val="Normal"/>
-    <w:uiPriority w:val="34"/>
-    <w:qFormat/>
-    <w:rsid w:val="0002436A"/>
-    <w:pPr>
-      <w:ind w:left="720"/>
-      <w:contextualSpacing/>
-    </w:pPr>
-  </w:style>
-  <w:style w:type="paragraph" w:styleId="BalloonText">
-    <w:name w:val="Balloon Text"/>
-    <w:basedOn w:val="Normal"/>
-    <w:link w:val="BalloonTextChar"/>
-    <w:uiPriority w:val="99"/>
-    <w:semiHidden/>
-    <w:unhideWhenUsed/>
-    <w:rsid w:val="007D5C53"/>
-    <w:pPr>
-      <w:spacing w:after="0" w:line="240" w:lineRule="auto"/>
-    </w:pPr>
-    <w:rPr>
-      <w:rFonts w:ascii="Tahoma" w:hAnsi="Tahoma" w:cs="Tahoma"/>
-      <w:sz w:val="16"/>
-      <w:szCs w:val="16"/>
-    </w:rPr>
-  </w:style>
-  <w:style w:type="character" w:styleId="BalloonTextChar" w:customStyle="1">
-    <w:name w:val="Balloon Text Char"/>
-    <w:basedOn w:val="DefaultParagraphFont"/>
-    <w:link w:val="BalloonText"/>
-    <w:uiPriority w:val="99"/>
-    <w:semiHidden/>
-    <w:rsid w:val="007D5C53"/>
-    <w:rPr>
-      <w:rFonts w:ascii="Tahoma" w:hAnsi="Tahoma" w:cs="Tahoma"/>
-      <w:sz w:val="16"/>
-      <w:szCs w:val="16"/>
-    </w:rPr>
-  </w:style>
-  <w:style w:type="table" w:styleId="TableGrid">
-    <w:name w:val="Table Grid"/>
-    <w:basedOn w:val="TableNormal"/>
-    <w:uiPriority w:val="59"/>
-    <w:rsid w:val="008F70B3"/>
-    <w:pPr>
-      <w:spacing w:after="0" w:line="240" w:lineRule="auto"/>
-    </w:pPr>
-    <w:tblPr>
-      <w:tblBorders>
-        <w:top w:val="single" w:color="auto" w:sz="4" w:space="0"/>
-        <w:left w:val="single" w:color="auto" w:sz="4" w:space="0"/>
-        <w:bottom w:val="single" w:color="auto" w:sz="4" w:space="0"/>
-        <w:right w:val="single" w:color="auto" w:sz="4" w:space="0"/>
-        <w:insideH w:val="single" w:color="auto" w:sz="4" w:space="0"/>
-        <w:insideV w:val="single" w:color="auto" w:sz="4" w:space="0"/>
-      </w:tblBorders>
-    </w:tblPr>
-  </w:style>
-  <w:style w:type="paragraph" w:styleId="Header">
-    <w:name w:val="header"/>
-    <w:basedOn w:val="Normal"/>
-    <w:link w:val="HeaderChar"/>
-    <w:uiPriority w:val="99"/>
-    <w:unhideWhenUsed/>
-    <w:rsid w:val="009F7BE6"/>
-    <w:pPr>
-      <w:tabs>
-        <w:tab w:val="center" w:pos="4320"/>
-        <w:tab w:val="right" w:pos="8640"/>
-      </w:tabs>
-      <w:spacing w:after="0" w:line="240" w:lineRule="auto"/>
-    </w:pPr>
-  </w:style>
-  <w:style w:type="character" w:styleId="HeaderChar" w:customStyle="1">
-    <w:name w:val="Header Char"/>
-    <w:basedOn w:val="DefaultParagraphFont"/>
-    <w:link w:val="Header"/>
-    <w:uiPriority w:val="99"/>
-    <w:rsid w:val="009F7BE6"/>
-  </w:style>
-  <w:style w:type="paragraph" w:styleId="Footer">
-    <w:name w:val="footer"/>
-    <w:basedOn w:val="Normal"/>
-    <w:link w:val="FooterChar"/>
-    <w:uiPriority w:val="99"/>
-    <w:unhideWhenUsed/>
-    <w:rsid w:val="009F7BE6"/>
-    <w:pPr>
-      <w:tabs>
-        <w:tab w:val="center" w:pos="4320"/>
-        <w:tab w:val="right" w:pos="8640"/>
-      </w:tabs>
-      <w:spacing w:after="0" w:line="240" w:lineRule="auto"/>
-    </w:pPr>
-  </w:style>
-  <w:style w:type="character" w:styleId="FooterChar" w:customStyle="1">
-    <w:name w:val="Footer Char"/>
-    <w:basedOn w:val="DefaultParagraphFont"/>
-    <w:link w:val="Footer"/>
-    <w:uiPriority w:val="99"/>
-    <w:rsid w:val="009F7BE6"/>
-  </w:style>
-</w:styles>
-</file>
-
-<file path=word/stylesWithEffects.xml><?xml version="1.0" encoding="utf-8"?>
-<w:styles xmlns:wpc="http://schemas.microsoft.com/office/word/2010/wordprocessingCanvas" xmlns:mc="http://schemas.openxmlformats.org/markup-compatibility/2006" xmlns:o="urn:schemas-microsoft-com:office:office" xmlns:r="http://schemas.openxmlformats.org/officeDocument/2006/relationships" xmlns:m="http://schemas.openxmlformats.org/officeDocument/2006/math" xmlns:v="urn:schemas-microsoft-com:vml" xmlns:wp14="http://schemas.microsoft.com/office/word/2010/wordprocessingDrawing" xmlns:wp="http://schemas.openxmlformats.org/drawingml/2006/wordprocessingDrawing" xmlns:w10="urn:schemas-microsoft-com:office:word" xmlns:w="http://schemas.openxmlformats.org/wordprocessingml/2006/main" xmlns:w14="http://schemas.microsoft.com/office/word/2010/wordml" xmlns:wpg="http://schemas.microsoft.com/office/word/2010/wordprocessingGroup" xmlns:wpi="http://schemas.microsoft.com/office/word/2010/wordprocessingInk" xmlns:wne="http://schemas.microsoft.com/office/word/2006/wordml" xmlns:wps="http://schemas.microsoft.com/office/word/2010/wordprocessingShape" mc:Ignorable="w14 wp14">
+<w:styles xmlns:mc="http://schemas.openxmlformats.org/markup-compatibility/2006" xmlns:r="http://schemas.openxmlformats.org/officeDocument/2006/relationships" xmlns:w="http://schemas.openxmlformats.org/wordprocessingml/2006/main" xmlns:w14="http://schemas.microsoft.com/office/word/2010/wordml" xmlns:w15="http://schemas.microsoft.com/office/word/2012/wordml" xmlns:w16cid="http://schemas.microsoft.com/office/word/2016/wordml/cid" xmlns:w16se="http://schemas.microsoft.com/office/word/2015/wordml/symex" mc:Ignorable="w14 w15 w16se w16cid">
   <w:docDefaults>
     <w:rPrDefault>
       <w:rPr>
@@ -5955,144 +5438,382 @@
       </w:pPr>
     </w:pPrDefault>
   </w:docDefaults>
-  <w:latentStyles w:defLockedState="0" w:defUIPriority="99" w:defSemiHidden="1" w:defUnhideWhenUsed="1" w:defQFormat="0" w:count="267">
-    <w:lsdException w:name="Normal" w:semiHidden="0" w:uiPriority="0" w:unhideWhenUsed="0" w:qFormat="1"/>
-    <w:lsdException w:name="heading 1" w:semiHidden="0" w:uiPriority="9" w:unhideWhenUsed="0" w:qFormat="1"/>
-    <w:lsdException w:name="heading 2" w:uiPriority="9" w:qFormat="1"/>
-    <w:lsdException w:name="heading 3" w:uiPriority="9" w:qFormat="1"/>
-    <w:lsdException w:name="heading 4" w:uiPriority="9" w:qFormat="1"/>
-    <w:lsdException w:name="heading 5" w:uiPriority="9" w:qFormat="1"/>
-    <w:lsdException w:name="heading 6" w:uiPriority="9" w:qFormat="1"/>
-    <w:lsdException w:name="heading 7" w:uiPriority="9" w:qFormat="1"/>
-    <w:lsdException w:name="heading 8" w:uiPriority="9" w:qFormat="1"/>
-    <w:lsdException w:name="heading 9" w:uiPriority="9" w:qFormat="1"/>
-    <w:lsdException w:name="toc 1" w:uiPriority="39"/>
-    <w:lsdException w:name="toc 2" w:uiPriority="39"/>
-    <w:lsdException w:name="toc 3" w:uiPriority="39"/>
-    <w:lsdException w:name="toc 4" w:uiPriority="39"/>
-    <w:lsdException w:name="toc 5" w:uiPriority="39"/>
-    <w:lsdException w:name="toc 6" w:uiPriority="39"/>
-    <w:lsdException w:name="toc 7" w:uiPriority="39"/>
-    <w:lsdException w:name="toc 8" w:uiPriority="39"/>
-    <w:lsdException w:name="toc 9" w:uiPriority="39"/>
-    <w:lsdException w:name="caption" w:uiPriority="35" w:qFormat="1"/>
-    <w:lsdException w:name="Title" w:semiHidden="0" w:uiPriority="10" w:unhideWhenUsed="0" w:qFormat="1"/>
-    <w:lsdException w:name="Default Paragraph Font" w:uiPriority="1"/>
-    <w:lsdException w:name="Subtitle" w:semiHidden="0" w:uiPriority="11" w:unhideWhenUsed="0" w:qFormat="1"/>
-    <w:lsdException w:name="Strong" w:semiHidden="0" w:uiPriority="22" w:unhideWhenUsed="0" w:qFormat="1"/>
-    <w:lsdException w:name="Emphasis" w:semiHidden="0" w:uiPriority="20" w:unhideWhenUsed="0" w:qFormat="1"/>
-    <w:lsdException w:name="Table Grid" w:uiPriority="59"/>
-    <w:lsdException w:name="Placeholder Text" w:unhideWhenUsed="0"/>
-    <w:lsdException w:name="No Spacing" w:semiHidden="0" w:uiPriority="1" w:unhideWhenUsed="0" w:qFormat="1"/>
-    <w:lsdException w:name="Light Shading" w:semiHidden="0" w:uiPriority="60" w:unhideWhenUsed="0"/>
-    <w:lsdException w:name="Light List" w:semiHidden="0" w:uiPriority="61" w:unhideWhenUsed="0"/>
-    <w:lsdException w:name="Light Grid" w:semiHidden="0" w:uiPriority="62" w:unhideWhenUsed="0"/>
-    <w:lsdException w:name="Medium Shading 1" w:semiHidden="0" w:uiPriority="63" w:unhideWhenUsed="0"/>
-    <w:lsdException w:name="Medium Shading 2" w:semiHidden="0" w:uiPriority="64" w:unhideWhenUsed="0"/>
-    <w:lsdException w:name="Medium List 1" w:semiHidden="0" w:uiPriority="65" w:unhideWhenUsed="0"/>
-    <w:lsdException w:name="Medium List 2" w:semiHidden="0" w:uiPriority="66" w:unhideWhenUsed="0"/>
-    <w:lsdException w:name="Medium Grid 1" w:semiHidden="0" w:uiPriority="67" w:unhideWhenUsed="0"/>
-    <w:lsdException w:name="Medium Grid 2" w:semiHidden="0" w:uiPriority="68" w:unhideWhenUsed="0"/>
-    <w:lsdException w:name="Medium Grid 3" w:semiHidden="0" w:uiPriority="69" w:unhideWhenUsed="0"/>
-    <w:lsdException w:name="Dark List" w:semiHidden="0" w:uiPriority="70" w:unhideWhenUsed="0"/>
-    <w:lsdException w:name="Colorful Shading" w:semiHidden="0" w:uiPriority="71" w:unhideWhenUsed="0"/>
-    <w:lsdException w:name="Colorful List" w:semiHidden="0" w:uiPriority="72" w:unhideWhenUsed="0"/>
-    <w:lsdException w:name="Colorful Grid" w:semiHidden="0" w:uiPriority="73" w:unhideWhenUsed="0"/>
-    <w:lsdException w:name="Light Shading Accent 1" w:semiHidden="0" w:uiPriority="60" w:unhideWhenUsed="0"/>
-    <w:lsdException w:name="Light List Accent 1" w:semiHidden="0" w:uiPriority="61" w:unhideWhenUsed="0"/>
-    <w:lsdException w:name="Light Grid Accent 1" w:semiHidden="0" w:uiPriority="62" w:unhideWhenUsed="0"/>
-    <w:lsdException w:name="Medium Shading 1 Accent 1" w:semiHidden="0" w:uiPriority="63" w:unhideWhenUsed="0"/>
-    <w:lsdException w:name="Medium Shading 2 Accent 1" w:semiHidden="0" w:uiPriority="64" w:unhideWhenUsed="0"/>
-    <w:lsdException w:name="Medium List 1 Accent 1" w:semiHidden="0" w:uiPriority="65" w:unhideWhenUsed="0"/>
-    <w:lsdException w:name="Revision" w:unhideWhenUsed="0"/>
-    <w:lsdException w:name="List Paragraph" w:semiHidden="0" w:uiPriority="34" w:unhideWhenUsed="0" w:qFormat="1"/>
-    <w:lsdException w:name="Quote" w:semiHidden="0" w:uiPriority="29" w:unhideWhenUsed="0" w:qFormat="1"/>
-    <w:lsdException w:name="Intense Quote" w:semiHidden="0" w:uiPriority="30" w:unhideWhenUsed="0" w:qFormat="1"/>
-    <w:lsdException w:name="Medium List 2 Accent 1" w:semiHidden="0" w:uiPriority="66" w:unhideWhenUsed="0"/>
-    <w:lsdException w:name="Medium Grid 1 Accent 1" w:semiHidden="0" w:uiPriority="67" w:unhideWhenUsed="0"/>
-    <w:lsdException w:name="Medium Grid 2 Accent 1" w:semiHidden="0" w:uiPriority="68" w:unhideWhenUsed="0"/>
-    <w:lsdException w:name="Medium Grid 3 Accent 1" w:semiHidden="0" w:uiPriority="69" w:unhideWhenUsed="0"/>
-    <w:lsdException w:name="Dark List Accent 1" w:semiHidden="0" w:uiPriority="70" w:unhideWhenUsed="0"/>
-    <w:lsdException w:name="Colorful Shading Accent 1" w:semiHidden="0" w:uiPriority="71" w:unhideWhenUsed="0"/>
-    <w:lsdException w:name="Colorful List Accent 1" w:semiHidden="0" w:uiPriority="72" w:unhideWhenUsed="0"/>
-    <w:lsdException w:name="Colorful Grid Accent 1" w:semiHidden="0" w:uiPriority="73" w:unhideWhenUsed="0"/>
-    <w:lsdException w:name="Light Shading Accent 2" w:semiHidden="0" w:uiPriority="60" w:unhideWhenUsed="0"/>
-    <w:lsdException w:name="Light List Accent 2" w:semiHidden="0" w:uiPriority="61" w:unhideWhenUsed="0"/>
-    <w:lsdException w:name="Light Grid Accent 2" w:semiHidden="0" w:uiPriority="62" w:unhideWhenUsed="0"/>
-    <w:lsdException w:name="Medium Shading 1 Accent 2" w:semiHidden="0" w:uiPriority="63" w:unhideWhenUsed="0"/>
-    <w:lsdException w:name="Medium Shading 2 Accent 2" w:semiHidden="0" w:uiPriority="64" w:unhideWhenUsed="0"/>
-    <w:lsdException w:name="Medium List 1 Accent 2" w:semiHidden="0" w:uiPriority="65" w:unhideWhenUsed="0"/>
-    <w:lsdException w:name="Medium List 2 Accent 2" w:semiHidden="0" w:uiPriority="66" w:unhideWhenUsed="0"/>
-    <w:lsdException w:name="Medium Grid 1 Accent 2" w:semiHidden="0" w:uiPriority="67" w:unhideWhenUsed="0"/>
-    <w:lsdException w:name="Medium Grid 2 Accent 2" w:semiHidden="0" w:uiPriority="68" w:unhideWhenUsed="0"/>
-    <w:lsdException w:name="Medium Grid 3 Accent 2" w:semiHidden="0" w:uiPriority="69" w:unhideWhenUsed="0"/>
-    <w:lsdException w:name="Dark List Accent 2" w:semiHidden="0" w:uiPriority="70" w:unhideWhenUsed="0"/>
-    <w:lsdException w:name="Colorful Shading Accent 2" w:semiHidden="0" w:uiPriority="71" w:unhideWhenUsed="0"/>
-    <w:lsdException w:name="Colorful List Accent 2" w:semiHidden="0" w:uiPriority="72" w:unhideWhenUsed="0"/>
-    <w:lsdException w:name="Colorful Grid Accent 2" w:semiHidden="0" w:uiPriority="73" w:unhideWhenUsed="0"/>
-    <w:lsdException w:name="Light Shading Accent 3" w:semiHidden="0" w:uiPriority="60" w:unhideWhenUsed="0"/>
-    <w:lsdException w:name="Light List Accent 3" w:semiHidden="0" w:uiPriority="61" w:unhideWhenUsed="0"/>
-    <w:lsdException w:name="Light Grid Accent 3" w:semiHidden="0" w:uiPriority="62" w:unhideWhenUsed="0"/>
-    <w:lsdException w:name="Medium Shading 1 Accent 3" w:semiHidden="0" w:uiPriority="63" w:unhideWhenUsed="0"/>
-    <w:lsdException w:name="Medium Shading 2 Accent 3" w:semiHidden="0" w:uiPriority="64" w:unhideWhenUsed="0"/>
-    <w:lsdException w:name="Medium List 1 Accent 3" w:semiHidden="0" w:uiPriority="65" w:unhideWhenUsed="0"/>
-    <w:lsdException w:name="Medium List 2 Accent 3" w:semiHidden="0" w:uiPriority="66" w:unhideWhenUsed="0"/>
-    <w:lsdException w:name="Medium Grid 1 Accent 3" w:semiHidden="0" w:uiPriority="67" w:unhideWhenUsed="0"/>
-    <w:lsdException w:name="Medium Grid 2 Accent 3" w:semiHidden="0" w:uiPriority="68" w:unhideWhenUsed="0"/>
-    <w:lsdException w:name="Medium Grid 3 Accent 3" w:semiHidden="0" w:uiPriority="69" w:unhideWhenUsed="0"/>
-    <w:lsdException w:name="Dark List Accent 3" w:semiHidden="0" w:uiPriority="70" w:unhideWhenUsed="0"/>
-    <w:lsdException w:name="Colorful Shading Accent 3" w:semiHidden="0" w:uiPriority="71" w:unhideWhenUsed="0"/>
-    <w:lsdException w:name="Colorful List Accent 3" w:semiHidden="0" w:uiPriority="72" w:unhideWhenUsed="0"/>
-    <w:lsdException w:name="Colorful Grid Accent 3" w:semiHidden="0" w:uiPriority="73" w:unhideWhenUsed="0"/>
-    <w:lsdException w:name="Light Shading Accent 4" w:semiHidden="0" w:uiPriority="60" w:unhideWhenUsed="0"/>
-    <w:lsdException w:name="Light List Accent 4" w:semiHidden="0" w:uiPriority="61" w:unhideWhenUsed="0"/>
-    <w:lsdException w:name="Light Grid Accent 4" w:semiHidden="0" w:uiPriority="62" w:unhideWhenUsed="0"/>
-    <w:lsdException w:name="Medium Shading 1 Accent 4" w:semiHidden="0" w:uiPriority="63" w:unhideWhenUsed="0"/>
-    <w:lsdException w:name="Medium Shading 2 Accent 4" w:semiHidden="0" w:uiPriority="64" w:unhideWhenUsed="0"/>
-    <w:lsdException w:name="Medium List 1 Accent 4" w:semiHidden="0" w:uiPriority="65" w:unhideWhenUsed="0"/>
-    <w:lsdException w:name="Medium List 2 Accent 4" w:semiHidden="0" w:uiPriority="66" w:unhideWhenUsed="0"/>
-    <w:lsdException w:name="Medium Grid 1 Accent 4" w:semiHidden="0" w:uiPriority="67" w:unhideWhenUsed="0"/>
-    <w:lsdException w:name="Medium Grid 2 Accent 4" w:semiHidden="0" w:uiPriority="68" w:unhideWhenUsed="0"/>
-    <w:lsdException w:name="Medium Grid 3 Accent 4" w:semiHidden="0" w:uiPriority="69" w:unhideWhenUsed="0"/>
-    <w:lsdException w:name="Dark List Accent 4" w:semiHidden="0" w:uiPriority="70" w:unhideWhenUsed="0"/>
-    <w:lsdException w:name="Colorful Shading Accent 4" w:semiHidden="0" w:uiPriority="71" w:unhideWhenUsed="0"/>
-    <w:lsdException w:name="Colorful List Accent 4" w:semiHidden="0" w:uiPriority="72" w:unhideWhenUsed="0"/>
-    <w:lsdException w:name="Colorful Grid Accent 4" w:semiHidden="0" w:uiPriority="73" w:unhideWhenUsed="0"/>
-    <w:lsdException w:name="Light Shading Accent 5" w:semiHidden="0" w:uiPriority="60" w:unhideWhenUsed="0"/>
-    <w:lsdException w:name="Light List Accent 5" w:semiHidden="0" w:uiPriority="61" w:unhideWhenUsed="0"/>
-    <w:lsdException w:name="Light Grid Accent 5" w:semiHidden="0" w:uiPriority="62" w:unhideWhenUsed="0"/>
-    <w:lsdException w:name="Medium Shading 1 Accent 5" w:semiHidden="0" w:uiPriority="63" w:unhideWhenUsed="0"/>
-    <w:lsdException w:name="Medium Shading 2 Accent 5" w:semiHidden="0" w:uiPriority="64" w:unhideWhenUsed="0"/>
-    <w:lsdException w:name="Medium List 1 Accent 5" w:semiHidden="0" w:uiPriority="65" w:unhideWhenUsed="0"/>
-    <w:lsdException w:name="Medium List 2 Accent 5" w:semiHidden="0" w:uiPriority="66" w:unhideWhenUsed="0"/>
-    <w:lsdException w:name="Medium Grid 1 Accent 5" w:semiHidden="0" w:uiPriority="67" w:unhideWhenUsed="0"/>
-    <w:lsdException w:name="Medium Grid 2 Accent 5" w:semiHidden="0" w:uiPriority="68" w:unhideWhenUsed="0"/>
-    <w:lsdException w:name="Medium Grid 3 Accent 5" w:semiHidden="0" w:uiPriority="69" w:unhideWhenUsed="0"/>
-    <w:lsdException w:name="Dark List Accent 5" w:semiHidden="0" w:uiPriority="70" w:unhideWhenUsed="0"/>
-    <w:lsdException w:name="Colorful Shading Accent 5" w:semiHidden="0" w:uiPriority="71" w:unhideWhenUsed="0"/>
-    <w:lsdException w:name="Colorful List Accent 5" w:semiHidden="0" w:uiPriority="72" w:unhideWhenUsed="0"/>
-    <w:lsdException w:name="Colorful Grid Accent 5" w:semiHidden="0" w:uiPriority="73" w:unhideWhenUsed="0"/>
-    <w:lsdException w:name="Light Shading Accent 6" w:semiHidden="0" w:uiPriority="60" w:unhideWhenUsed="0"/>
-    <w:lsdException w:name="Light List Accent 6" w:semiHidden="0" w:uiPriority="61" w:unhideWhenUsed="0"/>
-    <w:lsdException w:name="Light Grid Accent 6" w:semiHidden="0" w:uiPriority="62" w:unhideWhenUsed="0"/>
-    <w:lsdException w:name="Medium Shading 1 Accent 6" w:semiHidden="0" w:uiPriority="63" w:unhideWhenUsed="0"/>
-    <w:lsdException w:name="Medium Shading 2 Accent 6" w:semiHidden="0" w:uiPriority="64" w:unhideWhenUsed="0"/>
-    <w:lsdException w:name="Medium List 1 Accent 6" w:semiHidden="0" w:uiPriority="65" w:unhideWhenUsed="0"/>
-    <w:lsdException w:name="Medium List 2 Accent 6" w:semiHidden="0" w:uiPriority="66" w:unhideWhenUsed="0"/>
-    <w:lsdException w:name="Medium Grid 1 Accent 6" w:semiHidden="0" w:uiPriority="67" w:unhideWhenUsed="0"/>
-    <w:lsdException w:name="Medium Grid 2 Accent 6" w:semiHidden="0" w:uiPriority="68" w:unhideWhenUsed="0"/>
-    <w:lsdException w:name="Medium Grid 3 Accent 6" w:semiHidden="0" w:uiPriority="69" w:unhideWhenUsed="0"/>
-    <w:lsdException w:name="Dark List Accent 6" w:semiHidden="0" w:uiPriority="70" w:unhideWhenUsed="0"/>
-    <w:lsdException w:name="Colorful Shading Accent 6" w:semiHidden="0" w:uiPriority="71" w:unhideWhenUsed="0"/>
-    <w:lsdException w:name="Colorful List Accent 6" w:semiHidden="0" w:uiPriority="72" w:unhideWhenUsed="0"/>
-    <w:lsdException w:name="Colorful Grid Accent 6" w:semiHidden="0" w:uiPriority="73" w:unhideWhenUsed="0"/>
-    <w:lsdException w:name="Subtle Emphasis" w:semiHidden="0" w:uiPriority="19" w:unhideWhenUsed="0" w:qFormat="1"/>
-    <w:lsdException w:name="Intense Emphasis" w:semiHidden="0" w:uiPriority="21" w:unhideWhenUsed="0" w:qFormat="1"/>
-    <w:lsdException w:name="Subtle Reference" w:semiHidden="0" w:uiPriority="31" w:unhideWhenUsed="0" w:qFormat="1"/>
-    <w:lsdException w:name="Intense Reference" w:semiHidden="0" w:uiPriority="32" w:unhideWhenUsed="0" w:qFormat="1"/>
-    <w:lsdException w:name="Book Title" w:semiHidden="0" w:uiPriority="33" w:unhideWhenUsed="0" w:qFormat="1"/>
-    <w:lsdException w:name="Bibliography" w:uiPriority="37"/>
-    <w:lsdException w:name="TOC Heading" w:uiPriority="39" w:qFormat="1"/>
+  <w:latentStyles w:defLockedState="0" w:defUIPriority="99" w:defSemiHidden="0" w:defUnhideWhenUsed="0" w:defQFormat="0" w:count="375">
+    <w:lsdException w:name="Normal" w:uiPriority="0" w:qFormat="1"/>
+    <w:lsdException w:name="heading 1" w:uiPriority="9" w:qFormat="1"/>
+    <w:lsdException w:name="heading 2" w:semiHidden="1" w:uiPriority="9" w:unhideWhenUsed="1" w:qFormat="1"/>
+    <w:lsdException w:name="heading 3" w:semiHidden="1" w:uiPriority="9" w:unhideWhenUsed="1" w:qFormat="1"/>
+    <w:lsdException w:name="heading 4" w:semiHidden="1" w:uiPriority="9" w:unhideWhenUsed="1" w:qFormat="1"/>
+    <w:lsdException w:name="heading 5" w:semiHidden="1" w:uiPriority="9" w:unhideWhenUsed="1" w:qFormat="1"/>
+    <w:lsdException w:name="heading 6" w:semiHidden="1" w:uiPriority="9" w:unhideWhenUsed="1" w:qFormat="1"/>
+    <w:lsdException w:name="heading 7" w:semiHidden="1" w:uiPriority="9" w:unhideWhenUsed="1" w:qFormat="1"/>
+    <w:lsdException w:name="heading 8" w:semiHidden="1" w:uiPriority="9" w:unhideWhenUsed="1" w:qFormat="1"/>
+    <w:lsdException w:name="heading 9" w:semiHidden="1" w:uiPriority="9" w:unhideWhenUsed="1" w:qFormat="1"/>
+    <w:lsdException w:name="index 1" w:semiHidden="1" w:unhideWhenUsed="1"/>
+    <w:lsdException w:name="index 2" w:semiHidden="1" w:unhideWhenUsed="1"/>
+    <w:lsdException w:name="index 3" w:semiHidden="1" w:unhideWhenUsed="1"/>
+    <w:lsdException w:name="index 4" w:semiHidden="1" w:unhideWhenUsed="1"/>
+    <w:lsdException w:name="index 5" w:semiHidden="1" w:unhideWhenUsed="1"/>
+    <w:lsdException w:name="index 6" w:semiHidden="1" w:unhideWhenUsed="1"/>
+    <w:lsdException w:name="index 7" w:semiHidden="1" w:unhideWhenUsed="1"/>
+    <w:lsdException w:name="index 8" w:semiHidden="1" w:unhideWhenUsed="1"/>
+    <w:lsdException w:name="index 9" w:semiHidden="1" w:unhideWhenUsed="1"/>
+    <w:lsdException w:name="toc 1" w:semiHidden="1" w:uiPriority="39" w:unhideWhenUsed="1"/>
+    <w:lsdException w:name="toc 2" w:semiHidden="1" w:uiPriority="39" w:unhideWhenUsed="1"/>
+    <w:lsdException w:name="toc 3" w:semiHidden="1" w:uiPriority="39" w:unhideWhenUsed="1"/>
+    <w:lsdException w:name="toc 4" w:semiHidden="1" w:uiPriority="39" w:unhideWhenUsed="1"/>
+    <w:lsdException w:name="toc 5" w:semiHidden="1" w:uiPriority="39" w:unhideWhenUsed="1"/>
+    <w:lsdException w:name="toc 6" w:semiHidden="1" w:uiPriority="39" w:unhideWhenUsed="1"/>
+    <w:lsdException w:name="toc 7" w:semiHidden="1" w:uiPriority="39" w:unhideWhenUsed="1"/>
+    <w:lsdException w:name="toc 8" w:semiHidden="1" w:uiPriority="39" w:unhideWhenUsed="1"/>
+    <w:lsdException w:name="toc 9" w:semiHidden="1" w:uiPriority="39" w:unhideWhenUsed="1"/>
+    <w:lsdException w:name="Normal Indent" w:semiHidden="1" w:unhideWhenUsed="1"/>
+    <w:lsdException w:name="footnote text" w:semiHidden="1" w:unhideWhenUsed="1"/>
+    <w:lsdException w:name="annotation text" w:semiHidden="1" w:unhideWhenUsed="1"/>
+    <w:lsdException w:name="header" w:semiHidden="1" w:unhideWhenUsed="1"/>
+    <w:lsdException w:name="footer" w:semiHidden="1" w:unhideWhenUsed="1"/>
+    <w:lsdException w:name="index heading" w:semiHidden="1" w:unhideWhenUsed="1"/>
+    <w:lsdException w:name="caption" w:semiHidden="1" w:uiPriority="35" w:unhideWhenUsed="1" w:qFormat="1"/>
+    <w:lsdException w:name="table of figures" w:semiHidden="1" w:unhideWhenUsed="1"/>
+    <w:lsdException w:name="envelope address" w:semiHidden="1" w:unhideWhenUsed="1"/>
+    <w:lsdException w:name="envelope return" w:semiHidden="1" w:unhideWhenUsed="1"/>
+    <w:lsdException w:name="footnote reference" w:semiHidden="1" w:unhideWhenUsed="1"/>
+    <w:lsdException w:name="annotation reference" w:semiHidden="1" w:unhideWhenUsed="1"/>
+    <w:lsdException w:name="line number" w:semiHidden="1" w:unhideWhenUsed="1"/>
+    <w:lsdException w:name="page number" w:semiHidden="1" w:unhideWhenUsed="1"/>
+    <w:lsdException w:name="endnote reference" w:semiHidden="1" w:unhideWhenUsed="1"/>
+    <w:lsdException w:name="endnote text" w:semiHidden="1" w:unhideWhenUsed="1"/>
+    <w:lsdException w:name="table of authorities" w:semiHidden="1" w:unhideWhenUsed="1"/>
+    <w:lsdException w:name="macro" w:semiHidden="1" w:unhideWhenUsed="1"/>
+    <w:lsdException w:name="toa heading" w:semiHidden="1" w:unhideWhenUsed="1"/>
+    <w:lsdException w:name="List" w:semiHidden="1" w:unhideWhenUsed="1"/>
+    <w:lsdException w:name="List Bullet" w:semiHidden="1" w:unhideWhenUsed="1"/>
+    <w:lsdException w:name="List Number" w:semiHidden="1" w:unhideWhenUsed="1"/>
+    <w:lsdException w:name="List 2" w:semiHidden="1" w:unhideWhenUsed="1"/>
+    <w:lsdException w:name="List 3" w:semiHidden="1" w:unhideWhenUsed="1"/>
+    <w:lsdException w:name="List 4" w:semiHidden="1" w:unhideWhenUsed="1"/>
+    <w:lsdException w:name="List 5" w:semiHidden="1" w:unhideWhenUsed="1"/>
+    <w:lsdException w:name="List Bullet 2" w:semiHidden="1" w:unhideWhenUsed="1"/>
+    <w:lsdException w:name="List Bullet 3" w:semiHidden="1" w:unhideWhenUsed="1"/>
+    <w:lsdException w:name="List Bullet 4" w:semiHidden="1" w:unhideWhenUsed="1"/>
+    <w:lsdException w:name="List Bullet 5" w:semiHidden="1" w:unhideWhenUsed="1"/>
+    <w:lsdException w:name="List Number 2" w:semiHidden="1" w:unhideWhenUsed="1"/>
+    <w:lsdException w:name="List Number 3" w:semiHidden="1" w:unhideWhenUsed="1"/>
+    <w:lsdException w:name="List Number 4" w:semiHidden="1" w:unhideWhenUsed="1"/>
+    <w:lsdException w:name="List Number 5" w:semiHidden="1" w:unhideWhenUsed="1"/>
+    <w:lsdException w:name="Title" w:uiPriority="10" w:qFormat="1"/>
+    <w:lsdException w:name="Closing" w:semiHidden="1" w:unhideWhenUsed="1"/>
+    <w:lsdException w:name="Signature" w:semiHidden="1" w:unhideWhenUsed="1"/>
+    <w:lsdException w:name="Default Paragraph Font" w:semiHidden="1" w:uiPriority="1" w:unhideWhenUsed="1"/>
+    <w:lsdException w:name="Body Text" w:semiHidden="1" w:unhideWhenUsed="1"/>
+    <w:lsdException w:name="Body Text Indent" w:semiHidden="1" w:unhideWhenUsed="1"/>
+    <w:lsdException w:name="List Continue" w:semiHidden="1" w:unhideWhenUsed="1"/>
+    <w:lsdException w:name="List Continue 2" w:semiHidden="1" w:unhideWhenUsed="1"/>
+    <w:lsdException w:name="List Continue 3" w:semiHidden="1" w:unhideWhenUsed="1"/>
+    <w:lsdException w:name="List Continue 4" w:semiHidden="1" w:unhideWhenUsed="1"/>
+    <w:lsdException w:name="List Continue 5" w:semiHidden="1" w:unhideWhenUsed="1"/>
+    <w:lsdException w:name="Message Header" w:semiHidden="1" w:unhideWhenUsed="1"/>
+    <w:lsdException w:name="Subtitle" w:uiPriority="11" w:qFormat="1"/>
+    <w:lsdException w:name="Salutation" w:semiHidden="1" w:unhideWhenUsed="1"/>
+    <w:lsdException w:name="Date" w:semiHidden="1" w:unhideWhenUsed="1"/>
+    <w:lsdException w:name="Body Text First Indent" w:semiHidden="1" w:unhideWhenUsed="1"/>
+    <w:lsdException w:name="Body Text First Indent 2" w:semiHidden="1" w:unhideWhenUsed="1"/>
+    <w:lsdException w:name="Note Heading" w:semiHidden="1" w:unhideWhenUsed="1"/>
+    <w:lsdException w:name="Body Text 2" w:semiHidden="1" w:unhideWhenUsed="1"/>
+    <w:lsdException w:name="Body Text 3" w:semiHidden="1" w:unhideWhenUsed="1"/>
+    <w:lsdException w:name="Body Text Indent 2" w:semiHidden="1" w:unhideWhenUsed="1"/>
+    <w:lsdException w:name="Body Text Indent 3" w:semiHidden="1" w:unhideWhenUsed="1"/>
+    <w:lsdException w:name="Block Text" w:semiHidden="1" w:unhideWhenUsed="1"/>
+    <w:lsdException w:name="Hyperlink" w:semiHidden="1" w:unhideWhenUsed="1"/>
+    <w:lsdException w:name="FollowedHyperlink" w:semiHidden="1" w:unhideWhenUsed="1"/>
+    <w:lsdException w:name="Strong" w:uiPriority="22" w:qFormat="1"/>
+    <w:lsdException w:name="Emphasis" w:uiPriority="20" w:qFormat="1"/>
+    <w:lsdException w:name="Document Map" w:semiHidden="1" w:unhideWhenUsed="1"/>
+    <w:lsdException w:name="Plain Text" w:semiHidden="1" w:unhideWhenUsed="1"/>
+    <w:lsdException w:name="E-mail Signature" w:semiHidden="1" w:unhideWhenUsed="1"/>
+    <w:lsdException w:name="HTML Top of Form" w:semiHidden="1" w:unhideWhenUsed="1"/>
+    <w:lsdException w:name="HTML Bottom of Form" w:semiHidden="1" w:unhideWhenUsed="1"/>
+    <w:lsdException w:name="Normal (Web)" w:semiHidden="1" w:unhideWhenUsed="1"/>
+    <w:lsdException w:name="HTML Acronym" w:semiHidden="1" w:unhideWhenUsed="1"/>
+    <w:lsdException w:name="HTML Address" w:semiHidden="1" w:unhideWhenUsed="1"/>
+    <w:lsdException w:name="HTML Cite" w:semiHidden="1" w:unhideWhenUsed="1"/>
+    <w:lsdException w:name="HTML Code" w:semiHidden="1" w:unhideWhenUsed="1"/>
+    <w:lsdException w:name="HTML Definition" w:semiHidden="1" w:unhideWhenUsed="1"/>
+    <w:lsdException w:name="HTML Keyboard" w:semiHidden="1" w:unhideWhenUsed="1"/>
+    <w:lsdException w:name="HTML Preformatted" w:semiHidden="1" w:unhideWhenUsed="1"/>
+    <w:lsdException w:name="HTML Sample" w:semiHidden="1" w:unhideWhenUsed="1"/>
+    <w:lsdException w:name="HTML Typewriter" w:semiHidden="1" w:unhideWhenUsed="1"/>
+    <w:lsdException w:name="HTML Variable" w:semiHidden="1" w:unhideWhenUsed="1"/>
+    <w:lsdException w:name="Normal Table" w:semiHidden="1" w:unhideWhenUsed="1"/>
+    <w:lsdException w:name="annotation subject" w:semiHidden="1" w:unhideWhenUsed="1"/>
+    <w:lsdException w:name="No List" w:semiHidden="1" w:unhideWhenUsed="1"/>
+    <w:lsdException w:name="Outline List 1" w:semiHidden="1" w:unhideWhenUsed="1"/>
+    <w:lsdException w:name="Outline List 2" w:semiHidden="1" w:unhideWhenUsed="1"/>
+    <w:lsdException w:name="Outline List 3" w:semiHidden="1" w:unhideWhenUsed="1"/>
+    <w:lsdException w:name="Table Simple 1" w:semiHidden="1" w:unhideWhenUsed="1"/>
+    <w:lsdException w:name="Table Simple 2" w:semiHidden="1" w:unhideWhenUsed="1"/>
+    <w:lsdException w:name="Table Simple 3" w:semiHidden="1" w:unhideWhenUsed="1"/>
+    <w:lsdException w:name="Table Classic 1" w:semiHidden="1" w:unhideWhenUsed="1"/>
+    <w:lsdException w:name="Table Classic 2" w:semiHidden="1" w:unhideWhenUsed="1"/>
+    <w:lsdException w:name="Table Classic 3" w:semiHidden="1" w:unhideWhenUsed="1"/>
+    <w:lsdException w:name="Table Classic 4" w:semiHidden="1" w:unhideWhenUsed="1"/>
+    <w:lsdException w:name="Table Colorful 1" w:semiHidden="1" w:unhideWhenUsed="1"/>
+    <w:lsdException w:name="Table Colorful 2" w:semiHidden="1" w:unhideWhenUsed="1"/>
+    <w:lsdException w:name="Table Colorful 3" w:semiHidden="1" w:unhideWhenUsed="1"/>
+    <w:lsdException w:name="Table Columns 1" w:semiHidden="1" w:unhideWhenUsed="1"/>
+    <w:lsdException w:name="Table Columns 2" w:semiHidden="1" w:unhideWhenUsed="1"/>
+    <w:lsdException w:name="Table Columns 3" w:semiHidden="1" w:unhideWhenUsed="1"/>
+    <w:lsdException w:name="Table Columns 4" w:semiHidden="1" w:unhideWhenUsed="1"/>
+    <w:lsdException w:name="Table Columns 5" w:semiHidden="1" w:unhideWhenUsed="1"/>
+    <w:lsdException w:name="Table Grid 1" w:semiHidden="1" w:unhideWhenUsed="1"/>
+    <w:lsdException w:name="Table Grid 2" w:semiHidden="1" w:unhideWhenUsed="1"/>
+    <w:lsdException w:name="Table Grid 3" w:semiHidden="1" w:unhideWhenUsed="1"/>
+    <w:lsdException w:name="Table Grid 4" w:semiHidden="1" w:unhideWhenUsed="1"/>
+    <w:lsdException w:name="Table Grid 5" w:semiHidden="1" w:unhideWhenUsed="1"/>
+    <w:lsdException w:name="Table Grid 6" w:semiHidden="1" w:unhideWhenUsed="1"/>
+    <w:lsdException w:name="Table Grid 7" w:semiHidden="1" w:unhideWhenUsed="1"/>
+    <w:lsdException w:name="Table Grid 8" w:semiHidden="1" w:unhideWhenUsed="1"/>
+    <w:lsdException w:name="Table List 1" w:semiHidden="1" w:unhideWhenUsed="1"/>
+    <w:lsdException w:name="Table List 2" w:semiHidden="1" w:unhideWhenUsed="1"/>
+    <w:lsdException w:name="Table List 3" w:semiHidden="1" w:unhideWhenUsed="1"/>
+    <w:lsdException w:name="Table List 4" w:semiHidden="1" w:unhideWhenUsed="1"/>
+    <w:lsdException w:name="Table List 5" w:semiHidden="1" w:unhideWhenUsed="1"/>
+    <w:lsdException w:name="Table List 6" w:semiHidden="1" w:unhideWhenUsed="1"/>
+    <w:lsdException w:name="Table List 7" w:semiHidden="1" w:unhideWhenUsed="1"/>
+    <w:lsdException w:name="Table List 8" w:semiHidden="1" w:unhideWhenUsed="1"/>
+    <w:lsdException w:name="Table 3D effects 1" w:semiHidden="1" w:unhideWhenUsed="1"/>
+    <w:lsdException w:name="Table 3D effects 2" w:semiHidden="1" w:unhideWhenUsed="1"/>
+    <w:lsdException w:name="Table 3D effects 3" w:semiHidden="1" w:unhideWhenUsed="1"/>
+    <w:lsdException w:name="Table Contemporary" w:semiHidden="1" w:unhideWhenUsed="1"/>
+    <w:lsdException w:name="Table Elegant" w:semiHidden="1" w:unhideWhenUsed="1"/>
+    <w:lsdException w:name="Table Professional" w:semiHidden="1" w:unhideWhenUsed="1"/>
+    <w:lsdException w:name="Table Subtle 1" w:semiHidden="1" w:unhideWhenUsed="1"/>
+    <w:lsdException w:name="Table Subtle 2" w:semiHidden="1" w:unhideWhenUsed="1"/>
+    <w:lsdException w:name="Table Web 1" w:semiHidden="1" w:unhideWhenUsed="1"/>
+    <w:lsdException w:name="Table Web 2" w:semiHidden="1" w:unhideWhenUsed="1"/>
+    <w:lsdException w:name="Table Web 3" w:semiHidden="1" w:unhideWhenUsed="1"/>
+    <w:lsdException w:name="Balloon Text" w:semiHidden="1" w:unhideWhenUsed="1"/>
+    <w:lsdException w:name="Table Grid" w:semiHidden="1" w:uiPriority="59" w:unhideWhenUsed="1"/>
+    <w:lsdException w:name="Table Theme" w:semiHidden="1" w:unhideWhenUsed="1"/>
+    <w:lsdException w:name="Placeholder Text" w:semiHidden="1"/>
+    <w:lsdException w:name="No Spacing" w:uiPriority="1" w:qFormat="1"/>
+    <w:lsdException w:name="Light Shading" w:uiPriority="60"/>
+    <w:lsdException w:name="Light List" w:uiPriority="61"/>
+    <w:lsdException w:name="Light Grid" w:uiPriority="62"/>
+    <w:lsdException w:name="Medium Shading 1" w:uiPriority="63"/>
+    <w:lsdException w:name="Medium Shading 2" w:uiPriority="64"/>
+    <w:lsdException w:name="Medium List 1" w:uiPriority="65"/>
+    <w:lsdException w:name="Medium List 2" w:uiPriority="66"/>
+    <w:lsdException w:name="Medium Grid 1" w:uiPriority="67"/>
+    <w:lsdException w:name="Medium Grid 2" w:uiPriority="68"/>
+    <w:lsdException w:name="Medium Grid 3" w:uiPriority="69"/>
+    <w:lsdException w:name="Dark List" w:uiPriority="70"/>
+    <w:lsdException w:name="Colorful Shading" w:uiPriority="71"/>
+    <w:lsdException w:name="Colorful List" w:uiPriority="72"/>
+    <w:lsdException w:name="Colorful Grid" w:uiPriority="73"/>
+    <w:lsdException w:name="Light Shading Accent 1" w:uiPriority="60"/>
+    <w:lsdException w:name="Light List Accent 1" w:uiPriority="61"/>
+    <w:lsdException w:name="Light Grid Accent 1" w:uiPriority="62"/>
+    <w:lsdException w:name="Medium Shading 1 Accent 1" w:uiPriority="63"/>
+    <w:lsdException w:name="Medium Shading 2 Accent 1" w:uiPriority="64"/>
+    <w:lsdException w:name="Medium List 1 Accent 1" w:uiPriority="65"/>
+    <w:lsdException w:name="Revision" w:semiHidden="1"/>
+    <w:lsdException w:name="List Paragraph" w:uiPriority="34" w:qFormat="1"/>
+    <w:lsdException w:name="Quote" w:uiPriority="29" w:qFormat="1"/>
+    <w:lsdException w:name="Intense Quote" w:uiPriority="30" w:qFormat="1"/>
+    <w:lsdException w:name="Medium List 2 Accent 1" w:uiPriority="66"/>
+    <w:lsdException w:name="Medium Grid 1 Accent 1" w:uiPriority="67"/>
+    <w:lsdException w:name="Medium Grid 2 Accent 1" w:uiPriority="68"/>
+    <w:lsdException w:name="Medium Grid 3 Accent 1" w:uiPriority="69"/>
+    <w:lsdException w:name="Dark List Accent 1" w:uiPriority="70"/>
+    <w:lsdException w:name="Colorful Shading Accent 1" w:uiPriority="71"/>
+    <w:lsdException w:name="Colorful List Accent 1" w:uiPriority="72"/>
+    <w:lsdException w:name="Colorful Grid Accent 1" w:uiPriority="73"/>
+    <w:lsdException w:name="Light Shading Accent 2" w:uiPriority="60"/>
+    <w:lsdException w:name="Light List Accent 2" w:uiPriority="61"/>
+    <w:lsdException w:name="Light Grid Accent 2" w:uiPriority="62"/>
+    <w:lsdException w:name="Medium Shading 1 Accent 2" w:uiPriority="63"/>
+    <w:lsdException w:name="Medium Shading 2 Accent 2" w:uiPriority="64"/>
+    <w:lsdException w:name="Medium List 1 Accent 2" w:uiPriority="65"/>
+    <w:lsdException w:name="Medium List 2 Accent 2" w:uiPriority="66"/>
+    <w:lsdException w:name="Medium Grid 1 Accent 2" w:uiPriority="67"/>
+    <w:lsdException w:name="Medium Grid 2 Accent 2" w:uiPriority="68"/>
+    <w:lsdException w:name="Medium Grid 3 Accent 2" w:uiPriority="69"/>
+    <w:lsdException w:name="Dark List Accent 2" w:uiPriority="70"/>
+    <w:lsdException w:name="Colorful Shading Accent 2" w:uiPriority="71"/>
+    <w:lsdException w:name="Colorful List Accent 2" w:uiPriority="72"/>
+    <w:lsdException w:name="Colorful Grid Accent 2" w:uiPriority="73"/>
+    <w:lsdException w:name="Light Shading Accent 3" w:uiPriority="60"/>
+    <w:lsdException w:name="Light List Accent 3" w:uiPriority="61"/>
+    <w:lsdException w:name="Light Grid Accent 3" w:uiPriority="62"/>
+    <w:lsdException w:name="Medium Shading 1 Accent 3" w:uiPriority="63"/>
+    <w:lsdException w:name="Medium Shading 2 Accent 3" w:uiPriority="64"/>
+    <w:lsdException w:name="Medium List 1 Accent 3" w:uiPriority="65"/>
+    <w:lsdException w:name="Medium List 2 Accent 3" w:uiPriority="66"/>
+    <w:lsdException w:name="Medium Grid 1 Accent 3" w:uiPriority="67"/>
+    <w:lsdException w:name="Medium Grid 2 Accent 3" w:uiPriority="68"/>
+    <w:lsdException w:name="Medium Grid 3 Accent 3" w:uiPriority="69"/>
+    <w:lsdException w:name="Dark List Accent 3" w:uiPriority="70"/>
+    <w:lsdException w:name="Colorful Shading Accent 3" w:uiPriority="71"/>
+    <w:lsdException w:name="Colorful List Accent 3" w:uiPriority="72"/>
+    <w:lsdException w:name="Colorful Grid Accent 3" w:uiPriority="73"/>
+    <w:lsdException w:name="Light Shading Accent 4" w:uiPriority="60"/>
+    <w:lsdException w:name="Light List Accent 4" w:uiPriority="61"/>
+    <w:lsdException w:name="Light Grid Accent 4" w:uiPriority="62"/>
+    <w:lsdException w:name="Medium Shading 1 Accent 4" w:uiPriority="63"/>
+    <w:lsdException w:name="Medium Shading 2 Accent 4" w:uiPriority="64"/>
+    <w:lsdException w:name="Medium List 1 Accent 4" w:uiPriority="65"/>
+    <w:lsdException w:name="Medium List 2 Accent 4" w:uiPriority="66"/>
+    <w:lsdException w:name="Medium Grid 1 Accent 4" w:uiPriority="67"/>
+    <w:lsdException w:name="Medium Grid 2 Accent 4" w:uiPriority="68"/>
+    <w:lsdException w:name="Medium Grid 3 Accent 4" w:uiPriority="69"/>
+    <w:lsdException w:name="Dark List Accent 4" w:uiPriority="70"/>
+    <w:lsdException w:name="Colorful Shading Accent 4" w:uiPriority="71"/>
+    <w:lsdException w:name="Colorful List Accent 4" w:uiPriority="72"/>
+    <w:lsdException w:name="Colorful Grid Accent 4" w:uiPriority="73"/>
+    <w:lsdException w:name="Light Shading Accent 5" w:uiPriority="60"/>
+    <w:lsdException w:name="Light List Accent 5" w:uiPriority="61"/>
+    <w:lsdException w:name="Light Grid Accent 5" w:uiPriority="62"/>
+    <w:lsdException w:name="Medium Shading 1 Accent 5" w:uiPriority="63"/>
+    <w:lsdException w:name="Medium Shading 2 Accent 5" w:uiPriority="64"/>
+    <w:lsdException w:name="Medium List 1 Accent 5" w:uiPriority="65"/>
+    <w:lsdException w:name="Medium List 2 Accent 5" w:uiPriority="66"/>
+    <w:lsdException w:name="Medium Grid 1 Accent 5" w:uiPriority="67"/>
+    <w:lsdException w:name="Medium Grid 2 Accent 5" w:uiPriority="68"/>
+    <w:lsdException w:name="Medium Grid 3 Accent 5" w:uiPriority="69"/>
+    <w:lsdException w:name="Dark List Accent 5" w:uiPriority="70"/>
+    <w:lsdException w:name="Colorful Shading Accent 5" w:uiPriority="71"/>
+    <w:lsdException w:name="Colorful List Accent 5" w:uiPriority="72"/>
+    <w:lsdException w:name="Colorful Grid Accent 5" w:uiPriority="73"/>
+    <w:lsdException w:name="Light Shading Accent 6" w:uiPriority="60"/>
+    <w:lsdException w:name="Light List Accent 6" w:uiPriority="61"/>
+    <w:lsdException w:name="Light Grid Accent 6" w:uiPriority="62"/>
+    <w:lsdException w:name="Medium Shading 1 Accent 6" w:uiPriority="63"/>
+    <w:lsdException w:name="Medium Shading 2 Accent 6" w:uiPriority="64"/>
+    <w:lsdException w:name="Medium List 1 Accent 6" w:uiPriority="65"/>
+    <w:lsdException w:name="Medium List 2 Accent 6" w:uiPriority="66"/>
+    <w:lsdException w:name="Medium Grid 1 Accent 6" w:uiPriority="67"/>
+    <w:lsdException w:name="Medium Grid 2 Accent 6" w:uiPriority="68"/>
+    <w:lsdException w:name="Medium Grid 3 Accent 6" w:uiPriority="69"/>
+    <w:lsdException w:name="Dark List Accent 6" w:uiPriority="70"/>
+    <w:lsdException w:name="Colorful Shading Accent 6" w:uiPriority="71"/>
+    <w:lsdException w:name="Colorful List Accent 6" w:uiPriority="72"/>
+    <w:lsdException w:name="Colorful Grid Accent 6" w:uiPriority="73"/>
+    <w:lsdException w:name="Subtle Emphasis" w:uiPriority="19" w:qFormat="1"/>
+    <w:lsdException w:name="Intense Emphasis" w:uiPriority="21" w:qFormat="1"/>
+    <w:lsdException w:name="Subtle Reference" w:uiPriority="31" w:qFormat="1"/>
+    <w:lsdException w:name="Intense Reference" w:uiPriority="32" w:qFormat="1"/>
+    <w:lsdException w:name="Book Title" w:uiPriority="33" w:qFormat="1"/>
+    <w:lsdException w:name="Bibliography" w:semiHidden="1" w:uiPriority="37" w:unhideWhenUsed="1"/>
+    <w:lsdException w:name="TOC Heading" w:semiHidden="1" w:uiPriority="39" w:unhideWhenUsed="1" w:qFormat="1"/>
+    <w:lsdException w:name="Plain Table 1" w:uiPriority="41"/>
+    <w:lsdException w:name="Plain Table 2" w:uiPriority="42"/>
+    <w:lsdException w:name="Plain Table 3" w:uiPriority="43"/>
+    <w:lsdException w:name="Plain Table 4" w:uiPriority="44"/>
+    <w:lsdException w:name="Plain Table 5" w:uiPriority="45"/>
+    <w:lsdException w:name="Grid Table Light" w:uiPriority="40"/>
+    <w:lsdException w:name="Grid Table 1 Light" w:uiPriority="46"/>
+    <w:lsdException w:name="Grid Table 2" w:uiPriority="47"/>
+    <w:lsdException w:name="Grid Table 3" w:uiPriority="48"/>
+    <w:lsdException w:name="Grid Table 4" w:uiPriority="49"/>
+    <w:lsdException w:name="Grid Table 5 Dark" w:uiPriority="50"/>
+    <w:lsdException w:name="Grid Table 6 Colorful" w:uiPriority="51"/>
+    <w:lsdException w:name="Grid Table 7 Colorful" w:uiPriority="52"/>
+    <w:lsdException w:name="Grid Table 1 Light Accent 1" w:uiPriority="46"/>
+    <w:lsdException w:name="Grid Table 2 Accent 1" w:uiPriority="47"/>
+    <w:lsdException w:name="Grid Table 3 Accent 1" w:uiPriority="48"/>
+    <w:lsdException w:name="Grid Table 4 Accent 1" w:uiPriority="49"/>
+    <w:lsdException w:name="Grid Table 5 Dark Accent 1" w:uiPriority="50"/>
+    <w:lsdException w:name="Grid Table 6 Colorful Accent 1" w:uiPriority="51"/>
+    <w:lsdException w:name="Grid Table 7 Colorful Accent 1" w:uiPriority="52"/>
+    <w:lsdException w:name="Grid Table 1 Light Accent 2" w:uiPriority="46"/>
+    <w:lsdException w:name="Grid Table 2 Accent 2" w:uiPriority="47"/>
+    <w:lsdException w:name="Grid Table 3 Accent 2" w:uiPriority="48"/>
+    <w:lsdException w:name="Grid Table 4 Accent 2" w:uiPriority="49"/>
+    <w:lsdException w:name="Grid Table 5 Dark Accent 2" w:uiPriority="50"/>
+    <w:lsdException w:name="Grid Table 6 Colorful Accent 2" w:uiPriority="51"/>
+    <w:lsdException w:name="Grid Table 7 Colorful Accent 2" w:uiPriority="52"/>
+    <w:lsdException w:name="Grid Table 1 Light Accent 3" w:uiPriority="46"/>
+    <w:lsdException w:name="Grid Table 2 Accent 3" w:uiPriority="47"/>
+    <w:lsdException w:name="Grid Table 3 Accent 3" w:uiPriority="48"/>
+    <w:lsdException w:name="Grid Table 4 Accent 3" w:uiPriority="49"/>
+    <w:lsdException w:name="Grid Table 5 Dark Accent 3" w:uiPriority="50"/>
+    <w:lsdException w:name="Grid Table 6 Colorful Accent 3" w:uiPriority="51"/>
+    <w:lsdException w:name="Grid Table 7 Colorful Accent 3" w:uiPriority="52"/>
+    <w:lsdException w:name="Grid Table 1 Light Accent 4" w:uiPriority="46"/>
+    <w:lsdException w:name="Grid Table 2 Accent 4" w:uiPriority="47"/>
+    <w:lsdException w:name="Grid Table 3 Accent 4" w:uiPriority="48"/>
+    <w:lsdException w:name="Grid Table 4 Accent 4" w:uiPriority="49"/>
+    <w:lsdException w:name="Grid Table 5 Dark Accent 4" w:uiPriority="50"/>
+    <w:lsdException w:name="Grid Table 6 Colorful Accent 4" w:uiPriority="51"/>
+    <w:lsdException w:name="Grid Table 7 Colorful Accent 4" w:uiPriority="52"/>
+    <w:lsdException w:name="Grid Table 1 Light Accent 5" w:uiPriority="46"/>
+    <w:lsdException w:name="Grid Table 2 Accent 5" w:uiPriority="47"/>
+    <w:lsdException w:name="Grid Table 3 Accent 5" w:uiPriority="48"/>
+    <w:lsdException w:name="Grid Table 4 Accent 5" w:uiPriority="49"/>
+    <w:lsdException w:name="Grid Table 5 Dark Accent 5" w:uiPriority="50"/>
+    <w:lsdException w:name="Grid Table 6 Colorful Accent 5" w:uiPriority="51"/>
+    <w:lsdException w:name="Grid Table 7 Colorful Accent 5" w:uiPriority="52"/>
+    <w:lsdException w:name="Grid Table 1 Light Accent 6" w:uiPriority="46"/>
+    <w:lsdException w:name="Grid Table 2 Accent 6" w:uiPriority="47"/>
+    <w:lsdException w:name="Grid Table 3 Accent 6" w:uiPriority="48"/>
+    <w:lsdException w:name="Grid Table 4 Accent 6" w:uiPriority="49"/>
+    <w:lsdException w:name="Grid Table 5 Dark Accent 6" w:uiPriority="50"/>
+    <w:lsdException w:name="Grid Table 6 Colorful Accent 6" w:uiPriority="51"/>
+    <w:lsdException w:name="Grid Table 7 Colorful Accent 6" w:uiPriority="52"/>
+    <w:lsdException w:name="List Table 1 Light" w:uiPriority="46"/>
+    <w:lsdException w:name="List Table 2" w:uiPriority="47"/>
+    <w:lsdException w:name="List Table 3" w:uiPriority="48"/>
+    <w:lsdException w:name="List Table 4" w:uiPriority="49"/>
+    <w:lsdException w:name="List Table 5 Dark" w:uiPriority="50"/>
+    <w:lsdException w:name="List Table 6 Colorful" w:uiPriority="51"/>
+    <w:lsdException w:name="List Table 7 Colorful" w:uiPriority="52"/>
+    <w:lsdException w:name="List Table 1 Light Accent 1" w:uiPriority="46"/>
+    <w:lsdException w:name="List Table 2 Accent 1" w:uiPriority="47"/>
+    <w:lsdException w:name="List Table 3 Accent 1" w:uiPriority="48"/>
+    <w:lsdException w:name="List Table 4 Accent 1" w:uiPriority="49"/>
+    <w:lsdException w:name="List Table 5 Dark Accent 1" w:uiPriority="50"/>
+    <w:lsdException w:name="List Table 6 Colorful Accent 1" w:uiPriority="51"/>
+    <w:lsdException w:name="List Table 7 Colorful Accent 1" w:uiPriority="52"/>
+    <w:lsdException w:name="List Table 1 Light Accent 2" w:uiPriority="46"/>
+    <w:lsdException w:name="List Table 2 Accent 2" w:uiPriority="47"/>
+    <w:lsdException w:name="List Table 3 Accent 2" w:uiPriority="48"/>
+    <w:lsdException w:name="List Table 4 Accent 2" w:uiPriority="49"/>
+    <w:lsdException w:name="List Table 5 Dark Accent 2" w:uiPriority="50"/>
+    <w:lsdException w:name="List Table 6 Colorful Accent 2" w:uiPriority="51"/>
+    <w:lsdException w:name="List Table 7 Colorful Accent 2" w:uiPriority="52"/>
+    <w:lsdException w:name="List Table 1 Light Accent 3" w:uiPriority="46"/>
+    <w:lsdException w:name="List Table 2 Accent 3" w:uiPriority="47"/>
+    <w:lsdException w:name="List Table 3 Accent 3" w:uiPriority="48"/>
+    <w:lsdException w:name="List Table 4 Accent 3" w:uiPriority="49"/>
+    <w:lsdException w:name="List Table 5 Dark Accent 3" w:uiPriority="50"/>
+    <w:lsdException w:name="List Table 6 Colorful Accent 3" w:uiPriority="51"/>
+    <w:lsdException w:name="List Table 7 Colorful Accent 3" w:uiPriority="52"/>
+    <w:lsdException w:name="List Table 1 Light Accent 4" w:uiPriority="46"/>
+    <w:lsdException w:name="List Table 2 Accent 4" w:uiPriority="47"/>
+    <w:lsdException w:name="List Table 3 Accent 4" w:uiPriority="48"/>
+    <w:lsdException w:name="List Table 4 Accent 4" w:uiPriority="49"/>
+    <w:lsdException w:name="List Table 5 Dark Accent 4" w:uiPriority="50"/>
+    <w:lsdException w:name="List Table 6 Colorful Accent 4" w:uiPriority="51"/>
+    <w:lsdException w:name="List Table 7 Colorful Accent 4" w:uiPriority="52"/>
+    <w:lsdException w:name="List Table 1 Light Accent 5" w:uiPriority="46"/>
+    <w:lsdException w:name="List Table 2 Accent 5" w:uiPriority="47"/>
+    <w:lsdException w:name="List Table 3 Accent 5" w:uiPriority="48"/>
+    <w:lsdException w:name="List Table 4 Accent 5" w:uiPriority="49"/>
+    <w:lsdException w:name="List Table 5 Dark Accent 5" w:uiPriority="50"/>
+    <w:lsdException w:name="List Table 6 Colorful Accent 5" w:uiPriority="51"/>
+    <w:lsdException w:name="List Table 7 Colorful Accent 5" w:uiPriority="52"/>
+    <w:lsdException w:name="List Table 1 Light Accent 6" w:uiPriority="46"/>
+    <w:lsdException w:name="List Table 2 Accent 6" w:uiPriority="47"/>
+    <w:lsdException w:name="List Table 3 Accent 6" w:uiPriority="48"/>
+    <w:lsdException w:name="List Table 4 Accent 6" w:uiPriority="49"/>
+    <w:lsdException w:name="List Table 5 Dark Accent 6" w:uiPriority="50"/>
+    <w:lsdException w:name="List Table 6 Colorful Accent 6" w:uiPriority="51"/>
+    <w:lsdException w:name="List Table 7 Colorful Accent 6" w:uiPriority="52"/>
+    <w:lsdException w:name="Mention" w:semiHidden="1" w:unhideWhenUsed="1"/>
+    <w:lsdException w:name="Smart Hyperlink" w:semiHidden="1" w:unhideWhenUsed="1"/>
+    <w:lsdException w:name="Hashtag" w:semiHidden="1" w:unhideWhenUsed="1"/>
+    <w:lsdException w:name="Unresolved Mention" w:semiHidden="1" w:unhideWhenUsed="1"/>
   </w:latentStyles>
   <w:style w:type="paragraph" w:default="1" w:styleId="Normal">
     <w:name w:val="Normal"/>

</xml_diff>